<commit_message>
more edits, added the definition of the sigs so I can look it up quickly
</commit_message>
<xml_diff>
--- a/ms-2020-03-10.docx
+++ b/ms-2020-03-10.docx
@@ -6,9 +6,6 @@
       <w:pPr>
         <w:pStyle w:val="Title"/>
         <w:spacing w:after="120"/>
-        <w:rPr>
-          <w:rFonts w:hint="eastAsia"/>
-        </w:rPr>
       </w:pPr>
       <w:r>
         <w:t>Mutation</w:t>
@@ -542,16 +539,8 @@
         <w:rPr>
           <w:rFonts w:ascii="Times New Roman" w:hAnsi="Times New Roman" w:cs="Times New Roman"/>
         </w:rPr>
-        <w:t xml:space="preserve"> Centre for Computational Biology, Duke–NUS Medical School, 169857 </w:t>
-      </w:r>
-      <w:proofErr w:type="gramStart"/>
-      <w:r>
-        <w:rPr>
-          <w:rFonts w:ascii="Times New Roman" w:hAnsi="Times New Roman" w:cs="Times New Roman"/>
-        </w:rPr>
-        <w:t>Singapore;</w:t>
-      </w:r>
-      <w:proofErr w:type="gramEnd"/>
+        <w:t xml:space="preserve"> Centre for Computational Biology, Duke–NUS Medical School, 169857 Singapore;</w:t>
+      </w:r>
     </w:p>
     <w:p>
       <w:pPr>
@@ -570,21 +559,7 @@
         <w:rPr>
           <w:rFonts w:ascii="Times New Roman" w:hAnsi="Times New Roman" w:cs="Times New Roman"/>
         </w:rPr>
-        <w:t xml:space="preserve"> Programme in Cancer and Stem Cell Biology, Duke University–National University of Singapore Medical School (Duke–NUS Medical School), 169857 </w:t>
-      </w:r>
-      <w:proofErr w:type="gramStart"/>
-      <w:r>
-        <w:rPr>
-          <w:rFonts w:ascii="Times New Roman" w:hAnsi="Times New Roman" w:cs="Times New Roman"/>
-        </w:rPr>
-        <w:t>Singapore;</w:t>
-      </w:r>
-      <w:proofErr w:type="gramEnd"/>
-      <w:r>
-        <w:rPr>
-          <w:rFonts w:ascii="Times New Roman" w:hAnsi="Times New Roman" w:cs="Times New Roman"/>
-        </w:rPr>
-        <w:t xml:space="preserve">  </w:t>
+        <w:t xml:space="preserve"> Programme in Cancer and Stem Cell Biology, Duke University–National University of Singapore Medical School (Duke–NUS Medical School), 169857 Singapore;  </w:t>
       </w:r>
     </w:p>
     <w:p>
@@ -802,6 +777,26 @@
         </w:rPr>
       </w:pPr>
       <w:bookmarkStart w:id="17" w:name="OLE_LINK1"/>
+      <w:ins w:id="18" w:author="Steve Rozen, Ph.D." w:date="2025-03-10T21:16:00Z" w16du:dateUtc="2025-03-11T01:16:00Z">
+        <w:r>
+          <w:rPr>
+            <w:rFonts w:ascii="Times New Roman" w:hAnsi="Times New Roman" w:cs="Times New Roman"/>
+            <w:sz w:val="24"/>
+            <w:szCs w:val="24"/>
+          </w:rPr>
+          <w:t>&lt;possibly add something about how we decided signature are real</w:t>
+        </w:r>
+      </w:ins>
+      <w:ins w:id="19" w:author="Steve Rozen, Ph.D." w:date="2025-03-10T21:17:00Z" w16du:dateUtc="2025-03-11T01:17:00Z">
+        <w:r>
+          <w:rPr>
+            <w:rFonts w:ascii="Times New Roman" w:hAnsi="Times New Roman" w:cs="Times New Roman"/>
+            <w:sz w:val="24"/>
+            <w:szCs w:val="24"/>
+          </w:rPr>
+          <w:t xml:space="preserve">, or at least talk about using extended information to support separation of signatures&gt; </w:t>
+        </w:r>
+      </w:ins>
       <w:r>
         <w:rPr>
           <w:rFonts w:ascii="Times New Roman" w:hAnsi="Times New Roman" w:cs="Times New Roman"/>
@@ -826,7 +821,7 @@
         </w:rPr>
         <w:t xml:space="preserve"> of tumorigenesis. Mutational signatures, which are distinctive patterns left by these processes, can be identified through experimental exposures or </w:t>
       </w:r>
-      <w:ins w:id="18" w:author="Steve Rozen, Ph.D." w:date="2025-03-10T09:35:00Z" w16du:dateUtc="2025-03-10T13:35:00Z">
+      <w:ins w:id="20" w:author="Steve Rozen, Ph.D." w:date="2025-03-10T09:35:00Z" w16du:dateUtc="2025-03-10T13:35:00Z">
         <w:r>
           <w:rPr>
             <w:rFonts w:ascii="Times New Roman" w:hAnsi="Times New Roman" w:cs="Times New Roman" w:hint="eastAsia"/>
@@ -844,7 +839,7 @@
         </w:rPr>
         <w:t xml:space="preserve">computational </w:t>
       </w:r>
-      <w:del w:id="19" w:author="Steve Rozen, Ph.D." w:date="2025-03-10T09:34:00Z" w16du:dateUtc="2025-03-10T13:34:00Z">
+      <w:del w:id="21" w:author="Steve Rozen, Ph.D." w:date="2025-03-10T09:34:00Z" w16du:dateUtc="2025-03-10T13:34:00Z">
         <w:r>
           <w:rPr>
             <w:rFonts w:ascii="Times New Roman" w:hAnsi="Times New Roman" w:cs="Times New Roman"/>
@@ -854,7 +849,7 @@
           <w:delText>deconvolution of mutation catalogs</w:delText>
         </w:r>
       </w:del>
-      <w:ins w:id="20" w:author="Steve Rozen, Ph.D." w:date="2025-03-10T09:35:00Z" w16du:dateUtc="2025-03-10T13:35:00Z">
+      <w:ins w:id="22" w:author="Steve Rozen, Ph.D." w:date="2025-03-10T09:35:00Z" w16du:dateUtc="2025-03-10T13:35:00Z">
         <w:r>
           <w:rPr>
             <w:rFonts w:ascii="Times New Roman" w:hAnsi="Times New Roman" w:cs="Times New Roman" w:hint="eastAsia"/>
@@ -888,7 +883,7 @@
         </w:rPr>
         <w:t>HMF (Hartwig Medical Foundation) cohorts to create a comprehensive collection of ID (small insertions and deletion</w:t>
       </w:r>
-      <w:del w:id="21" w:author="Steve Rozen, Ph.D." w:date="2025-03-10T09:37:00Z" w16du:dateUtc="2025-03-10T13:37:00Z">
+      <w:del w:id="23" w:author="Steve Rozen, Ph.D." w:date="2025-03-10T09:37:00Z" w16du:dateUtc="2025-03-10T13:37:00Z">
         <w:r>
           <w:rPr>
             <w:rFonts w:ascii="Times New Roman" w:hAnsi="Times New Roman" w:cs="Times New Roman"/>
@@ -906,7 +901,7 @@
         </w:rPr>
         <w:t>) mutational signatures using a hierarchical Dirichlet process-based approach. This analysis led to the identification of 15 novel signatures, in addition to the 23 currently cataloged in COSMIC</w:t>
       </w:r>
-      <w:ins w:id="22" w:author="Steve Rozen, Ph.D." w:date="2025-03-10T09:38:00Z" w16du:dateUtc="2025-03-10T13:38:00Z">
+      <w:ins w:id="24" w:author="Steve Rozen, Ph.D." w:date="2025-03-10T09:38:00Z" w16du:dateUtc="2025-03-10T13:38:00Z">
         <w:r>
           <w:rPr>
             <w:rFonts w:ascii="Times New Roman" w:hAnsi="Times New Roman" w:cs="Times New Roman" w:hint="eastAsia"/>
@@ -924,7 +919,7 @@
         </w:rPr>
         <w:t xml:space="preserve">. </w:t>
       </w:r>
-      <w:del w:id="23" w:author="Steve Rozen, Ph.D." w:date="2025-03-10T09:38:00Z" w16du:dateUtc="2025-03-10T13:38:00Z">
+      <w:del w:id="25" w:author="Steve Rozen, Ph.D." w:date="2025-03-10T09:38:00Z" w16du:dateUtc="2025-03-10T13:38:00Z">
         <w:r>
           <w:rPr>
             <w:rFonts w:ascii="Times New Roman" w:hAnsi="Times New Roman" w:cs="Times New Roman" w:hint="eastAsia"/>
@@ -942,7 +937,7 @@
           <w:delText>specifically</w:delText>
         </w:r>
       </w:del>
-      <w:ins w:id="24" w:author="Steve Rozen, Ph.D." w:date="2025-03-10T09:43:00Z" w16du:dateUtc="2025-03-10T13:43:00Z">
+      <w:ins w:id="26" w:author="Steve Rozen, Ph.D." w:date="2025-03-10T09:43:00Z" w16du:dateUtc="2025-03-10T13:43:00Z">
         <w:r>
           <w:rPr>
             <w:rFonts w:ascii="Times New Roman" w:hAnsi="Times New Roman" w:cs="Times New Roman" w:hint="eastAsia"/>
@@ -951,7 +946,7 @@
           </w:rPr>
           <w:t>Of</w:t>
         </w:r>
-        <w:commentRangeStart w:id="25"/>
+        <w:commentRangeStart w:id="27"/>
         <w:r>
           <w:rPr>
             <w:rFonts w:ascii="Times New Roman" w:hAnsi="Times New Roman" w:cs="Times New Roman" w:hint="eastAsia"/>
@@ -960,12 +955,12 @@
           </w:rPr>
           <w:t xml:space="preserve"> note</w:t>
         </w:r>
-        <w:commentRangeEnd w:id="25"/>
+        <w:commentRangeEnd w:id="27"/>
         <w:r>
           <w:rPr>
             <w:rStyle w:val="CommentReference"/>
           </w:rPr>
-          <w:commentReference w:id="25"/>
+          <w:commentReference w:id="27"/>
         </w:r>
       </w:ins>
       <w:r>
@@ -984,7 +979,7 @@
         </w:rPr>
         <w:t>e</w:t>
       </w:r>
-      <w:ins w:id="26" w:author="Steve Rozen, Ph.D." w:date="2025-03-10T09:45:00Z" w16du:dateUtc="2025-03-10T13:45:00Z">
+      <w:ins w:id="28" w:author="Steve Rozen, Ph.D." w:date="2025-03-10T09:45:00Z" w16du:dateUtc="2025-03-10T13:45:00Z">
         <w:r>
           <w:rPr>
             <w:rFonts w:ascii="Times New Roman" w:hAnsi="Times New Roman" w:cs="Times New Roman" w:hint="eastAsia"/>
@@ -994,7 +989,7 @@
           <w:t xml:space="preserve"> showed </w:t>
         </w:r>
       </w:ins>
-      <w:ins w:id="27" w:author="Steve Rozen, Ph.D." w:date="2025-03-10T09:46:00Z" w16du:dateUtc="2025-03-10T13:46:00Z">
+      <w:ins w:id="29" w:author="Steve Rozen, Ph.D." w:date="2025-03-10T09:46:00Z" w16du:dateUtc="2025-03-10T13:46:00Z">
         <w:r>
           <w:rPr>
             <w:rFonts w:ascii="Times New Roman" w:hAnsi="Times New Roman" w:cs="Times New Roman" w:hint="eastAsia"/>
@@ -1004,7 +999,7 @@
           <w:t>in cell-line experiments that</w:t>
         </w:r>
       </w:ins>
-      <w:del w:id="28" w:author="Steve Rozen, Ph.D." w:date="2025-03-10T09:45:00Z" w16du:dateUtc="2025-03-10T13:45:00Z">
+      <w:del w:id="30" w:author="Steve Rozen, Ph.D." w:date="2025-03-10T09:45:00Z" w16du:dateUtc="2025-03-10T13:45:00Z">
         <w:r>
           <w:rPr>
             <w:rFonts w:ascii="Times New Roman" w:hAnsi="Times New Roman" w:cs="Times New Roman"/>
@@ -1022,7 +1017,7 @@
           <w:delText>identified</w:delText>
         </w:r>
       </w:del>
-      <w:del w:id="29" w:author="Steve Rozen, Ph.D." w:date="2025-03-10T09:46:00Z" w16du:dateUtc="2025-03-10T13:46:00Z">
+      <w:del w:id="31" w:author="Steve Rozen, Ph.D." w:date="2025-03-10T09:46:00Z" w16du:dateUtc="2025-03-10T13:46:00Z">
         <w:r>
           <w:rPr>
             <w:rFonts w:ascii="Times New Roman" w:hAnsi="Times New Roman" w:cs="Times New Roman"/>
@@ -1032,7 +1027,7 @@
           <w:delText xml:space="preserve"> </w:delText>
         </w:r>
       </w:del>
-      <w:ins w:id="30" w:author="Steve Rozen, Ph.D." w:date="2025-03-10T09:46:00Z" w16du:dateUtc="2025-03-10T13:46:00Z">
+      <w:ins w:id="32" w:author="Steve Rozen, Ph.D." w:date="2025-03-10T09:46:00Z" w16du:dateUtc="2025-03-10T13:46:00Z">
         <w:r>
           <w:rPr>
             <w:rFonts w:ascii="Times New Roman" w:hAnsi="Times New Roman" w:cs="Times New Roman" w:hint="eastAsia"/>
@@ -1050,7 +1045,7 @@
         </w:rPr>
         <w:t xml:space="preserve">one </w:t>
       </w:r>
-      <w:ins w:id="31" w:author="Steve Rozen, Ph.D." w:date="2025-03-10T09:58:00Z" w16du:dateUtc="2025-03-10T13:58:00Z">
+      <w:ins w:id="33" w:author="Steve Rozen, Ph.D." w:date="2025-03-10T09:58:00Z" w16du:dateUtc="2025-03-10T13:58:00Z">
         <w:r>
           <w:rPr>
             <w:rFonts w:ascii="Times New Roman" w:hAnsi="Times New Roman" w:cs="Times New Roman" w:hint="eastAsia"/>
@@ -1068,7 +1063,7 @@
         </w:rPr>
         <w:t>novel signature</w:t>
       </w:r>
-      <w:ins w:id="32" w:author="Steve Rozen, Ph.D." w:date="2025-03-10T09:58:00Z" w16du:dateUtc="2025-03-10T13:58:00Z">
+      <w:ins w:id="34" w:author="Steve Rozen, Ph.D." w:date="2025-03-10T09:58:00Z" w16du:dateUtc="2025-03-10T13:58:00Z">
         <w:r>
           <w:rPr>
             <w:rFonts w:ascii="Times New Roman" w:hAnsi="Times New Roman" w:cs="Times New Roman" w:hint="eastAsia"/>
@@ -1078,7 +1073,7 @@
           <w:t>s</w:t>
         </w:r>
       </w:ins>
-      <w:ins w:id="33" w:author="Steve Rozen, Ph.D." w:date="2025-03-10T09:45:00Z" w16du:dateUtc="2025-03-10T13:45:00Z">
+      <w:ins w:id="35" w:author="Steve Rozen, Ph.D." w:date="2025-03-10T09:45:00Z" w16du:dateUtc="2025-03-10T13:45:00Z">
         <w:r>
           <w:rPr>
             <w:rFonts w:ascii="Times New Roman" w:hAnsi="Times New Roman" w:cs="Times New Roman" w:hint="eastAsia"/>
@@ -1096,7 +1091,7 @@
         </w:rPr>
         <w:t xml:space="preserve">, H_ID29, </w:t>
       </w:r>
-      <w:ins w:id="34" w:author="Steve Rozen, Ph.D." w:date="2025-03-10T09:45:00Z" w16du:dateUtc="2025-03-10T13:45:00Z">
+      <w:ins w:id="36" w:author="Steve Rozen, Ph.D." w:date="2025-03-10T09:45:00Z" w16du:dateUtc="2025-03-10T13:45:00Z">
         <w:r>
           <w:rPr>
             <w:rFonts w:ascii="Times New Roman" w:hAnsi="Times New Roman" w:cs="Times New Roman" w:hint="eastAsia"/>
@@ -1114,7 +1109,7 @@
         </w:rPr>
         <w:t xml:space="preserve">associated with </w:t>
       </w:r>
-      <w:del w:id="35" w:author="Steve Rozen, Ph.D." w:date="2025-03-10T09:44:00Z" w16du:dateUtc="2025-03-10T13:44:00Z">
+      <w:del w:id="37" w:author="Steve Rozen, Ph.D." w:date="2025-03-10T09:44:00Z" w16du:dateUtc="2025-03-10T13:44:00Z">
         <w:r>
           <w:rPr>
             <w:rFonts w:ascii="Times New Roman" w:hAnsi="Times New Roman" w:cs="Times New Roman" w:hint="eastAsia"/>
@@ -1156,7 +1151,7 @@
         </w:rPr>
         <w:t>associated mutagenesis</w:t>
       </w:r>
-      <w:del w:id="36" w:author="Steve Rozen, Ph.D." w:date="2025-03-10T09:45:00Z" w16du:dateUtc="2025-03-10T13:45:00Z">
+      <w:del w:id="38" w:author="Steve Rozen, Ph.D." w:date="2025-03-10T09:45:00Z" w16du:dateUtc="2025-03-10T13:45:00Z">
         <w:r>
           <w:rPr>
             <w:rFonts w:ascii="Times New Roman" w:hAnsi="Times New Roman" w:cs="Times New Roman" w:hint="eastAsia"/>
@@ -1166,7 +1161,7 @@
           <w:delText>)</w:delText>
         </w:r>
       </w:del>
-      <w:del w:id="37" w:author="Steve Rozen, Ph.D." w:date="2025-03-10T09:46:00Z" w16du:dateUtc="2025-03-10T13:46:00Z">
+      <w:del w:id="39" w:author="Steve Rozen, Ph.D." w:date="2025-03-10T09:46:00Z" w16du:dateUtc="2025-03-10T13:46:00Z">
         <w:r>
           <w:rPr>
             <w:rFonts w:ascii="Times New Roman" w:hAnsi="Times New Roman" w:cs="Times New Roman"/>
@@ -1208,7 +1203,7 @@
         </w:rPr>
         <w:t xml:space="preserve"> new </w:t>
       </w:r>
-      <w:ins w:id="38" w:author="Steve Rozen, Ph.D." w:date="2025-03-10T09:46:00Z" w16du:dateUtc="2025-03-10T13:46:00Z">
+      <w:ins w:id="40" w:author="Steve Rozen, Ph.D." w:date="2025-03-10T09:46:00Z" w16du:dateUtc="2025-03-10T13:46:00Z">
         <w:r>
           <w:rPr>
             <w:rFonts w:ascii="Times New Roman" w:hAnsi="Times New Roman" w:cs="Times New Roman" w:hint="eastAsia"/>
@@ -1218,7 +1213,7 @@
           <w:t>signatures</w:t>
         </w:r>
       </w:ins>
-      <w:ins w:id="39" w:author="Steve Rozen, Ph.D." w:date="2025-03-10T09:47:00Z" w16du:dateUtc="2025-03-10T13:47:00Z">
+      <w:ins w:id="41" w:author="Steve Rozen, Ph.D." w:date="2025-03-10T09:47:00Z" w16du:dateUtc="2025-03-10T13:47:00Z">
         <w:r>
           <w:rPr>
             <w:rFonts w:ascii="Times New Roman" w:hAnsi="Times New Roman" w:cs="Times New Roman" w:hint="eastAsia"/>
@@ -1252,7 +1247,7 @@
           <w:t>H_ID37, and H_ID38</w:t>
         </w:r>
       </w:ins>
-      <w:ins w:id="40" w:author="Steve Rozen, Ph.D." w:date="2025-03-10T09:48:00Z" w16du:dateUtc="2025-03-10T13:48:00Z">
+      <w:ins w:id="42" w:author="Steve Rozen, Ph.D." w:date="2025-03-10T09:48:00Z" w16du:dateUtc="2025-03-10T13:48:00Z">
         <w:r>
           <w:rPr>
             <w:rFonts w:ascii="Times New Roman" w:hAnsi="Times New Roman" w:cs="Times New Roman" w:hint="eastAsia"/>
@@ -1262,7 +1257,7 @@
           <w:t>,</w:t>
         </w:r>
       </w:ins>
-      <w:ins w:id="41" w:author="Steve Rozen, Ph.D." w:date="2025-03-10T09:46:00Z" w16du:dateUtc="2025-03-10T13:46:00Z">
+      <w:ins w:id="43" w:author="Steve Rozen, Ph.D." w:date="2025-03-10T09:46:00Z" w16du:dateUtc="2025-03-10T13:46:00Z">
         <w:r>
           <w:rPr>
             <w:rFonts w:ascii="Times New Roman" w:hAnsi="Times New Roman" w:cs="Times New Roman" w:hint="eastAsia"/>
@@ -1272,7 +1267,7 @@
           <w:t xml:space="preserve"> in </w:t>
         </w:r>
       </w:ins>
-      <w:ins w:id="42" w:author="Steve Rozen, Ph.D." w:date="2025-03-10T09:47:00Z" w16du:dateUtc="2025-03-10T13:47:00Z">
+      <w:ins w:id="44" w:author="Steve Rozen, Ph.D." w:date="2025-03-10T09:47:00Z" w16du:dateUtc="2025-03-10T13:47:00Z">
         <w:r>
           <w:rPr>
             <w:rFonts w:ascii="Times New Roman" w:hAnsi="Times New Roman" w:cs="Times New Roman"/>
@@ -1290,7 +1285,7 @@
           <w:t xml:space="preserve"> with </w:t>
         </w:r>
       </w:ins>
-      <w:del w:id="43" w:author="Steve Rozen, Ph.D." w:date="2025-03-10T09:47:00Z" w16du:dateUtc="2025-03-10T13:47:00Z">
+      <w:del w:id="45" w:author="Steve Rozen, Ph.D." w:date="2025-03-10T09:47:00Z" w16du:dateUtc="2025-03-10T13:47:00Z">
         <w:r>
           <w:rPr>
             <w:rFonts w:ascii="Times New Roman" w:hAnsi="Times New Roman" w:cs="Times New Roman"/>
@@ -1308,8 +1303,8 @@
         </w:rPr>
         <w:t>defective DNA mismatch repair</w:t>
       </w:r>
-      <w:commentRangeStart w:id="44"/>
-      <w:del w:id="45" w:author="Steve Rozen, Ph.D." w:date="2025-03-10T09:47:00Z" w16du:dateUtc="2025-03-10T13:47:00Z">
+      <w:commentRangeStart w:id="46"/>
+      <w:del w:id="47" w:author="Steve Rozen, Ph.D." w:date="2025-03-10T09:47:00Z" w16du:dateUtc="2025-03-10T13:47:00Z">
         <w:r>
           <w:rPr>
             <w:rFonts w:ascii="Times New Roman" w:hAnsi="Times New Roman" w:cs="Times New Roman"/>
@@ -1327,7 +1322,7 @@
         </w:rPr>
         <w:t xml:space="preserve"> signatures</w:t>
       </w:r>
-      <w:ins w:id="46" w:author="Steve Rozen, Ph.D." w:date="2025-03-10T09:48:00Z" w16du:dateUtc="2025-03-10T13:48:00Z">
+      <w:ins w:id="48" w:author="Steve Rozen, Ph.D." w:date="2025-03-10T09:48:00Z" w16du:dateUtc="2025-03-10T13:48:00Z">
         <w:r>
           <w:rPr>
             <w:rFonts w:ascii="Times New Roman" w:hAnsi="Times New Roman" w:cs="Times New Roman" w:hint="eastAsia"/>
@@ -1337,7 +1332,7 @@
           <w:t xml:space="preserve"> </w:t>
         </w:r>
       </w:ins>
-      <w:del w:id="47" w:author="Steve Rozen, Ph.D." w:date="2025-03-10T09:47:00Z" w16du:dateUtc="2025-03-10T13:47:00Z">
+      <w:del w:id="49" w:author="Steve Rozen, Ph.D." w:date="2025-03-10T09:47:00Z" w16du:dateUtc="2025-03-10T13:47:00Z">
         <w:r>
           <w:rPr>
             <w:rFonts w:ascii="Times New Roman" w:hAnsi="Times New Roman" w:cs="Times New Roman"/>
@@ -1371,12 +1366,12 @@
         </w:rPr>
         <w:t>characterizing short deletions or insertions in repeat units within tumors exhibiting high mutation burdens</w:t>
       </w:r>
-      <w:commentRangeEnd w:id="44"/>
+      <w:commentRangeEnd w:id="46"/>
       <w:r>
         <w:rPr>
           <w:rStyle w:val="CommentReference"/>
         </w:rPr>
-        <w:commentReference w:id="44"/>
+        <w:commentReference w:id="46"/>
       </w:r>
       <w:r>
         <w:rPr>
@@ -1402,7 +1397,7 @@
         </w:rPr>
         <w:t xml:space="preserve"> ID signatures demonstrated significant </w:t>
       </w:r>
-      <w:ins w:id="48" w:author="Steve Rozen, Ph.D." w:date="2025-03-10T09:52:00Z" w16du:dateUtc="2025-03-10T13:52:00Z">
+      <w:ins w:id="50" w:author="Steve Rozen, Ph.D." w:date="2025-03-10T09:52:00Z" w16du:dateUtc="2025-03-10T13:52:00Z">
         <w:r>
           <w:rPr>
             <w:rFonts w:ascii="Times New Roman" w:hAnsi="Times New Roman" w:cs="Times New Roman"/>
@@ -1444,7 +1439,7 @@
         </w:rPr>
         <w:t>gender</w:t>
       </w:r>
-      <w:del w:id="49" w:author="Steve Rozen, Ph.D." w:date="2025-03-10T09:52:00Z" w16du:dateUtc="2025-03-10T13:52:00Z">
+      <w:del w:id="51" w:author="Steve Rozen, Ph.D." w:date="2025-03-10T09:52:00Z" w16du:dateUtc="2025-03-10T13:52:00Z">
         <w:r>
           <w:rPr>
             <w:rFonts w:ascii="Times New Roman" w:hAnsi="Times New Roman" w:cs="Times New Roman"/>
@@ -1454,44 +1449,26 @@
           <w:delText xml:space="preserve"> bias</w:delText>
         </w:r>
       </w:del>
-      <w:ins w:id="50" w:author="Steve Rozen, Ph.D." w:date="2025-03-10T09:51:00Z" w16du:dateUtc="2025-03-10T13:51:00Z">
+      <w:ins w:id="52" w:author="Steve Rozen, Ph.D." w:date="2025-03-10T09:51:00Z" w16du:dateUtc="2025-03-10T13:51:00Z">
         <w:r>
           <w:rPr>
             <w:rFonts w:ascii="Times New Roman" w:hAnsi="Times New Roman" w:cs="Times New Roman" w:hint="eastAsia"/>
             <w:sz w:val="24"/>
             <w:szCs w:val="24"/>
           </w:rPr>
-          <w:t xml:space="preserve"> within </w:t>
+          <w:t xml:space="preserve"> within par</w:t>
         </w:r>
-        <w:proofErr w:type="gramStart"/>
+      </w:ins>
+      <w:ins w:id="53" w:author="Steve Rozen, Ph.D." w:date="2025-03-10T09:52:00Z" w16du:dateUtc="2025-03-10T13:52:00Z">
         <w:r>
           <w:rPr>
             <w:rFonts w:ascii="Times New Roman" w:hAnsi="Times New Roman" w:cs="Times New Roman" w:hint="eastAsia"/>
             <w:sz w:val="24"/>
             <w:szCs w:val="24"/>
           </w:rPr>
-          <w:t>par</w:t>
+          <w:t>ticular cancer types</w:t>
         </w:r>
       </w:ins>
-      <w:ins w:id="51" w:author="Steve Rozen, Ph.D." w:date="2025-03-10T09:52:00Z" w16du:dateUtc="2025-03-10T13:52:00Z">
-        <w:r>
-          <w:rPr>
-            <w:rFonts w:ascii="Times New Roman" w:hAnsi="Times New Roman" w:cs="Times New Roman" w:hint="eastAsia"/>
-            <w:sz w:val="24"/>
-            <w:szCs w:val="24"/>
-          </w:rPr>
-          <w:t>ticular cancer</w:t>
-        </w:r>
-        <w:proofErr w:type="gramEnd"/>
-        <w:r>
-          <w:rPr>
-            <w:rFonts w:ascii="Times New Roman" w:hAnsi="Times New Roman" w:cs="Times New Roman" w:hint="eastAsia"/>
-            <w:sz w:val="24"/>
-            <w:szCs w:val="24"/>
-          </w:rPr>
-          <w:t xml:space="preserve"> types</w:t>
-        </w:r>
-      </w:ins>
       <w:r>
         <w:rPr>
           <w:rFonts w:ascii="Times New Roman" w:hAnsi="Times New Roman" w:cs="Times New Roman"/>
@@ -1500,7 +1477,7 @@
         </w:rPr>
         <w:t xml:space="preserve">. </w:t>
       </w:r>
-      <w:del w:id="52" w:author="Steve Rozen, Ph.D." w:date="2025-03-10T09:52:00Z" w16du:dateUtc="2025-03-10T13:52:00Z">
+      <w:del w:id="54" w:author="Steve Rozen, Ph.D." w:date="2025-03-10T09:52:00Z" w16du:dateUtc="2025-03-10T13:52:00Z">
         <w:r>
           <w:rPr>
             <w:rFonts w:ascii="Times New Roman" w:hAnsi="Times New Roman" w:cs="Times New Roman"/>
@@ -1510,7 +1487,7 @@
           <w:delText>Our e</w:delText>
         </w:r>
       </w:del>
-      <w:ins w:id="53" w:author="Steve Rozen, Ph.D." w:date="2025-03-10T09:52:00Z" w16du:dateUtc="2025-03-10T13:52:00Z">
+      <w:ins w:id="55" w:author="Steve Rozen, Ph.D." w:date="2025-03-10T09:52:00Z" w16du:dateUtc="2025-03-10T13:52:00Z">
         <w:r>
           <w:rPr>
             <w:rFonts w:ascii="Times New Roman" w:hAnsi="Times New Roman" w:cs="Times New Roman" w:hint="eastAsia"/>
@@ -1528,7 +1505,7 @@
         </w:rPr>
         <w:t xml:space="preserve">xamination of signature contributions to </w:t>
       </w:r>
-      <w:ins w:id="54" w:author="Steve Rozen, Ph.D." w:date="2025-03-10T09:53:00Z" w16du:dateUtc="2025-03-10T13:53:00Z">
+      <w:ins w:id="56" w:author="Steve Rozen, Ph.D." w:date="2025-03-10T09:53:00Z" w16du:dateUtc="2025-03-10T13:53:00Z">
         <w:r>
           <w:rPr>
             <w:rFonts w:ascii="Times New Roman" w:hAnsi="Times New Roman" w:cs="Times New Roman" w:hint="eastAsia"/>
@@ -1544,9 +1521,33 @@
           <w:sz w:val="24"/>
           <w:szCs w:val="24"/>
         </w:rPr>
-        <w:t xml:space="preserve">cancer genes revealed that C_ID3, associated with tobacco exposure, accounts for nearly 50% of IDs in </w:t>
-      </w:r>
-      <w:ins w:id="55" w:author="Steve Rozen, Ph.D." w:date="2025-03-10T09:53:00Z" w16du:dateUtc="2025-03-10T13:53:00Z">
+        <w:t xml:space="preserve">cancer genes revealed that C_ID3, associated with tobacco exposure, accounts for nearly </w:t>
+      </w:r>
+      <w:commentRangeStart w:id="57"/>
+      <w:r>
+        <w:rPr>
+          <w:rFonts w:ascii="Times New Roman" w:hAnsi="Times New Roman" w:cs="Times New Roman"/>
+          <w:sz w:val="24"/>
+          <w:szCs w:val="24"/>
+        </w:rPr>
+        <w:t xml:space="preserve">50% of IDs </w:t>
+      </w:r>
+      <w:commentRangeEnd w:id="57"/>
+      <w:r>
+        <w:rPr>
+          <w:rStyle w:val="CommentReference"/>
+        </w:rPr>
+        <w:commentReference w:id="57"/>
+      </w:r>
+      <w:r>
+        <w:rPr>
+          <w:rFonts w:ascii="Times New Roman" w:hAnsi="Times New Roman" w:cs="Times New Roman"/>
+          <w:sz w:val="24"/>
+          <w:szCs w:val="24"/>
+        </w:rPr>
+        <w:t xml:space="preserve">in </w:t>
+      </w:r>
+      <w:ins w:id="58" w:author="Steve Rozen, Ph.D." w:date="2025-03-10T09:53:00Z" w16du:dateUtc="2025-03-10T13:53:00Z">
         <w:r>
           <w:rPr>
             <w:rFonts w:ascii="Times New Roman" w:hAnsi="Times New Roman" w:cs="Times New Roman" w:hint="eastAsia"/>
@@ -1555,7 +1556,7 @@
           </w:rPr>
           <w:t>the</w:t>
         </w:r>
-        <w:commentRangeStart w:id="56"/>
+        <w:commentRangeStart w:id="59"/>
         <w:r>
           <w:rPr>
             <w:rFonts w:ascii="Times New Roman" w:hAnsi="Times New Roman" w:cs="Times New Roman" w:hint="eastAsia"/>
@@ -1573,7 +1574,7 @@
         </w:rPr>
         <w:t>LRP1B</w:t>
       </w:r>
-      <w:ins w:id="57" w:author="Steve Rozen, Ph.D." w:date="2025-03-10T09:53:00Z" w16du:dateUtc="2025-03-10T13:53:00Z">
+      <w:ins w:id="60" w:author="Steve Rozen, Ph.D." w:date="2025-03-10T09:53:00Z" w16du:dateUtc="2025-03-10T13:53:00Z">
         <w:r>
           <w:rPr>
             <w:rFonts w:ascii="Times New Roman" w:hAnsi="Times New Roman" w:cs="Times New Roman" w:hint="eastAsia"/>
@@ -1582,12 +1583,12 @@
           </w:rPr>
           <w:t xml:space="preserve"> gene</w:t>
         </w:r>
-        <w:commentRangeEnd w:id="56"/>
+        <w:commentRangeEnd w:id="59"/>
         <w:r>
           <w:rPr>
             <w:rStyle w:val="CommentReference"/>
           </w:rPr>
-          <w:commentReference w:id="56"/>
+          <w:commentReference w:id="59"/>
         </w:r>
       </w:ins>
       <w:r>
@@ -1598,7 +1599,7 @@
         </w:rPr>
         <w:t xml:space="preserve">, which is implicated in lung carcinogenesis. This work </w:t>
       </w:r>
-      <w:ins w:id="58" w:author="Steve Rozen, Ph.D." w:date="2025-03-10T09:55:00Z" w16du:dateUtc="2025-03-10T13:55:00Z">
+      <w:ins w:id="61" w:author="Steve Rozen, Ph.D." w:date="2025-03-10T09:55:00Z" w16du:dateUtc="2025-03-10T13:55:00Z">
         <w:r>
           <w:rPr>
             <w:rFonts w:ascii="Times New Roman" w:hAnsi="Times New Roman" w:cs="Times New Roman" w:hint="eastAsia"/>
@@ -1616,7 +1617,7 @@
         </w:rPr>
         <w:t>establishe</w:t>
       </w:r>
-      <w:ins w:id="59" w:author="Steve Rozen, Ph.D." w:date="2025-03-10T09:55:00Z" w16du:dateUtc="2025-03-10T13:55:00Z">
+      <w:ins w:id="62" w:author="Steve Rozen, Ph.D." w:date="2025-03-10T09:55:00Z" w16du:dateUtc="2025-03-10T13:55:00Z">
         <w:r>
           <w:rPr>
             <w:rFonts w:ascii="Times New Roman" w:hAnsi="Times New Roman" w:cs="Times New Roman" w:hint="eastAsia"/>
@@ -1626,7 +1627,7 @@
           <w:t>d</w:t>
         </w:r>
       </w:ins>
-      <w:del w:id="60" w:author="Steve Rozen, Ph.D." w:date="2025-03-10T09:55:00Z" w16du:dateUtc="2025-03-10T13:55:00Z">
+      <w:del w:id="63" w:author="Steve Rozen, Ph.D." w:date="2025-03-10T09:55:00Z" w16du:dateUtc="2025-03-10T13:55:00Z">
         <w:r>
           <w:rPr>
             <w:rFonts w:ascii="Times New Roman" w:hAnsi="Times New Roman" w:cs="Times New Roman"/>
@@ -1643,43 +1644,6 @@
           <w:szCs w:val="24"/>
         </w:rPr>
         <w:t xml:space="preserve"> an expanded collection of ID signatures, validate</w:t>
-      </w:r>
-      <w:ins w:id="61" w:author="Steve Rozen, Ph.D." w:date="2025-03-10T09:56:00Z" w16du:dateUtc="2025-03-10T13:56:00Z">
-        <w:r>
-          <w:rPr>
-            <w:rFonts w:ascii="Times New Roman" w:hAnsi="Times New Roman" w:cs="Times New Roman" w:hint="eastAsia"/>
-            <w:sz w:val="24"/>
-            <w:szCs w:val="24"/>
-          </w:rPr>
-          <w:t>d</w:t>
-        </w:r>
-      </w:ins>
-      <w:del w:id="62" w:author="Steve Rozen, Ph.D." w:date="2025-03-10T09:56:00Z" w16du:dateUtc="2025-03-10T13:56:00Z">
-        <w:r>
-          <w:rPr>
-            <w:rFonts w:ascii="Times New Roman" w:hAnsi="Times New Roman" w:cs="Times New Roman"/>
-            <w:sz w:val="24"/>
-            <w:szCs w:val="24"/>
-          </w:rPr>
-          <w:delText>s</w:delText>
-        </w:r>
-      </w:del>
-      <w:r>
-        <w:rPr>
-          <w:rFonts w:ascii="Times New Roman" w:hAnsi="Times New Roman" w:cs="Times New Roman"/>
-          <w:sz w:val="24"/>
-          <w:szCs w:val="24"/>
-        </w:rPr>
-        <w:t xml:space="preserve"> a novel signature through functional modeling, </w:t>
-      </w:r>
-      <w:commentRangeStart w:id="63"/>
-      <w:r>
-        <w:rPr>
-          <w:rFonts w:ascii="Times New Roman" w:hAnsi="Times New Roman" w:cs="Times New Roman"/>
-          <w:sz w:val="24"/>
-          <w:szCs w:val="24"/>
-        </w:rPr>
-        <w:t>elucidate</w:t>
       </w:r>
       <w:ins w:id="64" w:author="Steve Rozen, Ph.D." w:date="2025-03-10T09:56:00Z" w16du:dateUtc="2025-03-10T13:56:00Z">
         <w:r>
@@ -1707,14 +1671,51 @@
           <w:sz w:val="24"/>
           <w:szCs w:val="24"/>
         </w:rPr>
+        <w:t xml:space="preserve"> a novel signature through functional modeling, </w:t>
+      </w:r>
+      <w:commentRangeStart w:id="66"/>
+      <w:r>
+        <w:rPr>
+          <w:rFonts w:ascii="Times New Roman" w:hAnsi="Times New Roman" w:cs="Times New Roman"/>
+          <w:sz w:val="24"/>
+          <w:szCs w:val="24"/>
+        </w:rPr>
+        <w:t>elucidate</w:t>
+      </w:r>
+      <w:ins w:id="67" w:author="Steve Rozen, Ph.D." w:date="2025-03-10T09:56:00Z" w16du:dateUtc="2025-03-10T13:56:00Z">
+        <w:r>
+          <w:rPr>
+            <w:rFonts w:ascii="Times New Roman" w:hAnsi="Times New Roman" w:cs="Times New Roman" w:hint="eastAsia"/>
+            <w:sz w:val="24"/>
+            <w:szCs w:val="24"/>
+          </w:rPr>
+          <w:t>d</w:t>
+        </w:r>
+      </w:ins>
+      <w:del w:id="68" w:author="Steve Rozen, Ph.D." w:date="2025-03-10T09:56:00Z" w16du:dateUtc="2025-03-10T13:56:00Z">
+        <w:r>
+          <w:rPr>
+            <w:rFonts w:ascii="Times New Roman" w:hAnsi="Times New Roman" w:cs="Times New Roman"/>
+            <w:sz w:val="24"/>
+            <w:szCs w:val="24"/>
+          </w:rPr>
+          <w:delText>s</w:delText>
+        </w:r>
+      </w:del>
+      <w:r>
+        <w:rPr>
+          <w:rFonts w:ascii="Times New Roman" w:hAnsi="Times New Roman" w:cs="Times New Roman"/>
+          <w:sz w:val="24"/>
+          <w:szCs w:val="24"/>
+        </w:rPr>
         <w:t xml:space="preserve"> distinct mutational processes, </w:t>
       </w:r>
-      <w:commentRangeEnd w:id="63"/>
+      <w:commentRangeEnd w:id="66"/>
       <w:r>
         <w:rPr>
           <w:rStyle w:val="CommentReference"/>
         </w:rPr>
-        <w:commentReference w:id="63"/>
+        <w:commentReference w:id="66"/>
       </w:r>
       <w:r>
         <w:rPr>
@@ -1724,7 +1725,7 @@
         </w:rPr>
         <w:t xml:space="preserve">and </w:t>
       </w:r>
-      <w:del w:id="66" w:author="Steve Rozen, Ph.D." w:date="2025-03-10T09:56:00Z" w16du:dateUtc="2025-03-10T13:56:00Z">
+      <w:del w:id="69" w:author="Steve Rozen, Ph.D." w:date="2025-03-10T09:56:00Z" w16du:dateUtc="2025-03-10T13:56:00Z">
         <w:r>
           <w:rPr>
             <w:rFonts w:ascii="Times New Roman" w:hAnsi="Times New Roman" w:cs="Times New Roman"/>
@@ -1734,7 +1735,7 @@
           <w:delText xml:space="preserve">offers </w:delText>
         </w:r>
       </w:del>
-      <w:ins w:id="67" w:author="Steve Rozen, Ph.D." w:date="2025-03-10T09:56:00Z" w16du:dateUtc="2025-03-10T13:56:00Z">
+      <w:ins w:id="70" w:author="Steve Rozen, Ph.D." w:date="2025-03-10T09:56:00Z" w16du:dateUtc="2025-03-10T13:56:00Z">
         <w:r>
           <w:rPr>
             <w:rFonts w:ascii="Times New Roman" w:hAnsi="Times New Roman" w:cs="Times New Roman" w:hint="eastAsia"/>
@@ -1760,7 +1761,7 @@
         </w:rPr>
         <w:t xml:space="preserve">insights into biological implications through </w:t>
       </w:r>
-      <w:commentRangeStart w:id="68"/>
+      <w:commentRangeStart w:id="71"/>
       <w:r>
         <w:rPr>
           <w:rFonts w:ascii="Times New Roman" w:hAnsi="Times New Roman" w:cs="Times New Roman"/>
@@ -1769,12 +1770,12 @@
         </w:rPr>
         <w:t xml:space="preserve">extended sequence investigation </w:t>
       </w:r>
-      <w:commentRangeEnd w:id="68"/>
+      <w:commentRangeEnd w:id="71"/>
       <w:r>
         <w:rPr>
           <w:rStyle w:val="CommentReference"/>
         </w:rPr>
-        <w:commentReference w:id="68"/>
+        <w:commentReference w:id="71"/>
       </w:r>
       <w:r>
         <w:rPr>
@@ -1784,21 +1785,30 @@
         </w:rPr>
         <w:t xml:space="preserve">and trait associations. </w:t>
       </w:r>
-      <w:commentRangeStart w:id="69"/>
-      <w:r>
-        <w:rPr>
-          <w:rFonts w:ascii="Times New Roman" w:hAnsi="Times New Roman" w:cs="Times New Roman"/>
-          <w:sz w:val="24"/>
-          <w:szCs w:val="24"/>
-        </w:rPr>
-        <w:t>This comprehensive characterization of ID signatures from over 7,000 genomes enhances our understanding of the mutational processes shaping cancer genomes.</w:t>
-      </w:r>
-      <w:commentRangeEnd w:id="69"/>
+      <w:commentRangeStart w:id="72"/>
+      <w:r>
+        <w:rPr>
+          <w:rFonts w:ascii="Times New Roman" w:hAnsi="Times New Roman" w:cs="Times New Roman"/>
+          <w:sz w:val="24"/>
+          <w:szCs w:val="24"/>
+        </w:rPr>
+        <w:t xml:space="preserve">This comprehensive characterization of ID signatures from </w:t>
+      </w:r>
+      <w:r>
+        <w:rPr>
+          <w:rFonts w:ascii="Times New Roman" w:hAnsi="Times New Roman" w:cs="Times New Roman"/>
+          <w:sz w:val="24"/>
+          <w:szCs w:val="24"/>
+        </w:rPr>
+        <w:lastRenderedPageBreak/>
+        <w:t>over 7,000 genomes enhances our understanding of the mutational processes shaping cancer genomes.</w:t>
+      </w:r>
+      <w:commentRangeEnd w:id="72"/>
       <w:r>
         <w:rPr>
           <w:rStyle w:val="CommentReference"/>
         </w:rPr>
-        <w:commentReference w:id="69"/>
+        <w:commentReference w:id="72"/>
       </w:r>
     </w:p>
     <w:p>
@@ -1815,7 +1825,6 @@
           <w:sz w:val="24"/>
           <w:szCs w:val="24"/>
         </w:rPr>
-        <w:lastRenderedPageBreak/>
         <w:br w:type="page"/>
       </w:r>
     </w:p>
@@ -1940,46 +1949,271 @@
         </w:rPr>
         <w:t xml:space="preserve"> </w:t>
       </w:r>
-      <w:r>
-        <w:rPr>
-          <w:rFonts w:ascii="Times New Roman" w:hAnsi="Times New Roman" w:cs="Times New Roman"/>
+      <w:commentRangeStart w:id="73"/>
+      <w:del w:id="74" w:author="Steve Rozen, Ph.D." w:date="2025-03-10T10:08:00Z" w16du:dateUtc="2025-03-10T14:08:00Z">
+        <w:r>
+          <w:rPr>
+            <w:rFonts w:ascii="Times New Roman" w:hAnsi="Times New Roman" w:cs="Times New Roman"/>
+            <w:sz w:val="24"/>
+            <w:szCs w:val="24"/>
+          </w:rPr>
+          <w:delText xml:space="preserve"> </w:delText>
+        </w:r>
+        <w:r>
+          <w:rPr>
+            <w:rFonts w:ascii="Times New Roman" w:hAnsi="Times New Roman" w:cs="Times New Roman" w:hint="eastAsia"/>
+            <w:sz w:val="24"/>
+            <w:szCs w:val="24"/>
+          </w:rPr>
+          <w:delText>The m</w:delText>
+        </w:r>
+        <w:r>
+          <w:rPr>
+            <w:rFonts w:ascii="Times New Roman" w:hAnsi="Times New Roman" w:cs="Times New Roman"/>
+            <w:sz w:val="24"/>
+            <w:szCs w:val="24"/>
+          </w:rPr>
+          <w:delText xml:space="preserve">utations can arise from both endogenous and exogenous sources. </w:delText>
+        </w:r>
+      </w:del>
+      <w:r>
+        <w:rPr>
+          <w:rFonts w:ascii="Times New Roman" w:hAnsi="Times New Roman" w:cs="Times New Roman" w:hint="eastAsia"/>
+          <w:sz w:val="24"/>
+          <w:szCs w:val="24"/>
+        </w:rPr>
+        <w:t>T</w:t>
+      </w:r>
+      <w:r>
+        <w:rPr>
+          <w:rFonts w:ascii="Times New Roman" w:hAnsi="Times New Roman" w:cs="Times New Roman"/>
+          <w:sz w:val="24"/>
+          <w:szCs w:val="24"/>
+        </w:rPr>
+        <w:t>hes</w:t>
+      </w:r>
+      <w:commentRangeEnd w:id="73"/>
+      <w:r>
+        <w:rPr>
+          <w:rStyle w:val="CommentReference"/>
+        </w:rPr>
+        <w:commentReference w:id="73"/>
+      </w:r>
+      <w:r>
+        <w:rPr>
+          <w:rFonts w:ascii="Times New Roman" w:hAnsi="Times New Roman" w:cs="Times New Roman"/>
+          <w:sz w:val="24"/>
+          <w:szCs w:val="24"/>
+        </w:rPr>
+        <w:t xml:space="preserve">e mutations can result from both endogenous sources, such as 5-methylcytosine (5mC) deamination or defective DNA repair mechanisms </w:t>
+      </w:r>
+      <w:r>
+        <w:rPr>
+          <w:rFonts w:ascii="Times New Roman" w:hAnsi="Times New Roman" w:cs="Times New Roman"/>
+          <w:sz w:val="24"/>
+          <w:szCs w:val="24"/>
+        </w:rPr>
+        <w:fldChar w:fldCharType="begin"/>
+      </w:r>
+      <w:r>
+        <w:rPr>
+          <w:rFonts w:ascii="Times New Roman" w:hAnsi="Times New Roman" w:cs="Times New Roman"/>
+          <w:sz w:val="24"/>
+          <w:szCs w:val="24"/>
+        </w:rPr>
+        <w:instrText xml:space="preserve"> ADDIN ZOTERO_ITEM CSL_CITATION {"citationID":"cuOTYsMj","properties":{"formattedCitation":"(Davies et al. 2017; Cooper et al. 2010; Grolleman et al. 2019)","plainCitation":"(Davies et al. 2017; Cooper et al. 2010; Grolleman et al. 2019)","noteIndex":0},"citationItems":[{"id":713,"uris":["http://zotero.org/users/14858941/items/FX3CFPG5"],"itemData":{"id":713,"type":"article-journal","abstract":"Approximately 1-5% of breast cancers are attributed to inherited mutations in BRCA1 or BRCA2 and are selectively sensitive to poly(ADP-ribose) polymerase (PARP) inhibitors. In other cancer types, germline and/or somatic mutations in BRCA1 and/or BRCA2 (BRCA1/BRCA2) also confer selective sensitivity to PARP inhibitors. Thus, assays to detect BRCA1/BRCA2-deficient tumors have been sought. Recently, somatic substitution, insertion/deletion and rearrangement patterns, or 'mutational signatures', were associated with BRCA1/BRCA2 dysfunction. Herein we used a lasso logistic regression model to identify six distinguishing mutational signatures predictive of BRCA1/BRCA2 deficiency. A weighted model called HRDetect was developed to accurately detect BRCA1/BRCA2-deficient samples. HRDetect identifies BRCA1/BRCA2-deficient tumors with 98.7% sensitivity (area under the curve (AUC) = 0.98). Application of this model in a cohort of 560 individuals with breast cancer, of whom 22 were known to carry a germline BRCA1 or BRCA2 mutation, allowed us to identify an additional 22 tumors with somatic loss of BRCA1 or BRCA2 and 47 tumors with functional BRCA1/BRCA2 deficiency where no mutation was detected. We validated HRDetect on independent cohorts of breast, ovarian and pancreatic cancers and demonstrated its efficacy in alternative sequencing strategies. Integrating all of the classes of mutational signatures thus reveals a larger proportion of individuals with breast cancer harboring BRCA1/BRCA2 deficiency (up to 22%) than hitherto appreciated (</w:instrText>
+      </w:r>
+      <w:r>
+        <w:rPr>
+          <w:rFonts w:ascii="Cambria Math" w:hAnsi="Cambria Math" w:cs="Cambria Math"/>
+          <w:sz w:val="24"/>
+          <w:szCs w:val="24"/>
+        </w:rPr>
+        <w:instrText>∼</w:instrText>
+      </w:r>
+      <w:r>
+        <w:rPr>
+          <w:rFonts w:ascii="Times New Roman" w:hAnsi="Times New Roman" w:cs="Times New Roman"/>
+          <w:sz w:val="24"/>
+          <w:szCs w:val="24"/>
+        </w:rPr>
+        <w:instrText xml:space="preserve">1-5%) who could have selective therapeutic sensitivity to PARP inhibition.","container-title":"Nature Medicine","DOI":"10.1038/nm.4292","ISSN":"1546170X","issue":"4","note":"PMID: 28288110\npublisher: Nature Publishing Group","page":"517-525","title":"HRDetect is a predictor of BRCA1 and BRCA2 deficiency based on mutational signatures","volume":"23","author":[{"family":"Davies","given":"Helen"},{"family":"Glodzik","given":"Dominik"},{"family":"Morganella","given":"Sandro"},{"family":"Yates","given":"Lucy R."},{"family":"Staaf","given":"Johan"},{"family":"Zou","given":"Xueqing"},{"family":"Ramakrishna","given":"Manasa"},{"family":"Martin","given":"Sancha"},{"family":"Boyault","given":"Sandrine"},{"family":"Sieuwerts","given":"Anieta M."},{"family":"Simpson","given":"Peter T."},{"family":"King","given":"Tari A."},{"family":"Raine","given":"Keiran"},{"family":"Eyfjord","given":"Jorunn E."},{"family":"Kong","given":"Gu"},{"family":"Borg","given":"Åke"},{"family":"Birney","given":"Ewan"},{"family":"Stunnenberg","given":"Hendrik G."},{"family":"Van De Vijver","given":"Marc J."},{"family":"Børresen-Dale","given":"Anne Lise"},{"family":"Martens","given":"John W.M."},{"family":"Span","given":"Paul N."},{"family":"Lakhani","given":"Sunil R."},{"family":"Vincent-Salomon","given":"Anne"},{"family":"Sotiriou","given":"Christos"},{"family":"Tutt","given":"Andrew"},{"family":"Thompson","given":"Alastair M."},{"family":"Van Laere","given":"Steven"},{"family":"Richardson","given":"Andrea L."},{"family":"Viari","given":"Alain"},{"family":"Campbell","given":"Peter J."},{"family":"Stratton","given":"Michael R."},{"family":"Nik-Zainal","given":"Serena"}],"issued":{"date-parts":[["2017",4,1]]}}},{"id":717,"uris":["http://zotero.org/users/14858941/items/8FL9VAM8"],"itemData":{"id":717,"type":"report","abstract":"The cytosine-guanine (CpG) dinucleotide has long been known to be a hotspot for pathological mutation in the human genome. This hypermutability is related to its role as the major site of cytosine methylation with the attendant risk of spontaneous deamination of 5-methylcytosine (5mC) to yield thymine. Cytosine methylation, however, also occurs in the context of CpNpG sites in the human genome, an unsurprising finding since the intrinsic symmetry of CpNpG renders it capable of supporting a semi-conservative model of replication of the methylation pattern. Recently, it has become clear that significant DNA methylation occurs in a CpHpG context (where H ¼ A, C or T) in a variety of human somatic tissues. If we assume that CpHpG methylation also occurs in the germline, and that 5mC deamination can occur within a CpHpG context, then we might surmise that methylated CpHpG sites could also constitute mutation hotspots causing human genetic disease. To test this postulate, 54,625 missense and nonsense mutations from 2,113 genes causing inherited disease were retrieved from the Human Gene Mutation Database (http://www.hgmd.org). Some 18.2 per cent of these pathological lesions were found to be C ! Tand G ! A transitions located in CpG dinucleotides (compatible with a model of methylation-mediated deamination of 5mC), an approximately tenfold higher proportion than would have been expected by chance alone. The corresponding proportion for the CpHpG trinucleotide was 9.9 per cent, an approximately twofold higher proportion than would have been expected by chance. We therefore estimate that 5 per cent of missense/nonsense mutations causing human inherited disease may be attributable to methylation-mediated deamination of 5mC within a CpHpG context.","title":"Methylation-mediated deamination of 5-methylcytosine appears to give rise to mutations causing human inherited disease in CpNpG trinucleotides, as well as in CpG dinucleotides","URL":"http://www.hgmd.org","author":[{"family":"Cooper","given":"David N"},{"family":"Mort","given":"Matthew"},{"family":"Stenson","given":"Peter D"},{"family":"Ball","given":"Edward V"},{"family":"Chuzhanova","given":"Nadia A"}],"issued":{"date-parts":[["2010"]]}}},{"id":711,"uris":["http://zotero.org/users/14858941/items/VWVTSC8I"],"itemData":{"id":711,"type":"article-journal","abstract":"Biallelic germline mutations affecting NTHL1 predispose carriers to adenomatous polyposis and colorectal cancer, but the complete phenotype is unknown. We describe 29 individuals carrying biallelic germline NTHL1 mutations from 17 families, of which 26 developed one (n = 10) or multiple (n = 16) malignancies in 14 different tissues. An unexpected high breast cancer incidence was observed in female carriers (60%). Mutational signature analysis of 14 tumors from 7 organs revealed that NTHL1 deficiency underlies the main mutational process in all but one of the tumors (93%). These results reveal NTHL1 as a multi-tumor predisposition gene with a high lifetime risk for extracolonic cancers and a typical mutational signature observed across tumor types, which can assist in the recognition of this syndrome.","container-title":"Cancer Cell","DOI":"10.1016/j.ccell.2018.12.011","ISSN":"18783686","issue":"2","note":"PMID: 30753826\npublisher: Cell Press","page":"256-266.e5","title":"Mutational Signature Analysis Reveals NTHL1 Deficiency to Cause a Multi-tumor Phenotype","volume":"35","author":[{"family":"Grolleman","given":"Judith E."},{"family":"Voer","given":"Richarda M.","non-dropping-particle":"de"},{"family":"Elsayed","given":"Fadwa A."},{"family":"Nielsen","given":"Maartje"},{"family":"Weren","given":"Robbert D.A."},{"family":"Palles","given":"Claire"},{"family":"Ligtenberg","given":"Marjolijn J.L."},{"family":"Vos","given":"Janet R."},{"family":"Broeke","given":"Sanne W.","non-dropping-particle":"ten"},{"family":"Miranda","given":"Noel F.C.C.","non-dropping-particle":"de"},{"family":"Kuiper","given":"Renske A."},{"family":"Kamping","given":"Eveline J."},{"family":"Jansen","given":"Erik A.M."},{"family":"Vink-Börger","given":"M. Elisa"},{"family":"Popp","given":"Isabell"},{"family":"Lang","given":"Alois"},{"family":"Spier","given":"Isabel"},{"family":"Hüneburg","given":"Robert"},{"family":"James","given":"Paul A."},{"family":"Li","given":"Na"},{"family":"Staninova","given":"Marija"},{"family":"Lindsay","given":"Helen"},{"family":"Cockburn","given":"David"},{"family":"Spasic-Boskovic","given":"Olivera"},{"family":"Clendenning","given":"Mark"},{"family":"Sweet","given":"Kevin"},{"family":"Capellá","given":"Gabriel"},{"family":"Sjursen","given":"Wenche"},{"family":"Høberg-Vetti","given":"Hildegunn"},{"family":"Jongmans","given":"Marjolijn C."},{"family":"Neveling","given":"Kornelia"},{"family":"Geurts van Kessel","given":"Ad"},{"family":"Morreau","given":"Hans"},{"family":"Hes","given":"Frederik J."},{"family":"Sijmons","given":"Rolf H."},{"family":"Schackert","given":"Hans K."},{"family":"Ruiz-Ponte","given":"Clara"},{"family":"Dymerska","given":"Dagmara"},{"family":"Lubinski","given":"Jan"},{"family":"Rivera","given":"Barbara"},{"family":"Foulkes","given":"William D."},{"family":"Tomlinson","given":"Ian P."},{"family":"Valle","given":"Laura"},{"family":"Buchanan","given":"Daniel D."},{"family":"Kenwrick","given":"Sue"},{"family":"Adlard","given":"Julian"},{"family":"Dimovski","given":"Aleksandar J."},{"family":"Campbell","given":"Ian G."},{"family":"Aretz","given":"Stefan"},{"family":"Schindler","given":"Detlev"},{"family":"Wezel","given":"Tom","non-dropping-particle":"van"},{"family":"Hoogerbrugge","given":"Nicoline"},{"family":"Kuiper","given":"Roland P."}],"issued":{"date-parts":[["2019",2,11]]}}}],"schema":"https://github.com/citation-style-language/schema/raw/master/csl-citation.json"} </w:instrText>
+      </w:r>
+      <w:r>
+        <w:rPr>
+          <w:rFonts w:ascii="Times New Roman" w:hAnsi="Times New Roman" w:cs="Times New Roman"/>
+          <w:sz w:val="24"/>
+          <w:szCs w:val="24"/>
+        </w:rPr>
+        <w:fldChar w:fldCharType="separate"/>
+      </w:r>
+      <w:r>
+        <w:rPr>
+          <w:rFonts w:ascii="Times New Roman" w:hAnsi="Times New Roman" w:cs="Times New Roman"/>
+          <w:sz w:val="24"/>
+        </w:rPr>
+        <w:t>(Davies et al. 2017; Cooper et al. 2010; Grolleman et al. 2019)</w:t>
+      </w:r>
+      <w:r>
+        <w:rPr>
+          <w:rFonts w:ascii="Times New Roman" w:hAnsi="Times New Roman" w:cs="Times New Roman"/>
+          <w:sz w:val="24"/>
+          <w:szCs w:val="24"/>
+        </w:rPr>
+        <w:fldChar w:fldCharType="end"/>
+      </w:r>
+      <w:r>
+        <w:rPr>
+          <w:rFonts w:ascii="Times New Roman" w:hAnsi="Times New Roman" w:cs="Times New Roman"/>
+          <w:sz w:val="24"/>
+          <w:szCs w:val="24"/>
+        </w:rPr>
+        <w:t xml:space="preserve">, and exogenous sources, including exposure to chemical carcinogens </w:t>
+      </w:r>
+      <w:r>
+        <w:rPr>
+          <w:rFonts w:ascii="Times New Roman" w:hAnsi="Times New Roman" w:cs="Times New Roman" w:hint="eastAsia"/>
+          <w:sz w:val="24"/>
+          <w:szCs w:val="24"/>
+        </w:rPr>
+        <w:t>in</w:t>
+      </w:r>
+      <w:r>
+        <w:rPr>
+          <w:rFonts w:ascii="Times New Roman" w:hAnsi="Times New Roman" w:cs="Times New Roman"/>
+          <w:sz w:val="24"/>
+          <w:szCs w:val="24"/>
+        </w:rPr>
+        <w:t xml:space="preserve"> tobacco smok</w:t>
+      </w:r>
+      <w:r>
+        <w:rPr>
+          <w:rFonts w:ascii="Times New Roman" w:hAnsi="Times New Roman" w:cs="Times New Roman" w:hint="eastAsia"/>
+          <w:sz w:val="24"/>
+          <w:szCs w:val="24"/>
+        </w:rPr>
+        <w:t>e</w:t>
+      </w:r>
+      <w:r>
+        <w:rPr>
+          <w:rFonts w:ascii="Times New Roman" w:hAnsi="Times New Roman" w:cs="Times New Roman"/>
+          <w:sz w:val="24"/>
+          <w:szCs w:val="24"/>
+        </w:rPr>
+        <w:t xml:space="preserve"> or certain herbal medicines </w:t>
+      </w:r>
+      <w:r>
+        <w:rPr>
+          <w:rFonts w:ascii="Times New Roman" w:hAnsi="Times New Roman" w:cs="Times New Roman"/>
+          <w:sz w:val="24"/>
+          <w:szCs w:val="24"/>
+        </w:rPr>
+        <w:fldChar w:fldCharType="begin"/>
+      </w:r>
+      <w:r>
+        <w:rPr>
+          <w:rFonts w:ascii="Times New Roman" w:hAnsi="Times New Roman" w:cs="Times New Roman"/>
+          <w:sz w:val="24"/>
+          <w:szCs w:val="24"/>
+        </w:rPr>
+        <w:instrText xml:space="preserve"> ADDIN ZOTERO_ITEM CSL_CITATION {"citationID":"ODRI5RgN","properties":{"formattedCitation":"(Alexandrov et al. 2016; Ng et al. 2017)","plainCitation":"(Alexandrov et al. 2016; Ng et al. 2017)","noteIndex":0},"citationItems":[{"id":719,"uris":["http://zotero.org/users/14858941/items/D7AJ6DEW"],"itemData":{"id":719,"type":"article-journal","abstract":"Tobacco smoking increases the risk of at least 17 classes of human cancer. We analyzed somatic mutations and DNA methylation in 5243 cancers of types for which tobacco smoking confers an elevated risk. Smoking is associated with increased mutation burdens of multiple distinct mutational signatures, which contribute to different extents in different cancers. One of these signatures, mainly found in cancers derived from tissues directly exposed to tobacco smoke, is attributable to misreplication of DNA damage caused by tobacco carcinogens. Others likely reflect indirect activation of DNA editing by APOBEC cytidine deaminases and of an endogenous clocklike mutational process. Smoking is associated with limited differences in methylation. The results are consistent with the proposition that smoking increases cancer risk by increasing the somatic mutation load, although direct evidence for this mechanism is lacking in some smoking-related cancer types.","container-title":"Science","DOI":"10.1126/science.aag0299","ISSN":"10959203","issue":"6312","note":"PMID: 27811275\npublisher: American Association for the Advancement of Science","page":"618-622","title":"Mutational signatures associated with tobacco smoking in human cancer","volume":"354","author":[{"family":"Alexandrov","given":"Ludmil B."},{"family":"Ju","given":"Young Seok"},{"family":"Haase","given":"Kerstin"},{"family":"Van Loo","given":"Peter"},{"family":"Martincorena","given":"Iñigo"},{"family":"Nik-Zainal","given":"Serena"},{"family":"Totoki","given":"Yasushi"},{"family":"Fujimoto","given":"Akihiro"},{"family":"Nakagawa","given":"Hidewaki"},{"family":"Shibata","given":"Tatsuhiro"},{"family":"Campbell","given":"Peter J."},{"family":"Vineis","given":"Paolo"},{"family":"Phillips","given":"David H."},{"family":"Stratton","given":"Michael R."}],"issued":{"date-parts":[["2016",11,4]]}}},{"id":703,"uris":["http://zotero.org/users/14858941/items/MRBGYGMA"],"itemData":{"id":703,"type":"article-journal","abstract":"Many traditional pharmacopeias include Aristolochia and related plants, which contain nephrotoxins and mutagens in the form of aristolochic acids and similar compounds (collectively, AA). AA is implicated in multiple cancer types, sometimes with very high mutational burdens, especially in upper tract urothelial cancers (UTUCs). AA-associated kidney failure and UTUCs are prevalent in Taiwan, but AA's role in hepatocellular carcinomas (HCCs) there remains unexplored. Therefore, we sequenced the whole exomes of 98 HCCs from two hospitals in Taiwan and found that 78% showed the distinctive mutational signature of AA exposure, accounting for most of the nonsilent mutations in known cancer driver genes. We then searched for the AA signature in 1400 HCCs from diverse geographic regions. Consistent with exposure through known herbal medicines, 47% of Chinese HCCs showed the signature, albeit with lower mutation loads than in Taiwan. In addition, 29% of HCCs from Southeast Asia showed the signature. The AA signature was also detected in 13 and 2.7% of HCCs from Korea and Japan as well as in 4.8 and 1.7% of HCCs from North America and Europe, respectively, excluding one U.S. hospital where 22% of 87 \"Asian\" HCCs had the signature. Thus, AA exposure is geographically widespread. Asia, especially Taiwan, appears to be much more extensively affected, which is consistent with other evidence of patterns of AA exposure. We propose that additional measures aimed at primary prevention through avoidance of AA exposure and investigation of possible approaches to secondary prevention are warranted.","title":"Aristolochic acids and their derivatives are widely implicated in liver cancers in Taiwan and throughout Asia","URL":"https://www.science.org","author":[{"family":"Ng","given":"Alvin W T"},{"family":"Poon","given":"Song Ling"},{"family":"Huang","given":"Mi Ni"},{"family":"Lim","given":"Jing Quan"},{"family":"Boot","given":"Arnoud"},{"family":"Yu","given":"Willie"},{"family":"Suzuki","given":"Yuka"},{"family":"Thangaraju","given":"Saranya"},{"family":"Ng","given":"Cedric C Y"},{"family":"Tan","given":"Patrick"},{"family":"Pang","given":"See-Tong"},{"family":"Huang","given":"Hao-Yi"},{"family":"Yu","given":"Ming-Chin"},{"family":"Lee","given":"Po-Huang"},{"family":"Hsieh","given":"Sen-Yung"},{"family":"Chang","given":"Alex Y"},{"family":"Bin","given":"†"},{"family":"Teh","given":"T"},{"family":"Steven","given":"†"},{"family":"Rozen","given":"G"}],"issued":{"date-parts":[["2017"]]}}}],"schema":"https://github.com/citation-style-language/schema/raw/master/csl-citation.json"} </w:instrText>
+      </w:r>
+      <w:r>
+        <w:rPr>
+          <w:rFonts w:ascii="Times New Roman" w:hAnsi="Times New Roman" w:cs="Times New Roman"/>
+          <w:sz w:val="24"/>
+          <w:szCs w:val="24"/>
+        </w:rPr>
+        <w:fldChar w:fldCharType="separate"/>
+      </w:r>
+      <w:r>
+        <w:rPr>
+          <w:rFonts w:ascii="Times New Roman" w:hAnsi="Times New Roman" w:cs="Times New Roman"/>
+          <w:sz w:val="24"/>
+        </w:rPr>
+        <w:t>(Alexandrov et al. 2016; Ng et al. 2017)</w:t>
+      </w:r>
+      <w:r>
+        <w:rPr>
+          <w:rFonts w:ascii="Times New Roman" w:hAnsi="Times New Roman" w:cs="Times New Roman"/>
+          <w:sz w:val="24"/>
+          <w:szCs w:val="24"/>
+        </w:rPr>
+        <w:fldChar w:fldCharType="end"/>
+      </w:r>
+      <w:r>
+        <w:rPr>
+          <w:rFonts w:ascii="Times New Roman" w:hAnsi="Times New Roman" w:cs="Times New Roman"/>
+          <w:sz w:val="24"/>
+          <w:szCs w:val="24"/>
+        </w:rPr>
+        <w:t xml:space="preserve">. Mutational signature analysis provides insights into cancer etiology, prognosis, prevention, </w:t>
+      </w:r>
+      <w:r>
+        <w:rPr>
+          <w:rFonts w:ascii="Times New Roman" w:hAnsi="Times New Roman" w:cs="Times New Roman" w:hint="eastAsia"/>
+          <w:sz w:val="24"/>
+          <w:szCs w:val="24"/>
+        </w:rPr>
+        <w:t xml:space="preserve">evolution, </w:t>
+      </w:r>
+      <w:r>
+        <w:rPr>
+          <w:rFonts w:ascii="Times New Roman" w:hAnsi="Times New Roman" w:cs="Times New Roman"/>
+          <w:sz w:val="24"/>
+          <w:szCs w:val="24"/>
+        </w:rPr>
+        <w:t xml:space="preserve">and </w:t>
+      </w:r>
+      <w:r>
+        <w:rPr>
+          <w:rFonts w:ascii="Times New Roman" w:hAnsi="Times New Roman" w:cs="Times New Roman" w:hint="eastAsia"/>
+          <w:sz w:val="24"/>
+          <w:szCs w:val="24"/>
+        </w:rPr>
+        <w:t xml:space="preserve">mutational </w:t>
+      </w:r>
+      <w:r>
+        <w:rPr>
+          <w:rFonts w:ascii="Times New Roman" w:hAnsi="Times New Roman" w:cs="Times New Roman" w:hint="eastAsia"/>
+          <w:sz w:val="24"/>
+          <w:szCs w:val="24"/>
+        </w:rPr>
+        <w:t xml:space="preserve">signatures can </w:t>
+      </w:r>
+      <w:r>
+        <w:rPr>
+          <w:rFonts w:ascii="Times New Roman" w:hAnsi="Times New Roman" w:cs="Times New Roman"/>
+          <w:sz w:val="24"/>
+          <w:szCs w:val="24"/>
+        </w:rPr>
+        <w:t>serv</w:t>
+      </w:r>
+      <w:r>
+        <w:rPr>
+          <w:rFonts w:ascii="Times New Roman" w:hAnsi="Times New Roman" w:cs="Times New Roman" w:hint="eastAsia"/>
+          <w:sz w:val="24"/>
+          <w:szCs w:val="24"/>
+        </w:rPr>
+        <w:t>e</w:t>
+      </w:r>
+      <w:r>
+        <w:rPr>
+          <w:rFonts w:ascii="Times New Roman" w:hAnsi="Times New Roman" w:cs="Times New Roman"/>
+          <w:sz w:val="24"/>
+          <w:szCs w:val="24"/>
+        </w:rPr>
+        <w:t xml:space="preserve"> as biomarkers for mutagenic exposures</w:t>
+      </w:r>
+      <w:r>
+        <w:rPr>
+          <w:rFonts w:ascii="Times New Roman" w:hAnsi="Times New Roman" w:cs="Times New Roman" w:hint="eastAsia"/>
           <w:sz w:val="24"/>
           <w:szCs w:val="24"/>
         </w:rPr>
         <w:t xml:space="preserve"> </w:t>
       </w:r>
-      <w:r>
-        <w:rPr>
-          <w:rFonts w:ascii="Times New Roman" w:hAnsi="Times New Roman" w:cs="Times New Roman" w:hint="eastAsia"/>
-          <w:sz w:val="24"/>
-          <w:szCs w:val="24"/>
-        </w:rPr>
-        <w:t>The m</w:t>
-      </w:r>
-      <w:r>
-        <w:rPr>
-          <w:rFonts w:ascii="Times New Roman" w:hAnsi="Times New Roman" w:cs="Times New Roman"/>
-          <w:sz w:val="24"/>
-          <w:szCs w:val="24"/>
-        </w:rPr>
-        <w:t xml:space="preserve">utations can arise from both endogenous and exogenous sources. </w:t>
-      </w:r>
-      <w:r>
-        <w:rPr>
-          <w:rFonts w:ascii="Times New Roman" w:hAnsi="Times New Roman" w:cs="Times New Roman" w:hint="eastAsia"/>
-          <w:sz w:val="24"/>
-          <w:szCs w:val="24"/>
-        </w:rPr>
-        <w:t>T</w:t>
-      </w:r>
-      <w:r>
-        <w:rPr>
-          <w:rFonts w:ascii="Times New Roman" w:hAnsi="Times New Roman" w:cs="Times New Roman"/>
-          <w:sz w:val="24"/>
-          <w:szCs w:val="24"/>
-        </w:rPr>
-        <w:t xml:space="preserve">hese mutations can result from both endogenous sources, such as 5-methylcytosine (5mC) deamination or defective DNA repair mechanisms </w:t>
-      </w:r>
+      <w:commentRangeStart w:id="75"/>
       <w:r>
         <w:rPr>
           <w:rFonts w:ascii="Times New Roman" w:hAnsi="Times New Roman" w:cs="Times New Roman"/>
@@ -1994,7 +2228,7 @@
           <w:sz w:val="24"/>
           <w:szCs w:val="24"/>
         </w:rPr>
-        <w:instrText xml:space="preserve"> ADDIN ZOTERO_ITEM CSL_CITATION {"citationID":"cuOTYsMj","properties":{"formattedCitation":"(Davies et al. 2017; Cooper et al. 2010; Grolleman et al. 2019)","plainCitation":"(Davies et al. 2017; Cooper et al. 2010; Grolleman et al. 2019)","noteIndex":0},"citationItems":[{"id":713,"uris":["http://zotero.org/users/14858941/items/FX3CFPG5"],"itemData":{"id":713,"type":"article-journal","abstract":"Approximately 1-5% of breast cancers are attributed to inherited mutations in BRCA1 or BRCA2 and are selectively sensitive to poly(ADP-ribose) polymerase (PARP) inhibitors. In other cancer types, germline and/or somatic mutations in BRCA1 and/or BRCA2 (BRCA1/BRCA2) also confer selective sensitivity to PARP inhibitors. Thus, assays to detect BRCA1/BRCA2-deficient tumors have been sought. Recently, somatic substitution, insertion/deletion and rearrangement patterns, or 'mutational signatures', were associated with BRCA1/BRCA2 dysfunction. Herein we used a lasso logistic regression model to identify six distinguishing mutational signatures predictive of BRCA1/BRCA2 deficiency. A weighted model called HRDetect was developed to accurately detect BRCA1/BRCA2-deficient samples. HRDetect identifies BRCA1/BRCA2-deficient tumors with 98.7% sensitivity (area under the curve (AUC) = 0.98). Application of this model in a cohort of 560 individuals with breast cancer, of whom 22 were known to carry a germline BRCA1 or BRCA2 mutation, allowed us to identify an additional 22 tumors with somatic loss of BRCA1 or BRCA2 and 47 tumors with functional BRCA1/BRCA2 deficiency where no mutation was detected. We validated HRDetect on independent cohorts of breast, ovarian and pancreatic cancers and demonstrated its efficacy in alternative sequencing strategies. Integrating all of the classes of mutational signatures thus reveals a larger proportion of individuals with breast cancer harboring BRCA1/BRCA2 deficiency (up to 22%) than hitherto appreciated (</w:instrText>
+        <w:instrText xml:space="preserve"> ADDIN ZOTERO_ITEM CSL_CITATION {"citationID":"5XLQXVxx","properties":{"formattedCitation":"(Boot et al. 2022; Davies et al. 2017; Dziuba\\uc0\\u324{}ska-Kusibab et al. 2020; Grolleman et al. 2019)","plainCitation":"(Boot et al. 2022; Davies et al. 2017; Dziubańska-Kusibab et al. 2020; Grolleman et al. 2019)","noteIndex":0},"citationItems":[{"id":778,"uris":["http://zotero.org/users/14858941/items/GNQFTI5T"],"itemData":{"id":778,"type":"article-journal","abstract":"Significance\n            Topoisomerases are crucial for genome maintenance and are targets for several chemotherapeutic agents. While anticancer drugs targeting topoisomerases can lead to secondary malignancies, there have been no descriptions of genetic defects in topoisomerases having roles in cancer development. Here we show that a somatic topoisomerase IIα mutation found in human tumors results in a mutator phenotype. We show that this mutation and the concomitant mutational signature, which we call ID_TOP2α, are associated with genomic rearrangements and with potentially oncogenic indel mutations in known driver genes. Our results shed new light on topoisomerase IIα function, on repair of trapped cleavage complexes, and on a likely oncogenic role for topoisomerases.\n          , \n            \n              Topoisomerases nick and reseal DNA to relieve torsional stress associated with transcription and replication and to resolve structures such as knots and catenanes. Stabilization of the yeast Top2 cleavage intermediates is mutagenic in yeast, but whether this extends to higher eukaryotes is less clear. Chemotherapeutic topoisomerase poisons also elevate cleavage, resulting in mutagenesis. Here, we describe p.K743N mutations in human topoisomerase hTOP2α and link them to a previously undescribed mutator phenotype in cancer. Overexpression of the orthologous mutant protein in yeast generated a characteristic pattern of 2- to 4-base pair (bp) duplications resembling those in tumors with p.K743N. Using mutant strains and biochemical analysis, we determined the genetic requirements of this mutagenic process and showed that it results from trapping of the mutant yeast yTop2 cleavage complex. In addition to 2- to 4-bp duplications, hTOP2α p.K743N is also associated with deletions that are absent in yeast. We call the combined pattern of duplications and deletions ID_TOP2α. All seven tumors carrying the hTOP2α p.K743N mutation showed ID_TOP2α, while it was absent from all other tumors examined (\n              n\n              = 12,269). Each tumor with the ID_TOP2α signature had indels in several known cancer genes, which included frameshift mutations in tumor suppressors PTEN and TP53 and an activating insertion in BRAF. Sequence motifs found at ID_TOP2α mutations were present at 80% of indels in cancer-driver genes, suggesting that ID_TOP2α mutagenesis may contribute to tumorigenesis. The results reported here shed further light on the role of topoisomerase II in genome instability.","container-title":"Proceedings of the National Academy of Sciences","DOI":"10.1073/pnas.2114024119","ISSN":"0027-8424, 1091-6490","issue":"4","journalAbbreviation":"Proc. Natl. Acad. Sci. U.S.A.","language":"en","page":"e2114024119","source":"DOI.org (Crossref)","title":"Recurrent mutations in topoisomerase IIα cause a previously undescribed mutator phenotype in human cancers","volume":"119","author":[{"family":"Boot","given":"Arnoud"},{"family":"Liu","given":"Mo"},{"family":"Stantial","given":"Nicole"},{"family":"Shah","given":"Viraj"},{"family":"Yu","given":"Willie"},{"family":"Nitiss","given":"Karin C."},{"family":"Nitiss","given":"John L."},{"family":"Jinks-Robertson","given":"Sue"},{"family":"Rozen","given":"Steven G."}],"issued":{"date-parts":[["2022",1,25]]}}},{"id":713,"uris":["http://zotero.org/users/14858941/items/FX3CFPG5"],"itemData":{"id":713,"type":"article-journal","abstract":"Approximately 1-5% of breast cancers are attributed to inherited mutations in BRCA1 or BRCA2 and are selectively sensitive to poly(ADP-ribose) polymerase (PARP) inhibitors. In other cancer types, germline and/or somatic mutations in BRCA1 and/or BRCA2 (BRCA1/BRCA2) also confer selective sensitivity to PARP inhibitors. Thus, assays to detect BRCA1/BRCA2-deficient tumors have been sought. Recently, somatic substitution, insertion/deletion and rearrangement patterns, or 'mutational signatures', were associated with BRCA1/BRCA2 dysfunction. Herein we used a lasso logistic regression model to identify six distinguishing mutational signatures predictive of BRCA1/BRCA2 deficiency. A weighted model called HRDetect was developed to accurately detect BRCA1/BRCA2-deficient samples. HRDetect identifies BRCA1/BRCA2-deficient tumors with 98.7% sensitivity (area under the curve (AUC) = 0.98). Application of this model in a cohort of 560 individuals with breast cancer, of whom 22 were known to carry a germline BRCA1 or BRCA2 mutation, allowed us to identify an additional 22 tumors with somatic loss of BRCA1 or BRCA2 and 47 tumors with functional BRCA1/BRCA2 deficiency where no mutation was detected. We validated HRDetect on independent cohorts of breast, ovarian and pancreatic cancers and demonstrated its efficacy in alternative sequencing strategies. Integrating all of the classes of mutational signatures thus reveals a larger proportion of individuals with breast cancer harboring BRCA1/BRCA2 deficiency (up to 22%) than hitherto appreciated (</w:instrText>
       </w:r>
       <w:r>
         <w:rPr>
@@ -2010,7 +2244,7 @@
           <w:sz w:val="24"/>
           <w:szCs w:val="24"/>
         </w:rPr>
-        <w:instrText xml:space="preserve">1-5%) who could have selective therapeutic sensitivity to PARP inhibition.","container-title":"Nature Medicine","DOI":"10.1038/nm.4292","ISSN":"1546170X","issue":"4","note":"PMID: 28288110\npublisher: Nature Publishing Group","page":"517-525","title":"HRDetect is a predictor of BRCA1 and BRCA2 deficiency based on mutational signatures","volume":"23","author":[{"family":"Davies","given":"Helen"},{"family":"Glodzik","given":"Dominik"},{"family":"Morganella","given":"Sandro"},{"family":"Yates","given":"Lucy R."},{"family":"Staaf","given":"Johan"},{"family":"Zou","given":"Xueqing"},{"family":"Ramakrishna","given":"Manasa"},{"family":"Martin","given":"Sancha"},{"family":"Boyault","given":"Sandrine"},{"family":"Sieuwerts","given":"Anieta M."},{"family":"Simpson","given":"Peter T."},{"family":"King","given":"Tari A."},{"family":"Raine","given":"Keiran"},{"family":"Eyfjord","given":"Jorunn E."},{"family":"Kong","given":"Gu"},{"family":"Borg","given":"Åke"},{"family":"Birney","given":"Ewan"},{"family":"Stunnenberg","given":"Hendrik G."},{"family":"Van De Vijver","given":"Marc J."},{"family":"Børresen-Dale","given":"Anne Lise"},{"family":"Martens","given":"John W.M."},{"family":"Span","given":"Paul N."},{"family":"Lakhani","given":"Sunil R."},{"family":"Vincent-Salomon","given":"Anne"},{"family":"Sotiriou","given":"Christos"},{"family":"Tutt","given":"Andrew"},{"family":"Thompson","given":"Alastair M."},{"family":"Van Laere","given":"Steven"},{"family":"Richardson","given":"Andrea L."},{"family":"Viari","given":"Alain"},{"family":"Campbell","given":"Peter J."},{"family":"Stratton","given":"Michael R."},{"family":"Nik-Zainal","given":"Serena"}],"issued":{"date-parts":[["2017",4,1]]}}},{"id":717,"uris":["http://zotero.org/users/14858941/items/8FL9VAM8"],"itemData":{"id":717,"type":"report","abstract":"The cytosine-guanine (CpG) dinucleotide has long been known to be a hotspot for pathological mutation in the human genome. This hypermutability is related to its role as the major site of cytosine methylation with the attendant risk of spontaneous deamination of 5-methylcytosine (5mC) to yield thymine. Cytosine methylation, however, also occurs in the context of CpNpG sites in the human genome, an unsurprising finding since the intrinsic symmetry of CpNpG renders it capable of supporting a semi-conservative model of replication of the methylation pattern. Recently, it has become clear that significant DNA methylation occurs in a CpHpG context (where H ¼ A, C or T) in a variety of human somatic tissues. If we assume that CpHpG methylation also occurs in the germline, and that 5mC deamination can occur within a CpHpG context, then we might surmise that methylated CpHpG sites could also constitute mutation hotspots causing human genetic disease. To test this postulate, 54,625 missense and nonsense mutations from 2,113 genes causing inherited disease were retrieved from the Human Gene Mutation Database (http://www.hgmd.org). Some 18.2 per cent of these pathological lesions were found to be C ! Tand G ! A transitions located in CpG dinucleotides (compatible with a model of methylation-mediated deamination of 5mC), an approximately tenfold higher proportion than would have been expected by chance alone. The corresponding proportion for the CpHpG trinucleotide was 9.9 per cent, an approximately twofold higher proportion than would have been expected by chance. We therefore estimate that 5 per cent of missense/nonsense mutations causing human inherited disease may be attributable to methylation-mediated deamination of 5mC within a CpHpG context.","title":"Methylation-mediated deamination of 5-methylcytosine appears to give rise to mutations causing human inherited disease in CpNpG trinucleotides, as well as in CpG dinucleotides","URL":"http://www.hgmd.org","author":[{"family":"Cooper","given":"David N"},{"family":"Mort","given":"Matthew"},{"family":"Stenson","given":"Peter D"},{"family":"Ball","given":"Edward V"},{"family":"Chuzhanova","given":"Nadia A"}],"issued":{"date-parts":[["2010"]]}}},{"id":711,"uris":["http://zotero.org/users/14858941/items/VWVTSC8I"],"itemData":{"id":711,"type":"article-journal","abstract":"Biallelic germline mutations affecting NTHL1 predispose carriers to adenomatous polyposis and colorectal cancer, but the complete phenotype is unknown. We describe 29 individuals carrying biallelic germline NTHL1 mutations from 17 families, of which 26 developed one (n = 10) or multiple (n = 16) malignancies in 14 different tissues. An unexpected high breast cancer incidence was observed in female carriers (60%). Mutational signature analysis of 14 tumors from 7 organs revealed that NTHL1 deficiency underlies the main mutational process in all but one of the tumors (93%). These results reveal NTHL1 as a multi-tumor predisposition gene with a high lifetime risk for extracolonic cancers and a typical mutational signature observed across tumor types, which can assist in the recognition of this syndrome.","container-title":"Cancer Cell","DOI":"10.1016/j.ccell.2018.12.011","ISSN":"18783686","issue":"2","note":"PMID: 30753826\npublisher: Cell Press","page":"256-266.e5","title":"Mutational Signature Analysis Reveals NTHL1 Deficiency to Cause a Multi-tumor Phenotype","volume":"35","author":[{"family":"Grolleman","given":"Judith E."},{"family":"Voer","given":"Richarda M.","non-dropping-particle":"de"},{"family":"Elsayed","given":"Fadwa A."},{"family":"Nielsen","given":"Maartje"},{"family":"Weren","given":"Robbert D.A."},{"family":"Palles","given":"Claire"},{"family":"Ligtenberg","given":"Marjolijn J.L."},{"family":"Vos","given":"Janet R."},{"family":"Broeke","given":"Sanne W.","non-dropping-particle":"ten"},{"family":"Miranda","given":"Noel F.C.C.","non-dropping-particle":"de"},{"family":"Kuiper","given":"Renske A."},{"family":"Kamping","given":"Eveline J."},{"family":"Jansen","given":"Erik A.M."},{"family":"Vink-Börger","given":"M. Elisa"},{"family":"Popp","given":"Isabell"},{"family":"Lang","given":"Alois"},{"family":"Spier","given":"Isabel"},{"family":"Hüneburg","given":"Robert"},{"family":"James","given":"Paul A."},{"family":"Li","given":"Na"},{"family":"Staninova","given":"Marija"},{"family":"Lindsay","given":"Helen"},{"family":"Cockburn","given":"David"},{"family":"Spasic-Boskovic","given":"Olivera"},{"family":"Clendenning","given":"Mark"},{"family":"Sweet","given":"Kevin"},{"family":"Capellá","given":"Gabriel"},{"family":"Sjursen","given":"Wenche"},{"family":"Høberg-Vetti","given":"Hildegunn"},{"family":"Jongmans","given":"Marjolijn C."},{"family":"Neveling","given":"Kornelia"},{"family":"Geurts van Kessel","given":"Ad"},{"family":"Morreau","given":"Hans"},{"family":"Hes","given":"Frederik J."},{"family":"Sijmons","given":"Rolf H."},{"family":"Schackert","given":"Hans K."},{"family":"Ruiz-Ponte","given":"Clara"},{"family":"Dymerska","given":"Dagmara"},{"family":"Lubinski","given":"Jan"},{"family":"Rivera","given":"Barbara"},{"family":"Foulkes","given":"William D."},{"family":"Tomlinson","given":"Ian P."},{"family":"Valle","given":"Laura"},{"family":"Buchanan","given":"Daniel D."},{"family":"Kenwrick","given":"Sue"},{"family":"Adlard","given":"Julian"},{"family":"Dimovski","given":"Aleksandar J."},{"family":"Campbell","given":"Ian G."},{"family":"Aretz","given":"Stefan"},{"family":"Schindler","given":"Detlev"},{"family":"Wezel","given":"Tom","non-dropping-particle":"van"},{"family":"Hoogerbrugge","given":"Nicoline"},{"family":"Kuiper","given":"Roland P."}],"issued":{"date-parts":[["2019",2,11]]}}}],"schema":"https://github.com/citation-style-language/schema/raw/master/csl-citation.json"} </w:instrText>
+        <w:instrText xml:space="preserve">1-5%) who could have selective therapeutic sensitivity to PARP inhibition.","container-title":"Nature Medicine","DOI":"10.1038/nm.4292","ISSN":"1546170X","issue":"4","note":"PMID: 28288110\npublisher: Nature Publishing Group","page":"517-525","title":"HRDetect is a predictor of BRCA1 and BRCA2 deficiency based on mutational signatures","volume":"23","author":[{"family":"Davies","given":"Helen"},{"family":"Glodzik","given":"Dominik"},{"family":"Morganella","given":"Sandro"},{"family":"Yates","given":"Lucy R."},{"family":"Staaf","given":"Johan"},{"family":"Zou","given":"Xueqing"},{"family":"Ramakrishna","given":"Manasa"},{"family":"Martin","given":"Sancha"},{"family":"Boyault","given":"Sandrine"},{"family":"Sieuwerts","given":"Anieta M."},{"family":"Simpson","given":"Peter T."},{"family":"King","given":"Tari A."},{"family":"Raine","given":"Keiran"},{"family":"Eyfjord","given":"Jorunn E."},{"family":"Kong","given":"Gu"},{"family":"Borg","given":"Åke"},{"family":"Birney","given":"Ewan"},{"family":"Stunnenberg","given":"Hendrik G."},{"family":"Van De Vijver","given":"Marc J."},{"family":"Børresen-Dale","given":"Anne Lise"},{"family":"Martens","given":"John W.M."},{"family":"Span","given":"Paul N."},{"family":"Lakhani","given":"Sunil R."},{"family":"Vincent-Salomon","given":"Anne"},{"family":"Sotiriou","given":"Christos"},{"family":"Tutt","given":"Andrew"},{"family":"Thompson","given":"Alastair M."},{"family":"Van Laere","given":"Steven"},{"family":"Richardson","given":"Andrea L."},{"family":"Viari","given":"Alain"},{"family":"Campbell","given":"Peter J."},{"family":"Stratton","given":"Michael R."},{"family":"Nik-Zainal","given":"Serena"}],"issued":{"date-parts":[["2017",4,1]]}}},{"id":715,"uris":["http://zotero.org/users/14858941/items/H6T3QXLU"],"itemData":{"id":715,"type":"article-journal","abstract":"The mucosal epithelium is a common target of damage by chronic bacterial infections and the accompanying toxins, and most cancers originate from this tissue. We investigated whether colibactin, a potent genotoxin1 associated with certain strains of Escherichia coli2, creates a specific DNA-damage signature in infected human colorectal cells. Notably, the genomic contexts of colibactin-induced DNA double-strand breaks were enriched for an AT-rich hexameric sequence motif, associated with distinct DNA-shape characteristics. A survey of somatic mutations at colibactin target sites of several thousand cancer genomes revealed notable enrichment of this motif in colorectal cancers. Moreover, the exact double-strand-break loci corresponded with mutational hot spots in cancer genomes, reminiscent of a trinucleotide signature previously identified in healthy colorectal epithelial cells3. The present study provides evidence for the etiological role of colibactin in human cancer.","container-title":"Nature Medicine","DOI":"10.1038/s41591-020-0908-2","ISSN":"1546170X","issue":"7","note":"PMID: 32483361\npublisher: Nature Research","page":"1063-1069","title":"Colibactin DNA-damage signature indicates mutational impact in colorectal cancer","volume":"26","author":[{"family":"Dziubańska-Kusibab","given":"Paulina J."},{"family":"Berger","given":"Hilmar"},{"family":"Battistini","given":"Federica"},{"family":"Bouwman","given":"Britta A.M."},{"family":"Iftekhar","given":"Amina"},{"family":"Katainen","given":"Riku"},{"family":"Cajuso","given":"Tatiana"},{"family":"Crosetto","given":"Nicola"},{"family":"Orozco","given":"Modesto"},{"family":"Aaltonen","given":"Lauri A."},{"family":"Meyer","given":"Thomas F."}],"issued":{"date-parts":[["2020",7,1]]}}},{"id":711,"uris":["http://zotero.org/users/14858941/items/VWVTSC8I"],"itemData":{"id":711,"type":"article-journal","abstract":"Biallelic germline mutations affecting NTHL1 predispose carriers to adenomatous polyposis and colorectal cancer, but the complete phenotype is unknown. We describe 29 individuals carrying biallelic germline NTHL1 mutations from 17 families, of which 26 developed one (n = 10) or multiple (n = 16) malignancies in 14 different tissues. An unexpected high breast cancer incidence was observed in female carriers (60%). Mutational signature analysis of 14 tumors from 7 organs revealed that NTHL1 deficiency underlies the main mutational process in all but one of the tumors (93%). These results reveal NTHL1 as a multi-tumor predisposition gene with a high lifetime risk for extracolonic cancers and a typical mutational signature observed across tumor types, which can assist in the recognition of this syndrome.","container-title":"Cancer Cell","DOI":"10.1016/j.ccell.2018.12.011","ISSN":"18783686","issue":"2","note":"PMID: 30753826\npublisher: Cell Press","page":"256-266.e5","title":"Mutational Signature Analysis Reveals NTHL1 Deficiency to Cause a Multi-tumor Phenotype","volume":"35","author":[{"family":"Grolleman","given":"Judith E."},{"family":"Voer","given":"Richarda M.","non-dropping-particle":"de"},{"family":"Elsayed","given":"Fadwa A."},{"family":"Nielsen","given":"Maartje"},{"family":"Weren","given":"Robbert D.A."},{"family":"Palles","given":"Claire"},{"family":"Ligtenberg","given":"Marjolijn J.L."},{"family":"Vos","given":"Janet R."},{"family":"Broeke","given":"Sanne W.","non-dropping-particle":"ten"},{"family":"Miranda","given":"Noel F.C.C.","non-dropping-particle":"de"},{"family":"Kuiper","given":"Renske A."},{"family":"Kamping","given":"Eveline J."},{"family":"Jansen","given":"Erik A.M."},{"family":"Vink-Börger","given":"M. Elisa"},{"family":"Popp","given":"Isabell"},{"family":"Lang","given":"Alois"},{"family":"Spier","given":"Isabel"},{"family":"Hüneburg","given":"Robert"},{"family":"James","given":"Paul A."},{"family":"Li","given":"Na"},{"family":"Staninova","given":"Marija"},{"family":"Lindsay","given":"Helen"},{"family":"Cockburn","given":"David"},{"family":"Spasic-Boskovic","given":"Olivera"},{"family":"Clendenning","given":"Mark"},{"family":"Sweet","given":"Kevin"},{"family":"Capellá","given":"Gabriel"},{"family":"Sjursen","given":"Wenche"},{"family":"Høberg-Vetti","given":"Hildegunn"},{"family":"Jongmans","given":"Marjolijn C."},{"family":"Neveling","given":"Kornelia"},{"family":"Geurts van Kessel","given":"Ad"},{"family":"Morreau","given":"Hans"},{"family":"Hes","given":"Frederik J."},{"family":"Sijmons","given":"Rolf H."},{"family":"Schackert","given":"Hans K."},{"family":"Ruiz-Ponte","given":"Clara"},{"family":"Dymerska","given":"Dagmara"},{"family":"Lubinski","given":"Jan"},{"family":"Rivera","given":"Barbara"},{"family":"Foulkes","given":"William D."},{"family":"Tomlinson","given":"Ian P."},{"family":"Valle","given":"Laura"},{"family":"Buchanan","given":"Daniel D."},{"family":"Kenwrick","given":"Sue"},{"family":"Adlard","given":"Julian"},{"family":"Dimovski","given":"Aleksandar J."},{"family":"Campbell","given":"Ian G."},{"family":"Aretz","given":"Stefan"},{"family":"Schindler","given":"Detlev"},{"family":"Wezel","given":"Tom","non-dropping-particle":"van"},{"family":"Hoogerbrugge","given":"Nicoline"},{"family":"Kuiper","given":"Roland P."}],"issued":{"date-parts":[["2019",2,11]]}}}],"schema":"https://github.com/citation-style-language/schema/raw/master/csl-citation.json"} </w:instrText>
       </w:r>
       <w:r>
         <w:rPr>
@@ -2025,7 +2259,7 @@
           <w:rFonts w:ascii="Times New Roman" w:hAnsi="Times New Roman" w:cs="Times New Roman"/>
           <w:sz w:val="24"/>
         </w:rPr>
-        <w:t>(Davies et al. 2017; Cooper et al. 2010; Grolleman et al. 2019)</w:t>
+        <w:t>(Boot et al. 2022; Davies et al. 2017; Dziubańska-Kusibab et al. 2020; Grolleman et al. 2019)</w:t>
       </w:r>
       <w:r>
         <w:rPr>
@@ -2035,211 +2269,12 @@
         </w:rPr>
         <w:fldChar w:fldCharType="end"/>
       </w:r>
-      <w:r>
-        <w:rPr>
-          <w:rFonts w:ascii="Times New Roman" w:hAnsi="Times New Roman" w:cs="Times New Roman"/>
-          <w:sz w:val="24"/>
-          <w:szCs w:val="24"/>
-        </w:rPr>
-        <w:t xml:space="preserve">, and exogenous sources, including exposure to chemical carcinogens </w:t>
-      </w:r>
-      <w:r>
-        <w:rPr>
-          <w:rFonts w:ascii="Times New Roman" w:hAnsi="Times New Roman" w:cs="Times New Roman" w:hint="eastAsia"/>
-          <w:sz w:val="24"/>
-          <w:szCs w:val="24"/>
-        </w:rPr>
-        <w:t>in</w:t>
-      </w:r>
-      <w:r>
-        <w:rPr>
-          <w:rFonts w:ascii="Times New Roman" w:hAnsi="Times New Roman" w:cs="Times New Roman"/>
-          <w:sz w:val="24"/>
-          <w:szCs w:val="24"/>
-        </w:rPr>
-        <w:t xml:space="preserve"> tobacco smok</w:t>
-      </w:r>
-      <w:r>
-        <w:rPr>
-          <w:rFonts w:ascii="Times New Roman" w:hAnsi="Times New Roman" w:cs="Times New Roman" w:hint="eastAsia"/>
-          <w:sz w:val="24"/>
-          <w:szCs w:val="24"/>
-        </w:rPr>
-        <w:t>e</w:t>
-      </w:r>
-      <w:r>
-        <w:rPr>
-          <w:rFonts w:ascii="Times New Roman" w:hAnsi="Times New Roman" w:cs="Times New Roman"/>
-          <w:sz w:val="24"/>
-          <w:szCs w:val="24"/>
-        </w:rPr>
-        <w:t xml:space="preserve"> or certain herbal medicines </w:t>
-      </w:r>
-      <w:r>
-        <w:rPr>
-          <w:rFonts w:ascii="Times New Roman" w:hAnsi="Times New Roman" w:cs="Times New Roman"/>
-          <w:sz w:val="24"/>
-          <w:szCs w:val="24"/>
-        </w:rPr>
-        <w:fldChar w:fldCharType="begin"/>
-      </w:r>
-      <w:r>
-        <w:rPr>
-          <w:rFonts w:ascii="Times New Roman" w:hAnsi="Times New Roman" w:cs="Times New Roman"/>
-          <w:sz w:val="24"/>
-          <w:szCs w:val="24"/>
-        </w:rPr>
-        <w:instrText xml:space="preserve"> ADDIN ZOTERO_ITEM CSL_CITATION {"citationID":"ODRI5RgN","properties":{"formattedCitation":"(Alexandrov et al. 2016; Ng et al. 2017)","plainCitation":"(Alexandrov et al. 2016; Ng et al. 2017)","noteIndex":0},"citationItems":[{"id":719,"uris":["http://zotero.org/users/14858941/items/D7AJ6DEW"],"itemData":{"id":719,"type":"article-journal","abstract":"Tobacco smoking increases the risk of at least 17 classes of human cancer. We analyzed somatic mutations and DNA methylation in 5243 cancers of types for which tobacco smoking confers an elevated risk. Smoking is associated with increased mutation burdens of multiple distinct mutational signatures, which contribute to different extents in different cancers. One of these signatures, mainly found in cancers derived from tissues directly exposed to tobacco smoke, is attributable to misreplication of DNA damage caused by tobacco carcinogens. Others likely reflect indirect activation of DNA editing by APOBEC cytidine deaminases and of an endogenous clocklike mutational process. Smoking is associated with limited differences in methylation. The results are consistent with the proposition that smoking increases cancer risk by increasing the somatic mutation load, although direct evidence for this mechanism is lacking in some smoking-related cancer types.","container-title":"Science","DOI":"10.1126/science.aag0299","ISSN":"10959203","issue":"6312","note":"PMID: 27811275\npublisher: American Association for the Advancement of Science","page":"618-622","title":"Mutational signatures associated with tobacco smoking in human cancer","volume":"354","author":[{"family":"Alexandrov","given":"Ludmil B."},{"family":"Ju","given":"Young Seok"},{"family":"Haase","given":"Kerstin"},{"family":"Van Loo","given":"Peter"},{"family":"Martincorena","given":"Iñigo"},{"family":"Nik-Zainal","given":"Serena"},{"family":"Totoki","given":"Yasushi"},{"family":"Fujimoto","given":"Akihiro"},{"family":"Nakagawa","given":"Hidewaki"},{"family":"Shibata","given":"Tatsuhiro"},{"family":"Campbell","given":"Peter J."},{"family":"Vineis","given":"Paolo"},{"family":"Phillips","given":"David H."},{"family":"Stratton","given":"Michael R."}],"issued":{"date-parts":[["2016",11,4]]}}},{"id":703,"uris":["http://zotero.org/users/14858941/items/MRBGYGMA"],"itemData":{"id":703,"type":"article-journal","abstract":"Many traditional pharmacopeias include Aristolochia and related plants, which contain nephrotoxins and mutagens in the form of aristolochic acids and similar compounds (collectively, AA). AA is implicated in multiple cancer types, sometimes with very high mutational burdens, especially in upper tract urothelial cancers (UTUCs). AA-associated kidney failure and UTUCs are prevalent in Taiwan, but AA's role in hepatocellular carcinomas (HCCs) there remains unexplored. Therefore, we sequenced the whole exomes of 98 HCCs from two hospitals in Taiwan and found that 78% showed the distinctive mutational signature of AA exposure, accounting for most of the nonsilent mutations in known cancer driver genes. We then searched for the AA signature in 1400 HCCs from diverse geographic regions. Consistent with exposure through known herbal medicines, 47% of Chinese HCCs showed the signature, albeit with lower mutation loads than in Taiwan. In addition, 29% of HCCs from Southeast Asia showed the signature. The AA signature was also detected in 13 and 2.7% of HCCs from Korea and Japan as well as in 4.8 and 1.7% of HCCs from North America and Europe, respectively, excluding one U.S. hospital where 22% of 87 \"Asian\" HCCs had the signature. Thus, AA exposure is geographically widespread. Asia, especially Taiwan, appears to be much more extensively affected, which is consistent with other evidence of patterns of AA exposure. We propose that additional measures aimed at primary prevention through avoidance of AA exposure and investigation of possible approaches to secondary prevention are warranted.","title":"Aristolochic acids and their derivatives are widely implicated in liver cancers in Taiwan and throughout Asia","URL":"https://www.science.org","author":[{"family":"Ng","given":"Alvin W T"},{"family":"Poon","given":"Song Ling"},{"family":"Huang","given":"Mi Ni"},{"family":"Lim","given":"Jing Quan"},{"family":"Boot","given":"Arnoud"},{"family":"Yu","given":"Willie"},{"family":"Suzuki","given":"Yuka"},{"family":"Thangaraju","given":"Saranya"},{"family":"Ng","given":"Cedric C Y"},{"family":"Tan","given":"Patrick"},{"family":"Pang","given":"See-Tong"},{"family":"Huang","given":"Hao-Yi"},{"family":"Yu","given":"Ming-Chin"},{"family":"Lee","given":"Po-Huang"},{"family":"Hsieh","given":"Sen-Yung"},{"family":"Chang","given":"Alex Y"},{"family":"Bin","given":"†"},{"family":"Teh","given":"T"},{"family":"Steven","given":"†"},{"family":"Rozen","given":"G"}],"issued":{"date-parts":[["2017"]]}}}],"schema":"https://github.com/citation-style-language/schema/raw/master/csl-citation.json"} </w:instrText>
-      </w:r>
-      <w:r>
-        <w:rPr>
-          <w:rFonts w:ascii="Times New Roman" w:hAnsi="Times New Roman" w:cs="Times New Roman"/>
-          <w:sz w:val="24"/>
-          <w:szCs w:val="24"/>
-        </w:rPr>
-        <w:fldChar w:fldCharType="separate"/>
-      </w:r>
-      <w:r>
-        <w:rPr>
-          <w:rFonts w:ascii="Times New Roman" w:hAnsi="Times New Roman" w:cs="Times New Roman"/>
-          <w:sz w:val="24"/>
-        </w:rPr>
-        <w:t>(Alexandrov et al. 2016; Ng et al. 2017)</w:t>
-      </w:r>
-      <w:r>
-        <w:rPr>
-          <w:rFonts w:ascii="Times New Roman" w:hAnsi="Times New Roman" w:cs="Times New Roman"/>
-          <w:sz w:val="24"/>
-          <w:szCs w:val="24"/>
-        </w:rPr>
-        <w:fldChar w:fldCharType="end"/>
-      </w:r>
-      <w:r>
-        <w:rPr>
-          <w:rFonts w:ascii="Times New Roman" w:hAnsi="Times New Roman" w:cs="Times New Roman"/>
-          <w:sz w:val="24"/>
-          <w:szCs w:val="24"/>
-        </w:rPr>
-        <w:t xml:space="preserve">. Mutational signature analysis provides insights into cancer etiology, prognosis, prevention, </w:t>
-      </w:r>
-      <w:r>
-        <w:rPr>
-          <w:rFonts w:ascii="Times New Roman" w:hAnsi="Times New Roman" w:cs="Times New Roman" w:hint="eastAsia"/>
-          <w:sz w:val="24"/>
-          <w:szCs w:val="24"/>
-        </w:rPr>
-        <w:t xml:space="preserve">evolution, </w:t>
-      </w:r>
-      <w:r>
-        <w:rPr>
-          <w:rFonts w:ascii="Times New Roman" w:hAnsi="Times New Roman" w:cs="Times New Roman"/>
-          <w:sz w:val="24"/>
-          <w:szCs w:val="24"/>
-        </w:rPr>
-        <w:t xml:space="preserve">and </w:t>
-      </w:r>
-      <w:r>
-        <w:rPr>
-          <w:rFonts w:ascii="Times New Roman" w:hAnsi="Times New Roman" w:cs="Times New Roman" w:hint="eastAsia"/>
-          <w:sz w:val="24"/>
-          <w:szCs w:val="24"/>
-        </w:rPr>
-        <w:t xml:space="preserve">mutational </w:t>
-      </w:r>
-      <w:r>
-        <w:rPr>
-          <w:rFonts w:ascii="Times New Roman" w:hAnsi="Times New Roman" w:cs="Times New Roman" w:hint="eastAsia"/>
-          <w:sz w:val="24"/>
-          <w:szCs w:val="24"/>
-        </w:rPr>
-        <w:t xml:space="preserve">signatures can </w:t>
-      </w:r>
-      <w:r>
-        <w:rPr>
-          <w:rFonts w:ascii="Times New Roman" w:hAnsi="Times New Roman" w:cs="Times New Roman"/>
-          <w:sz w:val="24"/>
-          <w:szCs w:val="24"/>
-        </w:rPr>
-        <w:t>serv</w:t>
-      </w:r>
-      <w:r>
-        <w:rPr>
-          <w:rFonts w:ascii="Times New Roman" w:hAnsi="Times New Roman" w:cs="Times New Roman" w:hint="eastAsia"/>
-          <w:sz w:val="24"/>
-          <w:szCs w:val="24"/>
-        </w:rPr>
-        <w:t>e</w:t>
-      </w:r>
-      <w:r>
-        <w:rPr>
-          <w:rFonts w:ascii="Times New Roman" w:hAnsi="Times New Roman" w:cs="Times New Roman"/>
-          <w:sz w:val="24"/>
-          <w:szCs w:val="24"/>
-        </w:rPr>
-        <w:t xml:space="preserve"> as biomarkers for mutagenic exposures</w:t>
-      </w:r>
-      <w:r>
-        <w:rPr>
-          <w:rFonts w:ascii="Times New Roman" w:hAnsi="Times New Roman" w:cs="Times New Roman" w:hint="eastAsia"/>
-          <w:sz w:val="24"/>
-          <w:szCs w:val="24"/>
-        </w:rPr>
-        <w:t xml:space="preserve"> </w:t>
-      </w:r>
-      <w:r>
-        <w:rPr>
-          <w:rFonts w:ascii="Times New Roman" w:hAnsi="Times New Roman" w:cs="Times New Roman"/>
-          <w:sz w:val="24"/>
-          <w:szCs w:val="24"/>
-        </w:rPr>
-        <w:fldChar w:fldCharType="begin"/>
-      </w:r>
-      <w:r>
-        <w:rPr>
-          <w:rFonts w:ascii="Times New Roman" w:hAnsi="Times New Roman" w:cs="Times New Roman"/>
-          <w:sz w:val="24"/>
-          <w:szCs w:val="24"/>
-        </w:rPr>
-        <w:instrText xml:space="preserve"> ADDIN ZOTERO_ITEM CSL_CITATION {"citationID":"5XLQXVxx","properties":{"formattedCitation":"(Boot et al. 2022; Davies et al. 2017; Dziuba\\uc0\\u324{}ska-Kusibab et al. 2020; Grolleman et al. 2019)","plainCitation":"(Boot et al. 2022; Davies et al. 2017; Dziubańska-Kusibab et al. 2020; Grolleman et al. 2019)","noteIndex":0},"citationItems":[{"id":778,"uris":["http://zotero.org/users/14858941/items/GNQFTI5T"],"itemData":{"id":778,"type":"article-journal","abstract":"Significance\n            Topoisomerases are crucial for genome maintenance and are targets for several chemotherapeutic agents. While anticancer drugs targeting topoisomerases can lead to secondary malignancies, there have been no descriptions of genetic defects in topoisomerases having roles in cancer development. Here we show that a somatic topoisomerase IIα mutation found in human tumors results in a mutator phenotype. We show that this mutation and the concomitant mutational signature, which we call ID_TOP2α, are associated with genomic rearrangements and with potentially oncogenic indel mutations in known driver genes. Our results shed new light on topoisomerase IIα function, on repair of trapped cleavage complexes, and on a likely oncogenic role for topoisomerases.\n          , \n            \n              Topoisomerases nick and reseal DNA to relieve torsional stress associated with transcription and replication and to resolve structures such as knots and catenanes. Stabilization of the yeast Top2 cleavage intermediates is mutagenic in yeast, but whether this extends to higher eukaryotes is less clear. Chemotherapeutic topoisomerase poisons also elevate cleavage, resulting in mutagenesis. Here, we describe p.K743N mutations in human topoisomerase hTOP2α and link them to a previously undescribed mutator phenotype in cancer. Overexpression of the orthologous mutant protein in yeast generated a characteristic pattern of 2- to 4-base pair (bp) duplications resembling those in tumors with p.K743N. Using mutant strains and biochemical analysis, we determined the genetic requirements of this mutagenic process and showed that it results from trapping of the mutant yeast yTop2 cleavage complex. In addition to 2- to 4-bp duplications, hTOP2α p.K743N is also associated with deletions that are absent in yeast. We call the combined pattern of duplications and deletions ID_TOP2α. All seven tumors carrying the hTOP2α p.K743N mutation showed ID_TOP2α, while it was absent from all other tumors examined (\n              n\n              = 12,269). Each tumor with the ID_TOP2α signature had indels in several known cancer genes, which included frameshift mutations in tumor suppressors PTEN and TP53 and an activating insertion in BRAF. Sequence motifs found at ID_TOP2α mutations were present at 80% of indels in cancer-driver genes, suggesting that ID_TOP2α mutagenesis may contribute to tumorigenesis. The results reported here shed further light on the role of topoisomerase II in genome instability.","container-title":"Proceedings of the National Academy of Sciences","DOI":"10.1073/pnas.2114024119","ISSN":"0027-8424, 1091-6490","issue":"4","journalAbbreviation":"Proc. Natl. Acad. Sci. U.S.A.","language":"en","page":"e2114024119","source":"DOI.org (Crossref)","title":"Recurrent mutations in topoisomerase IIα cause a previously undescribed mutator phenotype in human cancers","volume":"119","author":[{"family":"Boot","given":"Arnoud"},{"family":"Liu","given":"Mo"},{"family":"Stantial","given":"Nicole"},{"family":"Shah","given":"Viraj"},{"family":"Yu","given":"Willie"},{"family":"Nitiss","given":"Karin C."},{"family":"Nitiss","given":"John L."},{"family":"Jinks-Robertson","given":"Sue"},{"family":"Rozen","given":"Steven G."}],"issued":{"date-parts":[["2022",1,25]]}}},{"id":713,"uris":["http://zotero.org/users/14858941/items/FX3CFPG5"],"itemData":{"id":713,"type":"article-journal","abstract":"Approximately 1-5% of breast cancers are attributed to inherited mutations in BRCA1 or BRCA2 and are selectively sensitive to poly(ADP-ribose) polymerase (PARP) inhibitors. In other cancer types, germline and/or somatic mutations in BRCA1 and/or BRCA2 (BRCA1/BRCA2) also confer selective sensitivity to PARP inhibitors. Thus, assays to detect BRCA1/BRCA2-deficient tumors have been sought. Recently, somatic substitution, insertion/deletion and rearrangement patterns, or 'mutational signatures', were associated with BRCA1/BRCA2 dysfunction. Herein we used a lasso logistic regression model to identify six distinguishing mutational signatures predictive of BRCA1/BRCA2 deficiency. A weighted model called HRDetect was developed to accurately detect BRCA1/BRCA2-deficient samples. HRDetect identifies BRCA1/BRCA2-deficient tumors with 98.7% sensitivity (area under the curve (AUC) = 0.98). Application of this model in a cohort of 560 individuals with breast cancer, of whom 22 were known to carry a germline BRCA1 or BRCA2 mutation, allowed us to identify an additional 22 tumors with somatic loss of BRCA1 or BRCA2 and 47 tumors with functional BRCA1/BRCA2 deficiency where no mutation was detected. We validated HRDetect on independent cohorts of breast, ovarian and pancreatic cancers and demonstrated its efficacy in alternative sequencing strategies. Integrating all of the classes of mutational signatures thus reveals a larger proportion of individuals with breast cancer harboring BRCA1/BRCA2 deficiency (up to 22%) than hitherto appreciated (</w:instrText>
-      </w:r>
-      <w:r>
-        <w:rPr>
-          <w:rFonts w:ascii="Cambria Math" w:hAnsi="Cambria Math" w:cs="Cambria Math"/>
-          <w:sz w:val="24"/>
-          <w:szCs w:val="24"/>
-        </w:rPr>
-        <w:instrText>∼</w:instrText>
-      </w:r>
-      <w:r>
-        <w:rPr>
-          <w:rFonts w:ascii="Times New Roman" w:hAnsi="Times New Roman" w:cs="Times New Roman"/>
-          <w:sz w:val="24"/>
-          <w:szCs w:val="24"/>
-        </w:rPr>
-        <w:instrText xml:space="preserve">1-5%) who could have selective therapeutic sensitivity to PARP inhibition.","container-title":"Nature Medicine","DOI":"10.1038/nm.4292","ISSN":"1546170X","issue":"4","note":"PMID: 28288110\npublisher: Nature Publishing Group","page":"517-525","title":"HRDetect is a predictor of BRCA1 and BRCA2 deficiency based on mutational signatures","volume":"23","author":[{"family":"Davies","given":"Helen"},{"family":"Glodzik","given":"Dominik"},{"family":"Morganella","given":"Sandro"},{"family":"Yates","given":"Lucy R."},{"family":"Staaf","given":"Johan"},{"family":"Zou","given":"Xueqing"},{"family":"Ramakrishna","given":"Manasa"},{"family":"Martin","given":"Sancha"},{"family":"Boyault","given":"Sandrine"},{"family":"Sieuwerts","given":"Anieta M."},{"family":"Simpson","given":"Peter T."},{"family":"King","given":"Tari A."},{"family":"Raine","given":"Keiran"},{"family":"Eyfjord","given":"Jorunn E."},{"family":"Kong","given":"Gu"},{"family":"Borg","given":"Åke"},{"family":"Birney","given":"Ewan"},{"family":"Stunnenberg","given":"Hendrik G."},{"family":"Van De Vijver","given":"Marc J."},{"family":"Børresen-Dale","given":"Anne Lise"},{"family":"Martens","given":"John W.M."},{"family":"Span","given":"Paul N."},{"family":"Lakhani","given":"Sunil R."},{"family":"Vincent-Salomon","given":"Anne"},{"family":"Sotiriou","given":"Christos"},{"family":"Tutt","given":"Andrew"},{"family":"Thompson","given":"Alastair M."},{"family":"Van Laere","given":"Steven"},{"family":"Richardson","given":"Andrea L."},{"family":"Viari","given":"Alain"},{"family":"Campbell","given":"Peter J."},{"family":"Stratton","given":"Michael R."},{"family":"Nik-Zainal","given":"Serena"}],"issued":{"date-parts":[["2017",4,1]]}}},{"id":715,"uris":["http://zotero.org/users/14858941/items/H6T3QXLU"],"itemData":{"id":715,"type":"article-journal","abstract":"The mucosal epithelium is a common target of damage by chronic bacterial infections and the accompanying toxins, and most cancers originate from this tissue. We investigated whether colibactin, a potent genotoxin1 associated with certain strains of Escherichia coli2, creates a specific DNA-damage signature in infected human colorectal cells. Notably, the genomic contexts of colibactin-induced DNA double-strand breaks were enriched for an AT-rich hexameric sequence motif, associated with distinct DNA-shape characteristics. A survey of somatic mutations at colibactin target sites of several thousand cancer genomes revealed notable enrichment of this motif in colorectal cancers. Moreover, the exact double-strand-break loci corresponded with mutational hot spots in cancer genomes, reminiscent of a trinucleotide signature previously identified in healthy colorectal epithelial cells3. The present study provides evidence for the etiological role of colibactin in human cancer.","container-title":"Nature Medicine","DOI":"10.1038/s41591-020-0908-2","ISSN":"1546170X","issue":"7","note":"PMID: 32483361\npublisher: Nature Research","page":"1063-1069","title":"Colibactin DNA-damage signature indicates mutational impact in colorectal cancer","volume":"26","author":[{"family":"Dziubańska-Kusibab","given":"Paulina J."},{"family":"Berger","given":"Hilmar"},{"family":"Battistini","given":"Federica"},{"family":"Bouwman","given":"Britta A.M."},{"family":"Iftekhar","given":"Amina"},{"family":"Katainen","given":"Riku"},{"family":"Cajuso","given":"Tatiana"},{"family":"Crosetto","given":"Nicola"},{"family":"Orozco","given":"Modesto"},{"family":"Aaltonen","given":"Lauri A."},{"family":"Meyer","given":"Thomas F."}],"issued":{"date-parts":[["2020",7,1]]}}},{"id":711,"uris":["http://zotero.org/users/14858941/items/VWVTSC8I"],"itemData":{"id":711,"type":"article-journal","abstract":"Biallelic germline mutations affecting NTHL1 predispose carriers to adenomatous polyposis and colorectal cancer, but the complete phenotype is unknown. We describe 29 individuals carrying biallelic germline NTHL1 mutations from 17 families, of which 26 developed one (n = 10) or multiple (n = 16) malignancies in 14 different tissues. An unexpected high breast cancer incidence was observed in female carriers (60%). Mutational signature analysis of 14 tumors from 7 organs revealed that NTHL1 deficiency underlies the main mutational process in all but one of the tumors (93%). These results reveal NTHL1 as a multi-tumor predisposition gene with a high lifetime risk for extracolonic cancers and a typical mutational signature observed across tumor types, which can assist in the recognition of this syndrome.","container-title":"Cancer Cell","DOI":"10.1016/j.ccell.2018.12.011","ISSN":"18783686","issue":"2","note":"PMID: 30753826\npublisher: Cell Press","page":"256-266.e5","title":"Mutational Signature Analysis Reveals NTHL1 Deficiency to Cause a Multi-tumor Phenotype","volume":"35","author":[{"family":"Grolleman","given":"Judith E."},{"family":"Voer","given":"Richarda M.","non-dropping-particle":"de"},{"family":"Elsayed","given":"Fadwa A."},{"family":"Nielsen","given":"Maartje"},{"family":"Weren","given":"Robbert D.A."},{"family":"Palles","given":"Claire"},{"family":"Ligtenberg","given":"Marjolijn J.L."},{"family":"Vos","given":"Janet R."},{"family":"Broeke","given":"Sanne W.","non-dropping-particle":"ten"},{"family":"Miranda","given":"Noel F.C.C.","non-dropping-particle":"de"},{"family":"Kuiper","given":"Renske A."},{"family":"Kamping","given":"Eveline J."},{"family":"Jansen","given":"Erik A.M."},{"family":"Vink-Börger","given":"M. Elisa"},{"family":"Popp","given":"Isabell"},{"family":"Lang","given":"Alois"},{"family":"Spier","given":"Isabel"},{"family":"Hüneburg","given":"Robert"},{"family":"James","given":"Paul A."},{"family":"Li","given":"Na"},{"family":"Staninova","given":"Marija"},{"family":"Lindsay","given":"Helen"},{"family":"Cockburn","given":"David"},{"family":"Spasic-Boskovic","given":"Olivera"},{"family":"Clendenning","given":"Mark"},{"family":"Sweet","given":"Kevin"},{"family":"Capellá","given":"Gabriel"},{"family":"Sjursen","given":"Wenche"},{"family":"Høberg-Vetti","given":"Hildegunn"},{"family":"Jongmans","given":"Marjolijn C."},{"family":"Neveling","given":"Kornelia"},{"family":"Geurts van Kessel","given":"Ad"},{"family":"Morreau","given":"Hans"},{"family":"Hes","given":"Frederik J."},{"family":"Sijmons","given":"Rolf H."},{"family":"Schackert","given":"Hans K."},{"family":"Ruiz-Ponte","given":"Clara"},{"family":"Dymerska","given":"Dagmara"},{"family":"Lubinski","given":"Jan"},{"family":"Rivera","given":"Barbara"},{"family":"Foulkes","given":"William D."},{"family":"Tomlinson","given":"Ian P."},{"family":"Valle","given":"Laura"},{"family":"Buchanan","given":"Daniel D."},{"family":"Kenwrick","given":"Sue"},{"family":"Adlard","given":"Julian"},{"family":"Dimovski","given":"Aleksandar J."},{"family":"Campbell","given":"Ian G."},{"family":"Aretz","given":"Stefan"},{"family":"Schindler","given":"Detlev"},{"family":"Wezel","given":"Tom","non-dropping-particle":"van"},{"family":"Hoogerbrugge","given":"Nicoline"},{"family":"Kuiper","given":"Roland P."}],"issued":{"date-parts":[["2019",2,11]]}}}],"schema":"https://github.com/citation-style-language/schema/raw/master/csl-citation.json"} </w:instrText>
-      </w:r>
-      <w:r>
-        <w:rPr>
-          <w:rFonts w:ascii="Times New Roman" w:hAnsi="Times New Roman" w:cs="Times New Roman"/>
-          <w:sz w:val="24"/>
-          <w:szCs w:val="24"/>
-        </w:rPr>
-        <w:fldChar w:fldCharType="separate"/>
-      </w:r>
-      <w:r>
-        <w:rPr>
-          <w:rFonts w:ascii="Times New Roman" w:hAnsi="Times New Roman" w:cs="Times New Roman"/>
-          <w:sz w:val="24"/>
-        </w:rPr>
-        <w:t>(Boot et al. 2022; Davies et al. 2017; Dziubańska-Kusibab et al. 2020; Grolleman et al. 2019)</w:t>
-      </w:r>
-      <w:r>
-        <w:rPr>
-          <w:rFonts w:ascii="Times New Roman" w:hAnsi="Times New Roman" w:cs="Times New Roman"/>
-          <w:sz w:val="24"/>
-          <w:szCs w:val="24"/>
-        </w:rPr>
-        <w:fldChar w:fldCharType="end"/>
+      <w:commentRangeEnd w:id="75"/>
+      <w:r>
+        <w:rPr>
+          <w:rStyle w:val="CommentReference"/>
+        </w:rPr>
+        <w:commentReference w:id="75"/>
       </w:r>
       <w:r>
         <w:rPr>
@@ -2259,13 +2294,71 @@
           <w:szCs w:val="24"/>
         </w:rPr>
       </w:pPr>
-      <w:r>
-        <w:rPr>
-          <w:rFonts w:ascii="Times New Roman" w:hAnsi="Times New Roman" w:cs="Times New Roman"/>
-          <w:sz w:val="24"/>
-          <w:szCs w:val="24"/>
-        </w:rPr>
-        <w:t xml:space="preserve">Mutational signatures are distinctive patterns </w:t>
+      <w:ins w:id="76" w:author="Steve Rozen, Ph.D." w:date="2025-03-10T20:28:00Z" w16du:dateUtc="2025-03-11T00:28:00Z">
+        <w:r>
+          <w:rPr>
+            <w:rFonts w:ascii="Times New Roman" w:hAnsi="Times New Roman" w:cs="Times New Roman"/>
+            <w:sz w:val="24"/>
+            <w:szCs w:val="24"/>
+          </w:rPr>
+          <w:t>By “</w:t>
+        </w:r>
+      </w:ins>
+      <w:del w:id="77" w:author="Steve Rozen, Ph.D." w:date="2025-03-10T20:28:00Z" w16du:dateUtc="2025-03-11T00:28:00Z">
+        <w:r>
+          <w:rPr>
+            <w:rFonts w:ascii="Times New Roman" w:hAnsi="Times New Roman" w:cs="Times New Roman"/>
+            <w:sz w:val="24"/>
+            <w:szCs w:val="24"/>
+          </w:rPr>
+          <w:delText>M</w:delText>
+        </w:r>
+      </w:del>
+      <w:ins w:id="78" w:author="Steve Rozen, Ph.D." w:date="2025-03-10T20:28:00Z" w16du:dateUtc="2025-03-11T00:28:00Z">
+        <w:r>
+          <w:rPr>
+            <w:rFonts w:ascii="Times New Roman" w:hAnsi="Times New Roman" w:cs="Times New Roman"/>
+            <w:sz w:val="24"/>
+            <w:szCs w:val="24"/>
+          </w:rPr>
+          <w:t>m</w:t>
+        </w:r>
+      </w:ins>
+      <w:r>
+        <w:rPr>
+          <w:rFonts w:ascii="Times New Roman" w:hAnsi="Times New Roman" w:cs="Times New Roman"/>
+          <w:sz w:val="24"/>
+          <w:szCs w:val="24"/>
+        </w:rPr>
+        <w:t>utational signatures</w:t>
+      </w:r>
+      <w:ins w:id="79" w:author="Steve Rozen, Ph.D." w:date="2025-03-10T20:28:00Z" w16du:dateUtc="2025-03-11T00:28:00Z">
+        <w:r>
+          <w:rPr>
+            <w:rFonts w:ascii="Times New Roman" w:hAnsi="Times New Roman" w:cs="Times New Roman"/>
+            <w:sz w:val="24"/>
+            <w:szCs w:val="24"/>
+          </w:rPr>
+          <w:t>” we mean</w:t>
+        </w:r>
+      </w:ins>
+      <w:del w:id="80" w:author="Steve Rozen, Ph.D." w:date="2025-03-10T20:28:00Z" w16du:dateUtc="2025-03-11T00:28:00Z">
+        <w:r>
+          <w:rPr>
+            <w:rFonts w:ascii="Times New Roman" w:hAnsi="Times New Roman" w:cs="Times New Roman"/>
+            <w:sz w:val="24"/>
+            <w:szCs w:val="24"/>
+          </w:rPr>
+          <w:delText xml:space="preserve"> are</w:delText>
+        </w:r>
+      </w:del>
+      <w:r>
+        <w:rPr>
+          <w:rFonts w:ascii="Times New Roman" w:hAnsi="Times New Roman" w:cs="Times New Roman"/>
+          <w:sz w:val="24"/>
+          <w:szCs w:val="24"/>
+        </w:rPr>
+        <w:t xml:space="preserve"> distinctive patterns </w:t>
       </w:r>
       <w:r>
         <w:rPr>
@@ -2281,7 +2374,25 @@
           <w:sz w:val="24"/>
           <w:szCs w:val="24"/>
         </w:rPr>
-        <w:t>left on genomes by specific mutagenic processes or exposures. They can be identified through two approaches: (1) exposing cultured cells</w:t>
+        <w:t xml:space="preserve">left on genomes by </w:t>
+      </w:r>
+      <w:del w:id="81" w:author="Steve Rozen, Ph.D." w:date="2025-03-10T20:29:00Z" w16du:dateUtc="2025-03-11T00:29:00Z">
+        <w:r>
+          <w:rPr>
+            <w:rFonts w:ascii="Times New Roman" w:hAnsi="Times New Roman" w:cs="Times New Roman"/>
+            <w:sz w:val="24"/>
+            <w:szCs w:val="24"/>
+          </w:rPr>
+          <w:delText xml:space="preserve">specific </w:delText>
+        </w:r>
+      </w:del>
+      <w:r>
+        <w:rPr>
+          <w:rFonts w:ascii="Times New Roman" w:hAnsi="Times New Roman" w:cs="Times New Roman"/>
+          <w:sz w:val="24"/>
+          <w:szCs w:val="24"/>
+        </w:rPr>
+        <w:t>mutagenic processes or exposures. They can be identified through two approaches: (1) exposing cultured cells</w:t>
       </w:r>
       <w:r>
         <w:rPr>
@@ -2376,7 +2487,31 @@
           <w:sz w:val="24"/>
           <w:szCs w:val="24"/>
         </w:rPr>
-        <w:t>; and/or (2) using machine learning to deconvolute large-scale somatic mutation data</w:t>
+        <w:t>; and/or (2) using machine learning to</w:t>
+      </w:r>
+      <w:commentRangeStart w:id="82"/>
+      <w:r>
+        <w:rPr>
+          <w:rFonts w:ascii="Times New Roman" w:hAnsi="Times New Roman" w:cs="Times New Roman"/>
+          <w:sz w:val="24"/>
+          <w:szCs w:val="24"/>
+        </w:rPr>
+        <w:t xml:space="preserve"> deconvolute </w:t>
+      </w:r>
+      <w:commentRangeEnd w:id="82"/>
+      <w:r>
+        <w:rPr>
+          <w:rStyle w:val="CommentReference"/>
+        </w:rPr>
+        <w:commentReference w:id="82"/>
+      </w:r>
+      <w:r>
+        <w:rPr>
+          <w:rFonts w:ascii="Times New Roman" w:hAnsi="Times New Roman" w:cs="Times New Roman"/>
+          <w:sz w:val="24"/>
+          <w:szCs w:val="24"/>
+        </w:rPr>
+        <w:t>large-scale somatic mutation data</w:t>
       </w:r>
       <w:r>
         <w:rPr>
@@ -2431,7 +2566,31 @@
           <w:sz w:val="24"/>
           <w:szCs w:val="24"/>
         </w:rPr>
-        <w:t>. For instance, data mining of liver cancer genom</w:t>
+        <w:t xml:space="preserve">. </w:t>
+      </w:r>
+      <w:commentRangeStart w:id="83"/>
+      <w:r>
+        <w:rPr>
+          <w:rFonts w:ascii="Times New Roman" w:hAnsi="Times New Roman" w:cs="Times New Roman"/>
+          <w:sz w:val="24"/>
+          <w:szCs w:val="24"/>
+        </w:rPr>
+        <w:t xml:space="preserve">For instance, data mining of liver </w:t>
+      </w:r>
+      <w:commentRangeEnd w:id="83"/>
+      <w:r>
+        <w:rPr>
+          <w:rStyle w:val="CommentReference"/>
+        </w:rPr>
+        <w:commentReference w:id="83"/>
+      </w:r>
+      <w:r>
+        <w:rPr>
+          <w:rFonts w:ascii="Times New Roman" w:hAnsi="Times New Roman" w:cs="Times New Roman"/>
+          <w:sz w:val="24"/>
+          <w:szCs w:val="24"/>
+        </w:rPr>
+        <w:t>cancer genom</w:t>
       </w:r>
       <w:r>
         <w:rPr>
@@ -2709,11 +2868,20 @@
       <w:pPr>
         <w:spacing w:line="480" w:lineRule="auto"/>
         <w:rPr>
-          <w:rFonts w:ascii="Times New Roman" w:hAnsi="Times New Roman" w:cs="Times New Roman"/>
-          <w:sz w:val="24"/>
-          <w:szCs w:val="24"/>
-        </w:rPr>
-      </w:pPr>
+          <w:ins w:id="84" w:author="Steve Rozen, Ph.D." w:date="2025-03-10T21:14:00Z" w16du:dateUtc="2025-03-11T01:14:00Z"/>
+          <w:rFonts w:ascii="Times New Roman" w:hAnsi="Times New Roman" w:cs="Times New Roman"/>
+          <w:sz w:val="24"/>
+          <w:szCs w:val="24"/>
+        </w:rPr>
+      </w:pPr>
+      <w:r>
+        <w:rPr>
+          <w:rFonts w:ascii="Times New Roman" w:hAnsi="Times New Roman" w:cs="Times New Roman"/>
+          <w:sz w:val="24"/>
+          <w:szCs w:val="24"/>
+        </w:rPr>
+        <w:t xml:space="preserve">While the characterization of mutational signatures has primarily concentrated on SBSs, ID signatures also offer valuable insights into mutagenic mechanisms. For instance, the tobacco </w:t>
+      </w:r>
       <w:r>
         <w:rPr>
           <w:rFonts w:ascii="Times New Roman" w:hAnsi="Times New Roman" w:cs="Times New Roman"/>
@@ -2721,7 +2889,106 @@
           <w:szCs w:val="24"/>
         </w:rPr>
         <w:lastRenderedPageBreak/>
-        <w:t xml:space="preserve">While the characterization of mutational signatures has primarily concentrated on SBSs, ID signatures also offer valuable insights into mutagenic mechanisms. For instance, the tobacco smoking-associated mutational process not only includes C&gt;A (SBS4) and CC&gt;AA (DBS2) changes but also involves the removal of 1 bp </w:t>
+        <w:t>smoking</w:t>
+      </w:r>
+      <w:del w:id="85" w:author="Steve Rozen, Ph.D." w:date="2025-03-10T20:39:00Z" w16du:dateUtc="2025-03-11T00:39:00Z">
+        <w:r>
+          <w:rPr>
+            <w:rFonts w:ascii="Times New Roman" w:hAnsi="Times New Roman" w:cs="Times New Roman"/>
+            <w:sz w:val="24"/>
+            <w:szCs w:val="24"/>
+          </w:rPr>
+          <w:delText>-associated mutational process</w:delText>
+        </w:r>
+      </w:del>
+      <w:r>
+        <w:rPr>
+          <w:rFonts w:ascii="Times New Roman" w:hAnsi="Times New Roman" w:cs="Times New Roman"/>
+          <w:sz w:val="24"/>
+          <w:szCs w:val="24"/>
+        </w:rPr>
+        <w:t xml:space="preserve"> not only </w:t>
+      </w:r>
+      <w:del w:id="86" w:author="Steve Rozen, Ph.D." w:date="2025-03-10T20:39:00Z" w16du:dateUtc="2025-03-11T00:39:00Z">
+        <w:r>
+          <w:rPr>
+            <w:rFonts w:ascii="Times New Roman" w:hAnsi="Times New Roman" w:cs="Times New Roman"/>
+            <w:sz w:val="24"/>
+            <w:szCs w:val="24"/>
+          </w:rPr>
+          <w:delText xml:space="preserve">includes </w:delText>
+        </w:r>
+      </w:del>
+      <w:ins w:id="87" w:author="Steve Rozen, Ph.D." w:date="2025-03-10T20:39:00Z" w16du:dateUtc="2025-03-11T00:39:00Z">
+        <w:r>
+          <w:rPr>
+            <w:rFonts w:ascii="Times New Roman" w:hAnsi="Times New Roman" w:cs="Times New Roman"/>
+            <w:sz w:val="24"/>
+            <w:szCs w:val="24"/>
+          </w:rPr>
+          <w:t>promotes</w:t>
+        </w:r>
+        <w:r>
+          <w:rPr>
+            <w:rFonts w:ascii="Times New Roman" w:hAnsi="Times New Roman" w:cs="Times New Roman"/>
+            <w:sz w:val="24"/>
+            <w:szCs w:val="24"/>
+          </w:rPr>
+          <w:t xml:space="preserve"> </w:t>
+        </w:r>
+      </w:ins>
+      <w:r>
+        <w:rPr>
+          <w:rFonts w:ascii="Times New Roman" w:hAnsi="Times New Roman" w:cs="Times New Roman"/>
+          <w:sz w:val="24"/>
+          <w:szCs w:val="24"/>
+        </w:rPr>
+        <w:t xml:space="preserve">C&gt;A (SBS4) and CC&gt;AA (DBS2) </w:t>
+      </w:r>
+      <w:del w:id="88" w:author="Steve Rozen, Ph.D." w:date="2025-03-10T20:39:00Z" w16du:dateUtc="2025-03-11T00:39:00Z">
+        <w:r>
+          <w:rPr>
+            <w:rFonts w:ascii="Times New Roman" w:hAnsi="Times New Roman" w:cs="Times New Roman"/>
+            <w:sz w:val="24"/>
+            <w:szCs w:val="24"/>
+          </w:rPr>
+          <w:delText xml:space="preserve">changes </w:delText>
+        </w:r>
+      </w:del>
+      <w:ins w:id="89" w:author="Steve Rozen, Ph.D." w:date="2025-03-10T20:39:00Z" w16du:dateUtc="2025-03-11T00:39:00Z">
+        <w:r>
+          <w:rPr>
+            <w:rFonts w:ascii="Times New Roman" w:hAnsi="Times New Roman" w:cs="Times New Roman"/>
+            <w:sz w:val="24"/>
+            <w:szCs w:val="24"/>
+          </w:rPr>
+          <w:t>mutations</w:t>
+        </w:r>
+        <w:r>
+          <w:rPr>
+            <w:rFonts w:ascii="Times New Roman" w:hAnsi="Times New Roman" w:cs="Times New Roman"/>
+            <w:sz w:val="24"/>
+            <w:szCs w:val="24"/>
+          </w:rPr>
+          <w:t xml:space="preserve"> </w:t>
+        </w:r>
+      </w:ins>
+      <w:r>
+        <w:rPr>
+          <w:rFonts w:ascii="Times New Roman" w:hAnsi="Times New Roman" w:cs="Times New Roman"/>
+          <w:sz w:val="24"/>
+          <w:szCs w:val="24"/>
+        </w:rPr>
+        <w:t xml:space="preserve">but also involves the </w:t>
+      </w:r>
+      <w:commentRangeStart w:id="90"/>
+      <w:r>
+        <w:rPr>
+          <w:rFonts w:ascii="Times New Roman" w:hAnsi="Times New Roman" w:cs="Times New Roman"/>
+          <w:sz w:val="24"/>
+          <w:szCs w:val="24"/>
+        </w:rPr>
+        <w:t xml:space="preserve">removal of 1 bp </w:t>
       </w:r>
       <w:r>
         <w:rPr>
@@ -2755,7 +3022,22 @@
           <w:sz w:val="24"/>
           <w:szCs w:val="24"/>
         </w:rPr>
-        <w:t xml:space="preserve"> sequences of lengths 1-5, as indicated by ID3.</w:t>
+        <w:t xml:space="preserve"> sequences of lengths 1-5, </w:t>
+      </w:r>
+      <w:commentRangeEnd w:id="90"/>
+      <w:r>
+        <w:rPr>
+          <w:rStyle w:val="CommentReference"/>
+        </w:rPr>
+        <w:commentReference w:id="90"/>
+      </w:r>
+      <w:r>
+        <w:rPr>
+          <w:rFonts w:ascii="Times New Roman" w:hAnsi="Times New Roman" w:cs="Times New Roman"/>
+          <w:sz w:val="24"/>
+          <w:szCs w:val="24"/>
+        </w:rPr>
+        <w:t>as indicated by ID3.</w:t>
       </w:r>
       <w:r>
         <w:rPr>
@@ -2893,156 +3175,54 @@
       <w:pPr>
         <w:spacing w:line="480" w:lineRule="auto"/>
         <w:rPr>
-          <w:rFonts w:ascii="Times New Roman" w:hAnsi="Times New Roman" w:cs="Times New Roman"/>
-          <w:sz w:val="24"/>
-          <w:szCs w:val="24"/>
-        </w:rPr>
-      </w:pPr>
-      <w:r>
-        <w:rPr>
-          <w:rFonts w:ascii="Times New Roman" w:hAnsi="Times New Roman" w:cs="Times New Roman" w:hint="eastAsia"/>
-          <w:sz w:val="24"/>
-          <w:szCs w:val="24"/>
-          <w:highlight w:val="yellow"/>
-        </w:rPr>
-        <w:t>&lt;paragraph needs revisiting&gt;</w:t>
-      </w:r>
-      <w:r>
-        <w:rPr>
-          <w:rFonts w:ascii="Times New Roman" w:hAnsi="Times New Roman" w:cs="Times New Roman" w:hint="eastAsia"/>
-          <w:sz w:val="24"/>
-          <w:szCs w:val="24"/>
-        </w:rPr>
-        <w:t xml:space="preserve"> </w:t>
-      </w:r>
-      <w:r>
-        <w:rPr>
-          <w:rFonts w:ascii="Times New Roman" w:hAnsi="Times New Roman" w:cs="Times New Roman"/>
-          <w:sz w:val="24"/>
-          <w:szCs w:val="24"/>
-        </w:rPr>
-        <w:t xml:space="preserve">The classification of </w:t>
-      </w:r>
-      <w:r>
-        <w:rPr>
-          <w:rFonts w:ascii="Times New Roman" w:hAnsi="Times New Roman" w:cs="Times New Roman"/>
-          <w:sz w:val="24"/>
-          <w:szCs w:val="24"/>
-        </w:rPr>
-        <w:t>ID</w:t>
-      </w:r>
-      <w:r>
-        <w:rPr>
-          <w:rFonts w:ascii="Times New Roman" w:hAnsi="Times New Roman" w:cs="Times New Roman"/>
-          <w:sz w:val="24"/>
-          <w:szCs w:val="24"/>
-        </w:rPr>
-        <w:t xml:space="preserve"> mutational signatures typically involves the examination of several key features, including indel length, sequence context</w:t>
-      </w:r>
-      <w:r>
-        <w:rPr>
-          <w:rFonts w:ascii="Times New Roman" w:hAnsi="Times New Roman" w:cs="Times New Roman"/>
-          <w:sz w:val="24"/>
-          <w:szCs w:val="24"/>
-        </w:rPr>
-        <w:t xml:space="preserve"> and </w:t>
-      </w:r>
-      <w:r>
-        <w:rPr>
-          <w:rFonts w:ascii="Times New Roman" w:hAnsi="Times New Roman" w:cs="Times New Roman"/>
-          <w:sz w:val="24"/>
-          <w:szCs w:val="24"/>
-        </w:rPr>
-        <w:t xml:space="preserve">indel type. Indel length refers to the number of nucleotides inserted or deleted, ranging from a single base pair to larger genomic fragments. Sequence context encompasses the nucleotide composition surrounding the indel site, which may provide insights into the underlying mutagenic mechanisms or sequence preferences. </w:t>
-      </w:r>
-      <w:r>
-        <w:rPr>
-          <w:rFonts w:ascii="Times New Roman" w:hAnsi="Times New Roman" w:cs="Times New Roman"/>
-          <w:sz w:val="24"/>
-          <w:szCs w:val="24"/>
-        </w:rPr>
-        <w:t>In this context,</w:t>
-      </w:r>
-      <w:r>
-        <w:rPr>
-          <w:rFonts w:ascii="Times New Roman" w:hAnsi="Times New Roman" w:cs="Times New Roman"/>
-          <w:sz w:val="24"/>
-          <w:szCs w:val="24"/>
-        </w:rPr>
-        <w:t xml:space="preserve"> </w:t>
-      </w:r>
-      <w:r>
-        <w:rPr>
-          <w:rFonts w:ascii="Times New Roman" w:hAnsi="Times New Roman" w:cs="Times New Roman"/>
-          <w:sz w:val="24"/>
-          <w:szCs w:val="24"/>
-        </w:rPr>
-        <w:t>we do not consider complex indel events involving a combination of insertions and deletions.</w:t>
-      </w:r>
-      <w:r>
-        <w:rPr>
-          <w:rFonts w:ascii="Times New Roman" w:hAnsi="Times New Roman" w:cs="Times New Roman"/>
-          <w:sz w:val="24"/>
-          <w:szCs w:val="24"/>
-        </w:rPr>
-        <w:t xml:space="preserve"> </w:t>
-      </w:r>
-      <w:r>
-        <w:rPr>
-          <w:rFonts w:ascii="Times New Roman" w:hAnsi="Times New Roman" w:cs="Times New Roman"/>
-          <w:sz w:val="24"/>
-          <w:szCs w:val="24"/>
-        </w:rPr>
-        <w:t xml:space="preserve">It considers insertions and deletions of single base pair of C or T, </w:t>
-      </w:r>
-      <w:r>
-        <w:rPr>
-          <w:rFonts w:ascii="Times New Roman" w:hAnsi="Times New Roman" w:cs="Times New Roman"/>
-          <w:sz w:val="24"/>
-          <w:szCs w:val="24"/>
-        </w:rPr>
-        <w:t xml:space="preserve">longer </w:t>
-      </w:r>
-      <w:r>
-        <w:rPr>
-          <w:rFonts w:ascii="Times New Roman" w:hAnsi="Times New Roman" w:cs="Times New Roman"/>
-          <w:sz w:val="24"/>
-          <w:szCs w:val="24"/>
-        </w:rPr>
-        <w:t>fragments</w:t>
-      </w:r>
-      <w:r>
-        <w:rPr>
-          <w:rFonts w:ascii="Times New Roman" w:hAnsi="Times New Roman" w:cs="Times New Roman"/>
-          <w:sz w:val="24"/>
-          <w:szCs w:val="24"/>
-        </w:rPr>
-        <w:t xml:space="preserve"> from repeats or microhomologies, </w:t>
-      </w:r>
-      <w:r>
-        <w:rPr>
-          <w:rFonts w:ascii="Times New Roman" w:hAnsi="Times New Roman" w:cs="Times New Roman"/>
-          <w:sz w:val="24"/>
-          <w:szCs w:val="24"/>
-        </w:rPr>
-        <w:t>and result</w:t>
-      </w:r>
-      <w:r>
-        <w:rPr>
-          <w:rFonts w:ascii="Times New Roman" w:hAnsi="Times New Roman" w:cs="Times New Roman" w:hint="eastAsia"/>
-          <w:sz w:val="24"/>
-          <w:szCs w:val="24"/>
-        </w:rPr>
-        <w:t>s</w:t>
-      </w:r>
-      <w:r>
-        <w:rPr>
-          <w:rFonts w:ascii="Times New Roman" w:hAnsi="Times New Roman" w:cs="Times New Roman"/>
-          <w:sz w:val="24"/>
-          <w:szCs w:val="24"/>
-        </w:rPr>
-        <w:t xml:space="preserve"> in 83 indel types (ID83). </w:t>
-      </w:r>
+          <w:ins w:id="91" w:author="Steve Rozen, Ph.D." w:date="2025-03-10T21:14:00Z" w16du:dateUtc="2025-03-11T01:14:00Z"/>
+          <w:rFonts w:ascii="Times New Roman" w:hAnsi="Times New Roman" w:cs="Times New Roman"/>
+          <w:sz w:val="24"/>
+          <w:szCs w:val="24"/>
+        </w:rPr>
+      </w:pPr>
+      <w:ins w:id="92" w:author="Steve Rozen, Ph.D." w:date="2025-03-10T21:15:00Z" w16du:dateUtc="2025-03-11T01:15:00Z">
+        <w:r>
+          <w:rPr>
+            <w:noProof/>
+          </w:rPr>
+          <w:drawing>
+            <wp:inline distT="0" distB="0" distL="0" distR="0" wp14:anchorId="6DECDFB9" wp14:editId="4A56764A">
+              <wp:extent cx="4375375" cy="2146410"/>
+              <wp:effectExtent l="0" t="0" r="6350" b="6350"/>
+              <wp:docPr id="1820623829" name="Picture 1" descr="A diagram of a dna test&#10;&#10;AI-generated content may be incorrect."/>
+              <wp:cNvGraphicFramePr>
+                <a:graphicFrameLocks xmlns:a="http://schemas.openxmlformats.org/drawingml/2006/main" noChangeAspect="1"/>
+              </wp:cNvGraphicFramePr>
+              <a:graphic xmlns:a="http://schemas.openxmlformats.org/drawingml/2006/main">
+                <a:graphicData uri="http://schemas.openxmlformats.org/drawingml/2006/picture">
+                  <pic:pic xmlns:pic="http://schemas.openxmlformats.org/drawingml/2006/picture">
+                    <pic:nvPicPr>
+                      <pic:cNvPr id="1820623829" name="Picture 1" descr="A diagram of a dna test&#10;&#10;AI-generated content may be incorrect."/>
+                      <pic:cNvPicPr/>
+                    </pic:nvPicPr>
+                    <pic:blipFill>
+                      <a:blip r:embed="rId16"/>
+                      <a:stretch>
+                        <a:fillRect/>
+                      </a:stretch>
+                    </pic:blipFill>
+                    <pic:spPr>
+                      <a:xfrm>
+                        <a:off x="0" y="0"/>
+                        <a:ext cx="4375375" cy="2146410"/>
+                      </a:xfrm>
+                      <a:prstGeom prst="rect">
+                        <a:avLst/>
+                      </a:prstGeom>
+                    </pic:spPr>
+                  </pic:pic>
+                </a:graphicData>
+              </a:graphic>
+            </wp:inline>
+          </w:drawing>
+        </w:r>
+      </w:ins>
     </w:p>
     <w:p>
       <w:pPr>
@@ -3053,14 +3233,191 @@
           <w:szCs w:val="24"/>
         </w:rPr>
       </w:pPr>
-      <w:r>
-        <w:rPr>
-          <w:rFonts w:ascii="Times New Roman" w:hAnsi="Times New Roman" w:cs="Times New Roman"/>
-          <w:sz w:val="24"/>
-          <w:szCs w:val="24"/>
-        </w:rPr>
-        <w:t>In this study, we collected somatic mutation data from over 7,000 tumor genomes across two large pan-cancer datasets: PCAWG (Pan-Cancer Analysis of Whole Genomes) [Alexandrov, Ally, et al. 2020] and HMF (Hartwig Medical Foundation) [Priestley et al. 2019]. By systematically analyzing and classifying ID mutational signatures in these cancer genomes using a Hierarchical Dirichlet Process-based tool, we established a repertoire of 33 ID mutational signatures, including 15 novel signatures and several updated known signatures. We validated a novel ID mutational signature associated with TOP1-TAM (Topoisomerase 1-transcription-</w:t>
-      </w:r>
+    </w:p>
+    <w:p>
+      <w:pPr>
+        <w:spacing w:line="480" w:lineRule="auto"/>
+        <w:rPr>
+          <w:rFonts w:ascii="Times New Roman" w:hAnsi="Times New Roman" w:cs="Times New Roman"/>
+          <w:sz w:val="24"/>
+          <w:szCs w:val="24"/>
+        </w:rPr>
+      </w:pPr>
+      <w:r>
+        <w:rPr>
+          <w:rFonts w:ascii="Times New Roman" w:hAnsi="Times New Roman" w:cs="Times New Roman" w:hint="eastAsia"/>
+          <w:sz w:val="24"/>
+          <w:szCs w:val="24"/>
+          <w:highlight w:val="yellow"/>
+        </w:rPr>
+        <w:t>&lt;</w:t>
+      </w:r>
+      <w:ins w:id="93" w:author="Steve Rozen, Ph.D." w:date="2025-03-10T21:17:00Z" w16du:dateUtc="2025-03-11T01:17:00Z">
+        <w:r>
+          <w:rPr>
+            <w:rFonts w:ascii="Times New Roman" w:hAnsi="Times New Roman" w:cs="Times New Roman"/>
+            <w:sz w:val="24"/>
+            <w:szCs w:val="24"/>
+            <w:highlight w:val="yellow"/>
+          </w:rPr>
+          <w:t xml:space="preserve">START HERE </w:t>
+        </w:r>
+      </w:ins>
+      <w:r>
+        <w:rPr>
+          <w:rFonts w:ascii="Times New Roman" w:hAnsi="Times New Roman" w:cs="Times New Roman" w:hint="eastAsia"/>
+          <w:sz w:val="24"/>
+          <w:szCs w:val="24"/>
+          <w:highlight w:val="yellow"/>
+        </w:rPr>
+        <w:t>paragraph needs revisiting&gt;</w:t>
+      </w:r>
+      <w:r>
+        <w:rPr>
+          <w:rFonts w:ascii="Times New Roman" w:hAnsi="Times New Roman" w:cs="Times New Roman" w:hint="eastAsia"/>
+          <w:sz w:val="24"/>
+          <w:szCs w:val="24"/>
+        </w:rPr>
+        <w:t xml:space="preserve"> </w:t>
+      </w:r>
+      <w:r>
+        <w:rPr>
+          <w:rFonts w:ascii="Times New Roman" w:hAnsi="Times New Roman" w:cs="Times New Roman"/>
+          <w:sz w:val="24"/>
+          <w:szCs w:val="24"/>
+        </w:rPr>
+        <w:t xml:space="preserve">The classification of </w:t>
+      </w:r>
+      <w:r>
+        <w:rPr>
+          <w:rFonts w:ascii="Times New Roman" w:hAnsi="Times New Roman" w:cs="Times New Roman"/>
+          <w:sz w:val="24"/>
+          <w:szCs w:val="24"/>
+        </w:rPr>
+        <w:t>ID</w:t>
+      </w:r>
+      <w:r>
+        <w:rPr>
+          <w:rFonts w:ascii="Times New Roman" w:hAnsi="Times New Roman" w:cs="Times New Roman"/>
+          <w:sz w:val="24"/>
+          <w:szCs w:val="24"/>
+        </w:rPr>
+        <w:t xml:space="preserve"> mutational signatures typically involves the examination of several key features, including indel length, sequence context</w:t>
+      </w:r>
+      <w:r>
+        <w:rPr>
+          <w:rFonts w:ascii="Times New Roman" w:hAnsi="Times New Roman" w:cs="Times New Roman"/>
+          <w:sz w:val="24"/>
+          <w:szCs w:val="24"/>
+        </w:rPr>
+        <w:t xml:space="preserve"> and </w:t>
+      </w:r>
+      <w:r>
+        <w:rPr>
+          <w:rFonts w:ascii="Times New Roman" w:hAnsi="Times New Roman" w:cs="Times New Roman"/>
+          <w:sz w:val="24"/>
+          <w:szCs w:val="24"/>
+        </w:rPr>
+        <w:t xml:space="preserve">indel type. Indel length refers to the number of nucleotides inserted or deleted, ranging from a single base pair to larger genomic fragments. Sequence context encompasses the nucleotide composition surrounding the indel site, which may provide insights into the underlying mutagenic mechanisms or sequence preferences. </w:t>
+      </w:r>
+      <w:r>
+        <w:rPr>
+          <w:rFonts w:ascii="Times New Roman" w:hAnsi="Times New Roman" w:cs="Times New Roman"/>
+          <w:sz w:val="24"/>
+          <w:szCs w:val="24"/>
+        </w:rPr>
+        <w:t>In this context,</w:t>
+      </w:r>
+      <w:r>
+        <w:rPr>
+          <w:rFonts w:ascii="Times New Roman" w:hAnsi="Times New Roman" w:cs="Times New Roman"/>
+          <w:sz w:val="24"/>
+          <w:szCs w:val="24"/>
+        </w:rPr>
+        <w:t xml:space="preserve"> </w:t>
+      </w:r>
+      <w:r>
+        <w:rPr>
+          <w:rFonts w:ascii="Times New Roman" w:hAnsi="Times New Roman" w:cs="Times New Roman"/>
+          <w:sz w:val="24"/>
+          <w:szCs w:val="24"/>
+        </w:rPr>
+        <w:t>we do not consider complex indel events involving a combination of insertions and deletions.</w:t>
+      </w:r>
+      <w:r>
+        <w:rPr>
+          <w:rFonts w:ascii="Times New Roman" w:hAnsi="Times New Roman" w:cs="Times New Roman"/>
+          <w:sz w:val="24"/>
+          <w:szCs w:val="24"/>
+        </w:rPr>
+        <w:t xml:space="preserve"> </w:t>
+      </w:r>
+      <w:r>
+        <w:rPr>
+          <w:rFonts w:ascii="Times New Roman" w:hAnsi="Times New Roman" w:cs="Times New Roman"/>
+          <w:sz w:val="24"/>
+          <w:szCs w:val="24"/>
+        </w:rPr>
+        <w:t xml:space="preserve">It considers insertions and deletions of single base pair of C or T, </w:t>
+      </w:r>
+      <w:r>
+        <w:rPr>
+          <w:rFonts w:ascii="Times New Roman" w:hAnsi="Times New Roman" w:cs="Times New Roman"/>
+          <w:sz w:val="24"/>
+          <w:szCs w:val="24"/>
+        </w:rPr>
+        <w:t xml:space="preserve">longer </w:t>
+      </w:r>
+      <w:r>
+        <w:rPr>
+          <w:rFonts w:ascii="Times New Roman" w:hAnsi="Times New Roman" w:cs="Times New Roman"/>
+          <w:sz w:val="24"/>
+          <w:szCs w:val="24"/>
+        </w:rPr>
+        <w:t>fragments</w:t>
+      </w:r>
+      <w:r>
+        <w:rPr>
+          <w:rFonts w:ascii="Times New Roman" w:hAnsi="Times New Roman" w:cs="Times New Roman"/>
+          <w:sz w:val="24"/>
+          <w:szCs w:val="24"/>
+        </w:rPr>
+        <w:t xml:space="preserve"> from repeats or microhomologies, </w:t>
+      </w:r>
+      <w:r>
+        <w:rPr>
+          <w:rFonts w:ascii="Times New Roman" w:hAnsi="Times New Roman" w:cs="Times New Roman"/>
+          <w:sz w:val="24"/>
+          <w:szCs w:val="24"/>
+        </w:rPr>
+        <w:t>and result</w:t>
+      </w:r>
+      <w:r>
+        <w:rPr>
+          <w:rFonts w:ascii="Times New Roman" w:hAnsi="Times New Roman" w:cs="Times New Roman" w:hint="eastAsia"/>
+          <w:sz w:val="24"/>
+          <w:szCs w:val="24"/>
+        </w:rPr>
+        <w:t>s</w:t>
+      </w:r>
+      <w:r>
+        <w:rPr>
+          <w:rFonts w:ascii="Times New Roman" w:hAnsi="Times New Roman" w:cs="Times New Roman"/>
+          <w:sz w:val="24"/>
+          <w:szCs w:val="24"/>
+        </w:rPr>
+        <w:t xml:space="preserve"> in 83 indel types (ID83). </w:t>
+      </w:r>
+    </w:p>
+    <w:p>
+      <w:pPr>
+        <w:spacing w:line="480" w:lineRule="auto"/>
+        <w:rPr>
+          <w:rFonts w:ascii="Times New Roman" w:hAnsi="Times New Roman" w:cs="Times New Roman"/>
+          <w:sz w:val="24"/>
+          <w:szCs w:val="24"/>
+        </w:rPr>
+      </w:pPr>
       <w:r>
         <w:rPr>
           <w:rFonts w:ascii="Times New Roman" w:hAnsi="Times New Roman" w:cs="Times New Roman"/>
@@ -3068,7 +3425,7 @@
           <w:szCs w:val="24"/>
         </w:rPr>
         <w:lastRenderedPageBreak/>
-        <w:t xml:space="preserve">associated mutagenesis) within the context of RNASEH2B deficiency by investigating the genetic background and conducting in vitro experiments. Additionally, leveraging the higher rate of microsatellite instability (MSI) in the HMF dataset, we identified </w:t>
+        <w:t xml:space="preserve">In this study, we collected somatic mutation data from over 7,000 tumor genomes across two large pan-cancer datasets: PCAWG (Pan-Cancer Analysis of Whole Genomes) [Alexandrov, Ally, et al. 2020] and HMF (Hartwig Medical Foundation) [Priestley et al. 2019]. By systematically analyzing and classifying ID mutational signatures in these cancer genomes using a Hierarchical Dirichlet Process-based tool, we established a repertoire of 33 ID mutational signatures, including 15 novel signatures and several updated known signatures. We validated a novel ID mutational signature associated with TOP1-TAM (Topoisomerase 1-transcription-associated mutagenesis) within the context of RNASEH2B deficiency by investigating the genetic background and conducting in vitro experiments. Additionally, leveraging the higher rate of microsatellite instability (MSI) in the HMF dataset, we identified </w:t>
       </w:r>
       <w:r>
         <w:rPr>
@@ -3489,7 +3846,16 @@
           <w:sz w:val="24"/>
           <w:szCs w:val="24"/>
         </w:rPr>
-        <w:t xml:space="preserve"> and</w:t>
+        <w:t xml:space="preserve"> </w:t>
+      </w:r>
+      <w:r>
+        <w:rPr>
+          <w:rFonts w:ascii="Times New Roman" w:hAnsi="Times New Roman" w:cs="Times New Roman"/>
+          <w:sz w:val="24"/>
+          <w:szCs w:val="24"/>
+        </w:rPr>
+        <w:lastRenderedPageBreak/>
+        <w:t>and</w:t>
       </w:r>
       <w:r>
         <w:rPr>
@@ -3765,16 +4131,7 @@
           <w:sz w:val="24"/>
           <w:szCs w:val="24"/>
         </w:rPr>
-        <w:t xml:space="preserve">-extracted signatures to </w:t>
-      </w:r>
-      <w:r>
-        <w:rPr>
-          <w:rFonts w:ascii="Times New Roman" w:hAnsi="Times New Roman" w:cs="Times New Roman"/>
-          <w:sz w:val="24"/>
-          <w:szCs w:val="24"/>
-        </w:rPr>
-        <w:lastRenderedPageBreak/>
-        <w:t>those in COSMIC v3.4 and categorized them into three groups: (1) previously reported signatures (matching COSMIC v3.4 with cosine similarity &gt; 0.85), labeled "C_IDX" (Figure 1B, Figure S1); (2) merged signatures combining multiple COSMIC v3.4 signatures; and (3) novel signatures not fitting the previous categories, labeled "H_IDX" (Figure 1C). Notably, all signatures reported here are supported by at least one sample, ensuring their presence in our dataset</w:t>
+        <w:t>-extracted signatures to those in COSMIC v3.4 and categorized them into three groups: (1) previously reported signatures (matching COSMIC v3.4 with cosine similarity &gt; 0.85), labeled "C_IDX" (Figure 1B, Figure S1); (2) merged signatures combining multiple COSMIC v3.4 signatures; and (3) novel signatures not fitting the previous categories, labeled "H_IDX" (Figure 1C). Notably, all signatures reported here are supported by at least one sample, ensuring their presence in our dataset</w:t>
       </w:r>
       <w:r>
         <w:rPr>
@@ -3943,7 +4300,16 @@
           <w:sz w:val="24"/>
           <w:szCs w:val="24"/>
         </w:rPr>
-        <w:t xml:space="preserve">: (1) In contrast to the C_ID9 identified in our extraction, the COSMIC ID9 signature exhibits a near-depletion of the INS:1:T:5+ motif. This discrepancy may arise from the prevalence of the INS:1:T:5+ peak in almost all tumors. </w:t>
+        <w:t xml:space="preserve">: (1) In contrast to the C_ID9 identified in our </w:t>
+      </w:r>
+      <w:r>
+        <w:rPr>
+          <w:rFonts w:ascii="Times New Roman" w:hAnsi="Times New Roman" w:cs="Times New Roman"/>
+          <w:sz w:val="24"/>
+          <w:szCs w:val="24"/>
+        </w:rPr>
+        <w:lastRenderedPageBreak/>
+        <w:t xml:space="preserve">extraction, the COSMIC ID9 signature exhibits a near-depletion of the INS:1:T:5+ motif. This discrepancy may arise from the prevalence of the INS:1:T:5+ peak in almost all tumors. </w:t>
       </w:r>
       <w:r>
         <w:rPr>
@@ -4109,23 +4475,14 @@
         </w:rPr>
         <w:t xml:space="preserve">. </w:t>
       </w:r>
-      <w:commentRangeStart w:id="70"/>
-      <w:r>
-        <w:rPr>
-          <w:rFonts w:ascii="Times New Roman" w:hAnsi="Times New Roman" w:cs="Times New Roman"/>
-          <w:sz w:val="24"/>
-          <w:szCs w:val="24"/>
-        </w:rPr>
-        <w:t xml:space="preserve">Although the long deletion patterns are highly similar between ID5 and ID8, they exhibit distinct preferences in deletion length: ID5 primarily features </w:t>
-      </w:r>
-      <w:r>
-        <w:rPr>
-          <w:rFonts w:ascii="Times New Roman" w:hAnsi="Times New Roman" w:cs="Times New Roman"/>
-          <w:sz w:val="24"/>
-          <w:szCs w:val="24"/>
-        </w:rPr>
-        <w:lastRenderedPageBreak/>
-        <w:t xml:space="preserve">long deletions less than 10 </w:t>
+      <w:commentRangeStart w:id="94"/>
+      <w:r>
+        <w:rPr>
+          <w:rFonts w:ascii="Times New Roman" w:hAnsi="Times New Roman" w:cs="Times New Roman"/>
+          <w:sz w:val="24"/>
+          <w:szCs w:val="24"/>
+        </w:rPr>
+        <w:t xml:space="preserve">Although the long deletion patterns are highly similar between ID5 and ID8, they exhibit distinct preferences in deletion length: ID5 primarily features long deletions less than 10 </w:t>
       </w:r>
       <w:proofErr w:type="spellStart"/>
       <w:r>
@@ -4213,7 +4570,7 @@
         </w:rPr>
         <w:t>)</w:t>
       </w:r>
-      <w:commentRangeEnd w:id="70"/>
+      <w:commentRangeEnd w:id="94"/>
       <w:r>
         <w:rPr>
           <w:rFonts w:ascii="Times New Roman" w:hAnsi="Times New Roman" w:cs="Times New Roman" w:hint="eastAsia"/>
@@ -4226,7 +4583,7 @@
         <w:rPr>
           <w:rStyle w:val="CommentReference"/>
         </w:rPr>
-        <w:commentReference w:id="70"/>
+        <w:commentReference w:id="94"/>
       </w:r>
       <w:r>
         <w:rPr>
@@ -4530,6 +4887,7 @@
           <w:sz w:val="24"/>
           <w:szCs w:val="24"/>
         </w:rPr>
+        <w:lastRenderedPageBreak/>
         <w:t>We evaluated the activity of our 3</w:t>
       </w:r>
       <w:r>
@@ -4733,16 +5091,7 @@
           <w:sz w:val="24"/>
           <w:szCs w:val="24"/>
         </w:rPr>
-        <w:t xml:space="preserve">irst, we removed DEL:T:1:5+ and INS:T:1:5+ mutations to enhance the visibility of other peaks, resulting in ID81 </w:t>
-      </w:r>
-      <w:r>
-        <w:rPr>
-          <w:rFonts w:ascii="Times New Roman" w:hAnsi="Times New Roman" w:cs="Times New Roman"/>
-          <w:sz w:val="24"/>
-          <w:szCs w:val="24"/>
-        </w:rPr>
-        <w:lastRenderedPageBreak/>
-        <w:t xml:space="preserve">catalogs/signatures. Next, these ID81 catalogs were reconstructed from the ID81 signatures. After this reconstruction, DEL:T:1:5+ and INS:T:1:5+ mutations were reintroduced, and the signature assignment analysis was performed by comparing the original and reconstructed catalogs with C_ID1 and C_ID2. This method allows for the extraction of more detailed information in </w:t>
+        <w:t xml:space="preserve">irst, we removed DEL:T:1:5+ and INS:T:1:5+ mutations to enhance the visibility of other peaks, resulting in ID81 catalogs/signatures. Next, these ID81 catalogs were reconstructed from the ID81 signatures. After this reconstruction, DEL:T:1:5+ and INS:T:1:5+ mutations were reintroduced, and the signature assignment analysis was performed by comparing the original and reconstructed catalogs with C_ID1 and C_ID2. This method allows for the extraction of more detailed information in </w:t>
       </w:r>
       <w:r>
         <w:rPr>
@@ -4922,7 +5271,16 @@
           <w:sz w:val="24"/>
           <w:szCs w:val="24"/>
         </w:rPr>
-        <w:t xml:space="preserve"> between C_ID3 and SBS92, Figure 3A). Additionally, a strong correlation was observed between C_ID13 and SBS7a, both associated with UV exposure (Spearman correlation coefficient: 0.</w:t>
+        <w:t xml:space="preserve"> between C_ID3 and </w:t>
+      </w:r>
+      <w:r>
+        <w:rPr>
+          <w:rFonts w:ascii="Times New Roman" w:hAnsi="Times New Roman" w:cs="Times New Roman"/>
+          <w:sz w:val="24"/>
+          <w:szCs w:val="24"/>
+        </w:rPr>
+        <w:lastRenderedPageBreak/>
+        <w:t>SBS92, Figure 3A). Additionally, a strong correlation was observed between C_ID13 and SBS7a, both associated with UV exposure (Spearman correlation coefficient: 0.</w:t>
       </w:r>
       <w:r>
         <w:rPr>
@@ -5014,16 +5372,7 @@
           <w:sz w:val="24"/>
           <w:szCs w:val="24"/>
         </w:rPr>
-        <w:t xml:space="preserve">A correlation module was also noted, including C_ID14, SBS35, SBS88, and </w:t>
-      </w:r>
-      <w:r>
-        <w:rPr>
-          <w:rFonts w:ascii="Times New Roman" w:hAnsi="Times New Roman" w:cs="Times New Roman"/>
-          <w:sz w:val="24"/>
-          <w:szCs w:val="24"/>
-        </w:rPr>
-        <w:lastRenderedPageBreak/>
-        <w:t xml:space="preserve">SBS93 (Figure 3D). SBS88, and SBS93 are frequently observed in gastrointestinal (GI) tracts, while SBS35 is associated with platinum treatment, suggesting a possible etiology for C_ID14 related to platinum treatment in GI tract cancers. Notably, we identified a </w:t>
+        <w:t xml:space="preserve">A correlation module was also noted, including C_ID14, SBS35, SBS88, and SBS93 (Figure 3D). SBS88, and SBS93 are frequently observed in gastrointestinal (GI) tracts, while SBS35 is associated with platinum treatment, suggesting a possible etiology for C_ID14 related to platinum treatment in GI tract cancers. Notably, we identified a </w:t>
       </w:r>
       <w:proofErr w:type="spellStart"/>
       <w:r>
@@ -5155,6 +5504,7 @@
           <w:sz w:val="24"/>
           <w:szCs w:val="24"/>
         </w:rPr>
+        <w:lastRenderedPageBreak/>
         <w:t xml:space="preserve">Both H_ID24 and C_ID9 display a similar pattern of 1 bp C deletions (DEL:C:1:0). However, analysis of their extended sequence contexts revealed that H_ID24 preferentially deletes C from 5'TTTCX3', while C_ID9 favors deletion from 5'XCTTT3' (Figure </w:t>
       </w:r>
       <w:r>
@@ -5189,16 +5539,7 @@
           <w:sz w:val="24"/>
           <w:szCs w:val="24"/>
         </w:rPr>
-        <w:t xml:space="preserve">Furthermore, both H_ID27 and C_ID14 exhibit high levels of INS:C:1:0, with extended sequence analysis indicating that the INS:C:1:0 of these signatures preferentially occurs within </w:t>
-      </w:r>
-      <w:r>
-        <w:rPr>
-          <w:rFonts w:ascii="Times New Roman" w:hAnsi="Times New Roman" w:cs="Times New Roman"/>
-          <w:sz w:val="24"/>
-          <w:szCs w:val="24"/>
-        </w:rPr>
-        <w:lastRenderedPageBreak/>
-        <w:t xml:space="preserve">poly-G sequences (Figure </w:t>
+        <w:t xml:space="preserve">Furthermore, both H_ID27 and C_ID14 exhibit high levels of INS:C:1:0, with extended sequence analysis indicating that the INS:C:1:0 of these signatures preferentially occurs within poly-G sequences (Figure </w:t>
       </w:r>
       <w:r>
         <w:rPr>
@@ -5320,25 +5661,7 @@
           <w:sz w:val="24"/>
           <w:szCs w:val="24"/>
         </w:rPr>
-        <w:t xml:space="preserve">C, D). Although H_ID27 and H_ID28 both display 1 bp C insertions (INS:C:1:0), they represent two distinct processes: H_ID27 preferentially inserts a cytosine 3' of poly-A sequences, while H_ID28 inserts a cytosine or guanine 3' of poly-G sequences. Based on these observations, we conclude that H_ID27 and H_ID28 arise from two distinct mutational processes rather than an over-splitting of a single process. Additionally, the primary mutation types in H_ID28 exhibit a similar pattern in extended sequence context analysis; specifically, the insertion of repeats, along with 1 bp C and 1 bp T, </w:t>
-      </w:r>
-      <w:proofErr w:type="gramStart"/>
-      <w:r>
-        <w:rPr>
-          <w:rFonts w:ascii="Times New Roman" w:hAnsi="Times New Roman" w:cs="Times New Roman"/>
-          <w:sz w:val="24"/>
-          <w:szCs w:val="24"/>
-        </w:rPr>
-        <w:t>tends</w:t>
-      </w:r>
-      <w:proofErr w:type="gramEnd"/>
-      <w:r>
-        <w:rPr>
-          <w:rFonts w:ascii="Times New Roman" w:hAnsi="Times New Roman" w:cs="Times New Roman"/>
-          <w:sz w:val="24"/>
-          <w:szCs w:val="24"/>
-        </w:rPr>
-        <w:t xml:space="preserve"> to occur 3' of poly-G sequences (Figure </w:t>
+        <w:t xml:space="preserve">C, D). Although H_ID27 and H_ID28 both display 1 bp C insertions (INS:C:1:0), they represent two distinct processes: H_ID27 preferentially inserts a cytosine 3' of poly-A sequences, while H_ID28 inserts a cytosine or guanine 3' of poly-G sequences. Based on these observations, we conclude that H_ID27 and H_ID28 arise from two distinct mutational processes rather than an over-splitting of a single process. Additionally, the primary mutation types in H_ID28 exhibit a similar pattern in extended sequence context analysis; specifically, the insertion of repeats, along with 1 bp C and 1 bp T, tends to occur 3' of poly-G sequences (Figure </w:t>
       </w:r>
       <w:r>
         <w:rPr>
@@ -5370,7 +5693,16 @@
           <w:sz w:val="24"/>
           <w:szCs w:val="24"/>
         </w:rPr>
-        <w:t>In summary, characterizing the extended sequence contexts highlights the specific sequence preferences of mutational processes. Moreover, it serves as a critical tool for distinguishing signatures with similar dominant peaks, thereby determining whether they represent distinct mutational processes or variations of the same process.</w:t>
+        <w:t xml:space="preserve">In summary, characterizing the extended sequence contexts highlights the specific sequence preferences of mutational processes. Moreover, it serves as a critical tool for distinguishing signatures with </w:t>
+      </w:r>
+      <w:r>
+        <w:rPr>
+          <w:rFonts w:ascii="Times New Roman" w:hAnsi="Times New Roman" w:cs="Times New Roman"/>
+          <w:sz w:val="24"/>
+          <w:szCs w:val="24"/>
+        </w:rPr>
+        <w:lastRenderedPageBreak/>
+        <w:t>similar dominant peaks, thereby determining whether they represent distinct mutational processes or variations of the same process.</w:t>
       </w:r>
     </w:p>
     <w:p>
@@ -5428,16 +5760,7 @@
           <w:sz w:val="24"/>
           <w:szCs w:val="24"/>
         </w:rPr>
-        <w:t xml:space="preserve">, a software tool designed to </w:t>
-      </w:r>
-      <w:r>
-        <w:rPr>
-          <w:rFonts w:ascii="Times New Roman" w:hAnsi="Times New Roman" w:cs="Times New Roman"/>
-          <w:sz w:val="24"/>
-          <w:szCs w:val="24"/>
-        </w:rPr>
-        <w:lastRenderedPageBreak/>
-        <w:t xml:space="preserve">identify MSI status based on catalogs of somatic mutations (Huang et al.). </w:t>
+        <w:t xml:space="preserve">, a software tool designed to identify MSI status based on catalogs of somatic mutations (Huang et al.). </w:t>
       </w:r>
       <w:proofErr w:type="spellStart"/>
       <w:r>
@@ -5571,6 +5894,7 @@
           <w:sz w:val="24"/>
           <w:szCs w:val="24"/>
         </w:rPr>
+        <w:lastRenderedPageBreak/>
         <w:t xml:space="preserve">In our examination of ID signatures, we observed similar patterns: H_ID33, H_ID37, and C_ID7 all exhibit &gt;1 bp deletions at repeat sequences but are associated with distinct ID types (Figure </w:t>
       </w:r>
       <w:r>
@@ -5661,16 +5985,7 @@
           <w:sz w:val="24"/>
           <w:szCs w:val="24"/>
         </w:rPr>
-        <w:t xml:space="preserve">high </w:t>
-      </w:r>
-      <w:r>
-        <w:rPr>
-          <w:rFonts w:ascii="Times New Roman" w:hAnsi="Times New Roman" w:cs="Times New Roman" w:hint="eastAsia"/>
-          <w:sz w:val="24"/>
-          <w:szCs w:val="24"/>
-        </w:rPr>
-        <w:lastRenderedPageBreak/>
-        <w:t xml:space="preserve">correlation </w:t>
+        <w:t xml:space="preserve">high correlation </w:t>
       </w:r>
       <w:r>
         <w:rPr>
@@ -5930,7 +6245,16 @@
           <w:sz w:val="24"/>
           <w:szCs w:val="24"/>
         </w:rPr>
-        <w:t xml:space="preserve"> (Figure </w:t>
+        <w:t xml:space="preserve"> </w:t>
+      </w:r>
+      <w:r>
+        <w:rPr>
+          <w:rFonts w:ascii="Times New Roman" w:hAnsi="Times New Roman" w:cs="Times New Roman"/>
+          <w:sz w:val="24"/>
+          <w:szCs w:val="24"/>
+        </w:rPr>
+        <w:lastRenderedPageBreak/>
+        <w:t xml:space="preserve">(Figure </w:t>
       </w:r>
       <w:r>
         <w:rPr>
@@ -6124,7 +6448,6 @@
           <w:sz w:val="24"/>
           <w:szCs w:val="24"/>
         </w:rPr>
-        <w:lastRenderedPageBreak/>
         <w:t>A novel ID-</w:t>
       </w:r>
       <w:r>
@@ -6277,7 +6600,16 @@
           <w:sz w:val="24"/>
           <w:szCs w:val="24"/>
         </w:rPr>
-        <w:t xml:space="preserve"> exhibiting the highest H_ID29 activity (Figure </w:t>
+        <w:t xml:space="preserve"> </w:t>
+      </w:r>
+      <w:r>
+        <w:rPr>
+          <w:rFonts w:ascii="Times New Roman" w:hAnsi="Times New Roman" w:cs="Times New Roman"/>
+          <w:sz w:val="24"/>
+          <w:szCs w:val="24"/>
+        </w:rPr>
+        <w:lastRenderedPageBreak/>
+        <w:t xml:space="preserve">exhibiting the highest H_ID29 activity (Figure </w:t>
       </w:r>
       <w:r>
         <w:rPr>
@@ -6495,16 +6827,7 @@
           <w:sz w:val="24"/>
           <w:szCs w:val="24"/>
         </w:rPr>
-        <w:t xml:space="preserve">B-D). In contrast, </w:t>
-      </w:r>
-      <w:r>
-        <w:rPr>
-          <w:rFonts w:ascii="Times New Roman" w:hAnsi="Times New Roman" w:cs="Times New Roman"/>
-          <w:sz w:val="24"/>
-          <w:szCs w:val="24"/>
-        </w:rPr>
-        <w:lastRenderedPageBreak/>
-        <w:t xml:space="preserve">C_ID4 displays a more balanced preference for deleting CT and TT within tandem repeats, with a prevalent CTNTN motif found in microhomologies (Figure </w:t>
+        <w:t xml:space="preserve">B-D). In contrast, C_ID4 displays a more balanced preference for deleting CT and TT within tandem repeats, with a prevalent CTNTN motif found in microhomologies (Figure </w:t>
       </w:r>
       <w:r>
         <w:rPr>
@@ -6856,7 +7179,16 @@
           <w:sz w:val="24"/>
           <w:szCs w:val="24"/>
         </w:rPr>
-        <w:t>, which is also observed in RNase H2 null in vitro models</w:t>
+        <w:t xml:space="preserve">, which is also observed in RNase H2 null </w:t>
+      </w:r>
+      <w:r>
+        <w:rPr>
+          <w:rFonts w:ascii="Times New Roman" w:hAnsi="Times New Roman" w:cs="Times New Roman" w:hint="eastAsia"/>
+          <w:sz w:val="24"/>
+          <w:szCs w:val="24"/>
+        </w:rPr>
+        <w:lastRenderedPageBreak/>
+        <w:t>in vitro models</w:t>
       </w:r>
       <w:r>
         <w:rPr>
@@ -6970,7 +7302,6 @@
           <w:sz w:val="24"/>
           <w:szCs w:val="24"/>
         </w:rPr>
-        <w:lastRenderedPageBreak/>
         <w:t>It is of interest to determine whether mutational processes, as represented by mutational signatures, exhibit preferential enrichment relative to clinical characteristics, including cancer type, gender, and age. Our analysis identified four signatures with significant aging correlations, indicative of clock-like behavior: C_ID5, C_ID9, C_ID10, and H_ID25. In general, PCAWG genomes contribute more to these aging correlations compared to HMF genomes, as evidenced by the Spearman correlation coefficients and associated p-values between signature activity and age (Figure</w:t>
       </w:r>
       <w:r>
@@ -7007,7 +7338,7 @@
         </w:rPr>
         <w:t xml:space="preserve">To evaluate the preferential prevalence of mutational signatures in relation to gender, we performed </w:t>
       </w:r>
-      <w:bookmarkStart w:id="71" w:name="_Hlk190965870"/>
+      <w:bookmarkStart w:id="95" w:name="_Hlk190965870"/>
       <w:r>
         <w:rPr>
           <w:rFonts w:ascii="Times New Roman" w:hAnsi="Times New Roman" w:cs="Times New Roman"/>
@@ -7016,7 +7347,7 @@
         </w:rPr>
         <w:t>Fisher's exact tests</w:t>
       </w:r>
-      <w:bookmarkEnd w:id="71"/>
+      <w:bookmarkEnd w:id="95"/>
       <w:r>
         <w:rPr>
           <w:rFonts w:ascii="Times New Roman" w:hAnsi="Times New Roman" w:cs="Times New Roman"/>
@@ -7025,7 +7356,7 @@
         </w:rPr>
         <w:t xml:space="preserve"> </w:t>
       </w:r>
-      <w:bookmarkStart w:id="72" w:name="_Hlk190965885"/>
+      <w:bookmarkStart w:id="96" w:name="_Hlk190965885"/>
       <w:r>
         <w:rPr>
           <w:rFonts w:ascii="Times New Roman" w:hAnsi="Times New Roman" w:cs="Times New Roman"/>
@@ -7034,14 +7365,23 @@
         </w:rPr>
         <w:t>within each cancer type</w:t>
       </w:r>
-      <w:bookmarkEnd w:id="72"/>
-      <w:r>
-        <w:rPr>
-          <w:rFonts w:ascii="Times New Roman" w:hAnsi="Times New Roman" w:cs="Times New Roman"/>
-          <w:sz w:val="24"/>
-          <w:szCs w:val="24"/>
-        </w:rPr>
-        <w:t>. Signature presence was defined as a 5% or greater contribution to the mutational burden within each sample. Prior to these tests, we excluded four cancer types known to exhibit strong gender biases: prostate cancer (exclusive to males), and uterine, breast, and ovarian cancers (exclusive to females). Results indicated that C_ID3 and C_ID13 were more prevalent in males, while C_ID4, C_ID10, and H_ID35 were more common in females. The higher prevalence of C_ID3 (associated with tobacco smoking) and C_ID13 (associated with UV exposure) in males aligns with the observation that, statistically, males tend to have higher rates of tobacco use and greater cumulative exposure to UV radiation compared to females (Figure 8</w:t>
+      <w:bookmarkEnd w:id="96"/>
+      <w:r>
+        <w:rPr>
+          <w:rFonts w:ascii="Times New Roman" w:hAnsi="Times New Roman" w:cs="Times New Roman"/>
+          <w:sz w:val="24"/>
+          <w:szCs w:val="24"/>
+        </w:rPr>
+        <w:t xml:space="preserve">. Signature presence was defined as a 5% or greater contribution to the mutational burden within each sample. Prior to these tests, we excluded four cancer types known to exhibit strong gender biases: prostate cancer (exclusive to males), and uterine, breast, and ovarian cancers (exclusive to females). Results indicated that C_ID3 and C_ID13 were more prevalent in males, while C_ID4, C_ID10, and H_ID35 were more common in females. The higher prevalence of C_ID3 (associated with tobacco smoking) and C_ID13 (associated with UV exposure) in males aligns with the observation that, statistically, males tend to have higher rates of tobacco use and greater cumulative exposure to </w:t>
+      </w:r>
+      <w:r>
+        <w:rPr>
+          <w:rFonts w:ascii="Times New Roman" w:hAnsi="Times New Roman" w:cs="Times New Roman"/>
+          <w:sz w:val="24"/>
+          <w:szCs w:val="24"/>
+        </w:rPr>
+        <w:lastRenderedPageBreak/>
+        <w:t>UV radiation compared to females (Figure 8</w:t>
       </w:r>
       <w:r>
         <w:rPr>
@@ -7168,34 +7508,7 @@
           <w:sz w:val="24"/>
           <w:szCs w:val="24"/>
         </w:rPr>
-        <w:t xml:space="preserve"> We excluded DEL:1:T:5+ and INS:1:T:5+ from our analysis, as these indels are primarily contributed by C_ID1 and </w:t>
-      </w:r>
-      <w:r>
-        <w:rPr>
-          <w:rFonts w:ascii="Times New Roman" w:hAnsi="Times New Roman" w:cs="Times New Roman"/>
-          <w:sz w:val="24"/>
-          <w:szCs w:val="24"/>
-        </w:rPr>
-        <w:lastRenderedPageBreak/>
-        <w:t>C_ID2, and single-</w:t>
-      </w:r>
-      <w:proofErr w:type="gramStart"/>
-      <w:r>
-        <w:rPr>
-          <w:rFonts w:ascii="Times New Roman" w:hAnsi="Times New Roman" w:cs="Times New Roman"/>
-          <w:sz w:val="24"/>
-          <w:szCs w:val="24"/>
-        </w:rPr>
-        <w:t>base</w:t>
-      </w:r>
-      <w:proofErr w:type="gramEnd"/>
-      <w:r>
-        <w:rPr>
-          <w:rFonts w:ascii="Times New Roman" w:hAnsi="Times New Roman" w:cs="Times New Roman"/>
-          <w:sz w:val="24"/>
-          <w:szCs w:val="24"/>
-        </w:rPr>
-        <w:t xml:space="preserve"> thymine insertions/deletions in poly-T regions rarely have significant biological impacts. The genes most frequently affected by insertions were CAMTA1, ERBB4, FHIT, FOXP1, LPP, LRP1B, NRG1, PRDM16, PTPRT, and RUNX1. Several signatures with known causes contribute to these insertions, including DNA replication slippage, defective MMR, defective HR DNA damage repair, and UV exposure. Deletions most frequently affected CAMTA1, CUX1, ERBB4, FHIT, FOXP1, GPHN, LPP, LRP1B, NRG1, and PRDM16 (Figure </w:t>
+        <w:t xml:space="preserve"> We excluded DEL:1:T:5+ and INS:1:T:5+ from our analysis, as these indels are primarily contributed by C_ID1 and C_ID2, and single-base thymine insertions/deletions in poly-T regions rarely have significant biological impacts. The genes most frequently affected by insertions were CAMTA1, ERBB4, FHIT, FOXP1, LPP, LRP1B, NRG1, PRDM16, PTPRT, and RUNX1. Several signatures with known causes contribute to these insertions, including DNA replication slippage, defective MMR, defective HR DNA damage repair, and UV exposure. Deletions most frequently affected CAMTA1, CUX1, ERBB4, FHIT, FOXP1, GPHN, LPP, LRP1B, NRG1, and PRDM16 (Figure </w:t>
       </w:r>
       <w:r>
         <w:rPr>
@@ -7378,7 +7691,16 @@
           <w:sz w:val="24"/>
           <w:szCs w:val="24"/>
         </w:rPr>
-        <w:t>As the first study using &gt;7000 genomes for ID signature analysis, o</w:t>
+        <w:t xml:space="preserve">As the first </w:t>
+      </w:r>
+      <w:r>
+        <w:rPr>
+          <w:rFonts w:ascii="Times New Roman" w:hAnsi="Times New Roman" w:cs="Times New Roman"/>
+          <w:sz w:val="24"/>
+          <w:szCs w:val="24"/>
+        </w:rPr>
+        <w:lastRenderedPageBreak/>
+        <w:t>study using &gt;7000 genomes for ID signature analysis, o</w:t>
       </w:r>
       <w:r>
         <w:rPr>
@@ -7556,7 +7878,6 @@
           <w:sz w:val="24"/>
           <w:szCs w:val="24"/>
         </w:rPr>
-        <w:lastRenderedPageBreak/>
         <w:t>We also conducted signature extraction using SigProfilerExtractor, an NMF-based model known for its robust performance in signature analysis (Figure S</w:t>
       </w:r>
       <w:r>
@@ -7718,7 +8039,16 @@
           <w:sz w:val="24"/>
           <w:szCs w:val="24"/>
         </w:rPr>
-        <w:t>As sequencing technology advances, numerous national cancer research initiatives are underway. Mutational signatures have proven valuable in predicting cancer treatment efficacy and tracing disease etiology. By integrating more data into mutational signature analysis, we anticipate discovering additional signatures that characterize genomic mutational processes. Furthermore, we expect the development of mutational signatures as clinical biomarkers to enhance cancer diagnosis and treatment strategies.</w:t>
+        <w:t xml:space="preserve">As sequencing technology advances, numerous national cancer research initiatives are underway. Mutational signatures have proven valuable in predicting cancer treatment efficacy and tracing </w:t>
+      </w:r>
+      <w:r>
+        <w:rPr>
+          <w:rFonts w:ascii="Times New Roman" w:hAnsi="Times New Roman" w:cs="Times New Roman"/>
+          <w:sz w:val="24"/>
+          <w:szCs w:val="24"/>
+        </w:rPr>
+        <w:lastRenderedPageBreak/>
+        <w:t>disease etiology. By integrating more data into mutational signature analysis, we anticipate discovering additional signatures that characterize genomic mutational processes. Furthermore, we expect the development of mutational signatures as clinical biomarkers to enhance cancer diagnosis and treatment strategies.</w:t>
       </w:r>
     </w:p>
     <w:bookmarkEnd w:id="17"/>
@@ -7785,7 +8115,6 @@
           <w:sz w:val="24"/>
           <w:szCs w:val="24"/>
         </w:rPr>
-        <w:lastRenderedPageBreak/>
         <w:t xml:space="preserve">We considered </w:t>
       </w:r>
       <w:r>
@@ -7876,23 +8205,13 @@
         </w:rPr>
         <w:t xml:space="preserve">used for mutational signature extraction </w:t>
       </w:r>
-      <w:proofErr w:type="gramStart"/>
-      <w:r>
-        <w:rPr>
-          <w:rFonts w:ascii="Times New Roman" w:hAnsi="Times New Roman" w:cs="Times New Roman"/>
-          <w:sz w:val="24"/>
-          <w:szCs w:val="24"/>
-        </w:rPr>
-        <w:t>were</w:t>
-      </w:r>
-      <w:proofErr w:type="gramEnd"/>
-      <w:r>
-        <w:rPr>
-          <w:rFonts w:ascii="Times New Roman" w:hAnsi="Times New Roman" w:cs="Times New Roman"/>
-          <w:sz w:val="24"/>
-          <w:szCs w:val="24"/>
-        </w:rPr>
-        <w:t xml:space="preserve"> provided in </w:t>
+      <w:r>
+        <w:rPr>
+          <w:rFonts w:ascii="Times New Roman" w:hAnsi="Times New Roman" w:cs="Times New Roman"/>
+          <w:sz w:val="24"/>
+          <w:szCs w:val="24"/>
+        </w:rPr>
+        <w:t xml:space="preserve">were provided in </w:t>
       </w:r>
       <w:r>
         <w:rPr>
@@ -7942,7 +8261,7 @@
         </w:rPr>
         <w:t>were obtained from the ICGC data portal (</w:t>
       </w:r>
-      <w:hyperlink r:id="rId16" w:history="1">
+      <w:hyperlink r:id="rId17" w:history="1">
         <w:r>
           <w:rPr>
             <w:rStyle w:val="Hyperlink"/>
@@ -8009,7 +8328,7 @@
         </w:rPr>
         <w:t xml:space="preserve"> </w:t>
       </w:r>
-      <w:commentRangeStart w:id="73"/>
+      <w:commentRangeStart w:id="97"/>
       <w:r>
         <w:rPr>
           <w:rFonts w:ascii="Times New Roman" w:hAnsi="Times New Roman" w:cs="Times New Roman"/>
@@ -8029,13 +8348,13 @@
         </w:rPr>
         <w:t>xxxx</w:t>
       </w:r>
-      <w:commentRangeEnd w:id="73"/>
+      <w:commentRangeEnd w:id="97"/>
       <w:proofErr w:type="spellEnd"/>
       <w:r>
         <w:rPr>
           <w:rStyle w:val="CommentReference"/>
         </w:rPr>
-        <w:commentReference w:id="73"/>
+        <w:commentReference w:id="97"/>
       </w:r>
       <w:r>
         <w:rPr>
@@ -8126,41 +8445,13 @@
         </w:rPr>
         <w:t xml:space="preserve"> </w:t>
       </w:r>
-      <w:proofErr w:type="gramStart"/>
-      <w:r>
-        <w:rPr>
-          <w:rFonts w:ascii="Times New Roman" w:hAnsi="Times New Roman" w:cs="Times New Roman"/>
-          <w:sz w:val="24"/>
-          <w:szCs w:val="24"/>
-        </w:rPr>
-        <w:t>These</w:t>
-      </w:r>
-      <w:proofErr w:type="gramEnd"/>
-      <w:r>
-        <w:rPr>
-          <w:rFonts w:ascii="Times New Roman" w:hAnsi="Times New Roman" w:cs="Times New Roman"/>
-          <w:sz w:val="24"/>
-          <w:szCs w:val="24"/>
-        </w:rPr>
-        <w:t xml:space="preserve"> data </w:t>
-      </w:r>
-      <w:proofErr w:type="gramStart"/>
-      <w:r>
-        <w:rPr>
-          <w:rFonts w:ascii="Times New Roman" w:hAnsi="Times New Roman" w:cs="Times New Roman"/>
-          <w:sz w:val="24"/>
-          <w:szCs w:val="24"/>
-        </w:rPr>
-        <w:t>was</w:t>
-      </w:r>
-      <w:proofErr w:type="gramEnd"/>
-      <w:r>
-        <w:rPr>
-          <w:rFonts w:ascii="Times New Roman" w:hAnsi="Times New Roman" w:cs="Times New Roman"/>
-          <w:sz w:val="24"/>
-          <w:szCs w:val="24"/>
-        </w:rPr>
-        <w:t xml:space="preserve"> also provided in</w:t>
+      <w:r>
+        <w:rPr>
+          <w:rFonts w:ascii="Times New Roman" w:hAnsi="Times New Roman" w:cs="Times New Roman"/>
+          <w:sz w:val="24"/>
+          <w:szCs w:val="24"/>
+        </w:rPr>
+        <w:t>These data was also provided in</w:t>
       </w:r>
       <w:r>
         <w:rPr>
@@ -8288,7 +8579,7 @@
             </w:rPr>
             <w:t xml:space="preserve">from </w:t>
           </w:r>
-          <w:hyperlink r:id="rId17" w:history="1">
+          <w:hyperlink r:id="rId18" w:history="1">
             <w:r>
               <w:rPr>
                 <w:rStyle w:val="Hyperlink"/>
@@ -8424,7 +8715,16 @@
           <w:sz w:val="24"/>
           <w:szCs w:val="24"/>
         </w:rPr>
-        <w:t>de novo mutational signatures were extracted using the cancer type to construct the hierarchy</w:t>
+        <w:t xml:space="preserve">de novo mutational signatures were extracted using the cancer type to construct </w:t>
+      </w:r>
+      <w:r>
+        <w:rPr>
+          <w:rFonts w:ascii="Times New Roman" w:hAnsi="Times New Roman" w:cs="Times New Roman"/>
+          <w:sz w:val="24"/>
+          <w:szCs w:val="24"/>
+        </w:rPr>
+        <w:lastRenderedPageBreak/>
+        <w:t>the hierarchy</w:t>
       </w:r>
       <w:r>
         <w:rPr>
@@ -8488,25 +8788,7 @@
           <w:sz w:val="24"/>
           <w:szCs w:val="24"/>
         </w:rPr>
-        <w:t xml:space="preserve">In both </w:t>
-      </w:r>
-      <w:proofErr w:type="gramStart"/>
-      <w:r>
-        <w:rPr>
-          <w:rFonts w:ascii="Times New Roman" w:hAnsi="Times New Roman" w:cs="Times New Roman"/>
-          <w:sz w:val="24"/>
-          <w:szCs w:val="24"/>
-        </w:rPr>
-        <w:t>scenario</w:t>
-      </w:r>
-      <w:proofErr w:type="gramEnd"/>
-      <w:r>
-        <w:rPr>
-          <w:rFonts w:ascii="Times New Roman" w:hAnsi="Times New Roman" w:cs="Times New Roman"/>
-          <w:sz w:val="24"/>
-          <w:szCs w:val="24"/>
-        </w:rPr>
-        <w:t xml:space="preserve">, we used the following parameters: </w:t>
+        <w:t xml:space="preserve">In both scenario, we used the following parameters: </w:t>
       </w:r>
       <w:r>
         <w:rPr>
@@ -8854,16 +9136,7 @@
           <w:sz w:val="24"/>
           <w:szCs w:val="24"/>
         </w:rPr>
-        <w:t xml:space="preserve"> </w:t>
-      </w:r>
-      <w:r>
-        <w:rPr>
-          <w:rFonts w:ascii="Times New Roman" w:hAnsi="Times New Roman" w:cs="Times New Roman"/>
-          <w:sz w:val="24"/>
-          <w:szCs w:val="24"/>
-        </w:rPr>
-        <w:lastRenderedPageBreak/>
-        <w:t>times</w:t>
+        <w:t xml:space="preserve"> times</w:t>
       </w:r>
       <w:r>
         <w:rPr>
@@ -9614,6 +9887,7 @@
           <w:sz w:val="24"/>
           <w:szCs w:val="24"/>
         </w:rPr>
+        <w:lastRenderedPageBreak/>
         <w:t>sgRNA design and Plasmid construction</w:t>
       </w:r>
     </w:p>
@@ -9634,7 +9908,7 @@
         </w:rPr>
         <w:t xml:space="preserve">Exon 1 human </w:t>
       </w:r>
-      <w:bookmarkStart w:id="74" w:name="_Hlk191059301"/>
+      <w:bookmarkStart w:id="98" w:name="_Hlk191059301"/>
       <w:r>
         <w:rPr>
           <w:rFonts w:ascii="Times New Roman" w:hAnsi="Times New Roman" w:cs="Times New Roman"/>
@@ -9643,7 +9917,7 @@
         </w:rPr>
         <w:t>RNASEH2b</w:t>
       </w:r>
-      <w:bookmarkEnd w:id="74"/>
+      <w:bookmarkEnd w:id="98"/>
       <w:r>
         <w:rPr>
           <w:rFonts w:ascii="Times New Roman" w:hAnsi="Times New Roman" w:cs="Times New Roman"/>
@@ -9686,16 +9960,7 @@
           <w:sz w:val="24"/>
           <w:szCs w:val="24"/>
         </w:rPr>
-        <w:t xml:space="preserve">px330A-GFP and px330-S2 plasmids were gifts from Shang Li’s laboratory (please check the cat number with him if needed) followed by the published protocol (Ref 1). Briefly, top and bottom strand primers were phosphorylating and annealing using T4 PNK from NEB (New England </w:t>
-      </w:r>
-      <w:r>
-        <w:rPr>
-          <w:rFonts w:ascii="Times New Roman" w:hAnsi="Times New Roman" w:cs="Times New Roman"/>
-          <w:sz w:val="24"/>
-          <w:szCs w:val="24"/>
-        </w:rPr>
-        <w:lastRenderedPageBreak/>
-        <w:t>Biolabs, cat M0201S). Cloning of the annealed two sgRNA inserts into px330A-GFP plasmid (sgRNA1) and px330-S2 plasmid (sgRNA2) respectively. Transforming the above-mentioned reactions into One Shot™ Stbl3™ Chemically Competent E. coli (</w:t>
+        <w:t>px330A-GFP and px330-S2 plasmids were gifts from Shang Li’s laboratory (please check the cat number with him if needed) followed by the published protocol (Ref 1). Briefly, top and bottom strand primers were phosphorylating and annealing using T4 PNK from NEB (New England Biolabs, cat M0201S). Cloning of the annealed two sgRNA inserts into px330A-GFP plasmid (sgRNA1) and px330-S2 plasmid (sgRNA2) respectively. Transforming the above-mentioned reactions into One Shot™ Stbl3™ Chemically Competent E. coli (</w:t>
       </w:r>
       <w:proofErr w:type="spellStart"/>
       <w:r>
@@ -9857,6 +10122,7 @@
           <w:sz w:val="24"/>
           <w:szCs w:val="24"/>
         </w:rPr>
+        <w:lastRenderedPageBreak/>
         <w:t xml:space="preserve">After 2 days of transfection, HEK293T cells were sorted to GFP-positive single cell into 96-well plate using </w:t>
       </w:r>
       <w:proofErr w:type="spellStart"/>
@@ -9875,25 +10141,7 @@
           <w:sz w:val="24"/>
           <w:szCs w:val="24"/>
         </w:rPr>
-        <w:t xml:space="preserve"> III (BD Biosciences). The single cell </w:t>
-      </w:r>
-      <w:proofErr w:type="gramStart"/>
-      <w:r>
-        <w:rPr>
-          <w:rFonts w:ascii="Times New Roman" w:hAnsi="Times New Roman" w:cs="Times New Roman"/>
-          <w:sz w:val="24"/>
-          <w:szCs w:val="24"/>
-        </w:rPr>
-        <w:t>was continued</w:t>
-      </w:r>
-      <w:proofErr w:type="gramEnd"/>
-      <w:r>
-        <w:rPr>
-          <w:rFonts w:ascii="Times New Roman" w:hAnsi="Times New Roman" w:cs="Times New Roman"/>
-          <w:sz w:val="24"/>
-          <w:szCs w:val="24"/>
-        </w:rPr>
-        <w:t xml:space="preserve"> to culture around 2 to 3 weeks in the 96-well plate until the colony could be visualized by eyes. Cell colonies were </w:t>
+        <w:t xml:space="preserve"> III (BD Biosciences). The single cell was continued to culture around 2 to 3 weeks in the 96-well plate until the colony could be visualized by eyes. Cell colonies were </w:t>
       </w:r>
       <w:proofErr w:type="spellStart"/>
       <w:r>
@@ -9911,52 +10159,7 @@
           <w:sz w:val="24"/>
           <w:szCs w:val="24"/>
         </w:rPr>
-        <w:t xml:space="preserve"> by 10ul of 0.05% (1:10 dilution of 0.5% Trypsin-EDTA no phenol red, Gibco™, Cat. No.  15400054). Cell suspension was divided to half. Half of the cells were kept in culture. The </w:t>
-      </w:r>
-      <w:proofErr w:type="gramStart"/>
-      <w:r>
-        <w:rPr>
-          <w:rFonts w:ascii="Times New Roman" w:hAnsi="Times New Roman" w:cs="Times New Roman"/>
-          <w:sz w:val="24"/>
-          <w:szCs w:val="24"/>
-        </w:rPr>
-        <w:t>rest half</w:t>
-      </w:r>
-      <w:proofErr w:type="gramEnd"/>
-      <w:r>
-        <w:rPr>
-          <w:rFonts w:ascii="Times New Roman" w:hAnsi="Times New Roman" w:cs="Times New Roman"/>
-          <w:sz w:val="24"/>
-          <w:szCs w:val="24"/>
-        </w:rPr>
-        <w:t xml:space="preserve"> of cells was added to 10μl of Direct-Lyse lysis buffer (10mM Tris pH 8.0, 2.5mM EDTA, 0.2M NaCl, 0.15% SDS, 0.3% Tween-20) in PCR tube. The cells were then subjected to </w:t>
-      </w:r>
-      <w:r>
-        <w:rPr>
-          <w:rFonts w:ascii="Times New Roman" w:hAnsi="Times New Roman" w:cs="Times New Roman"/>
-          <w:sz w:val="24"/>
-          <w:szCs w:val="24"/>
-        </w:rPr>
-        <w:lastRenderedPageBreak/>
-        <w:t xml:space="preserve">a series of heating and cooling to ensure complete lysis: 65 °C for 30s, 8 °C for 30s, 65 °C for 1.5min, 97 °C for 3min, 8 °C for 1min, 65 °C for 3min, 97 °C for 1min, 65 °C for 1min, and 80 °C for 10min(ref 2). The lysates were then diluted with 40μl of water and cell lysis PCR was performed as regular PCR under the conditions: Initial denaturation, 5 min at 95 °C. Denaturation, 15 sec at 95 °C. Annealing, 15 sec at 58 °C. Extension, 15 sec at 72 °C for 28 cycles following final extension 10 min. Primers used for detected wild type RNASEH2b and knock-out RNASEH2b were RNASEH2B_Wt_Fwd-GCCCTGCTTCTGTGATCCTA, RNASEH2B_Wt_Rev-TCGCTTTGAACTACCCTTGG and RNASEH2B_ko_Fwd- CGCAGACCCAATCCTAGC, RNASEH2B_ko_Rev: TCCCTAGGCCAAATTCCTTT. Discard the cells which the PCR product only showed wild type band. Cells with completed knockout of RNASEH2b gene </w:t>
-      </w:r>
-      <w:proofErr w:type="gramStart"/>
-      <w:r>
-        <w:rPr>
-          <w:rFonts w:ascii="Times New Roman" w:hAnsi="Times New Roman" w:cs="Times New Roman"/>
-          <w:sz w:val="24"/>
-          <w:szCs w:val="24"/>
-        </w:rPr>
-        <w:t>was</w:t>
-      </w:r>
-      <w:proofErr w:type="gramEnd"/>
-      <w:r>
-        <w:rPr>
-          <w:rFonts w:ascii="Times New Roman" w:hAnsi="Times New Roman" w:cs="Times New Roman"/>
-          <w:sz w:val="24"/>
-          <w:szCs w:val="24"/>
-        </w:rPr>
-        <w:t xml:space="preserve"> confirmed by Western blot. 15 </w:t>
+        <w:t xml:space="preserve"> by 10ul of 0.05% (1:10 dilution of 0.5% Trypsin-EDTA no phenol red, Gibco™, Cat. No.  15400054). Cell suspension was divided to half. Half of the cells were kept in culture. The rest half of cells was added to 10μl of Direct-Lyse lysis buffer (10mM Tris pH 8.0, 2.5mM EDTA, 0.2M NaCl, 0.15% SDS, 0.3% Tween-20) in PCR tube. The cells were then subjected to a series of heating and cooling to ensure complete lysis: 65 °C for 30s, 8 °C for 30s, 65 °C for 1.5min, 97 °C for 3min, 8 °C for 1min, 65 °C for 3min, 97 °C for 1min, 65 °C for 1min, and 80 °C for 10min(ref 2). The lysates were then diluted with 40μl of water and cell lysis PCR was performed as regular PCR under the conditions: Initial denaturation, 5 min at 95 °C. Denaturation, 15 sec at 95 °C. Annealing, 15 sec at 58 °C. Extension, 15 sec at 72 °C for 28 cycles following final extension 10 min. Primers used for detected wild type RNASEH2b and knock-out RNASEH2b were RNASEH2B_Wt_Fwd-GCCCTGCTTCTGTGATCCTA, RNASEH2B_Wt_Rev-TCGCTTTGAACTACCCTTGG and RNASEH2B_ko_Fwd- CGCAGACCCAATCCTAGC, RNASEH2B_ko_Rev: TCCCTAGGCCAAATTCCTTT. Discard the cells which the PCR product only showed wild type band. Cells with completed knockout of RNASEH2b gene was confirmed by Western blot. 15 </w:t>
       </w:r>
       <w:proofErr w:type="spellStart"/>
       <w:r>
@@ -10031,6 +10234,7 @@
           <w:sz w:val="24"/>
           <w:szCs w:val="24"/>
         </w:rPr>
+        <w:lastRenderedPageBreak/>
         <w:t xml:space="preserve">Genomic DNA of the completed knout out RNASEH2b cells were extracted using </w:t>
       </w:r>
       <w:proofErr w:type="spellStart"/>
@@ -10140,7 +10344,7 @@
         </w:rPr>
         <w:t>For PCAWG genomes, the MSI status was evaluated by the PCAWG working group and obtained from the synapse repository (</w:t>
       </w:r>
-      <w:hyperlink r:id="rId18" w:anchor="!Synapse:syn8016399" w:history="1">
+      <w:hyperlink r:id="rId19" w:anchor="!Synapse:syn8016399" w:history="1">
         <w:r>
           <w:rPr>
             <w:rStyle w:val="Hyperlink"/>
@@ -10303,17 +10507,7 @@
           <w:sz w:val="24"/>
           <w:szCs w:val="24"/>
         </w:rPr>
-        <w:t xml:space="preserve">The thresholds were selected based on the minimum number </w:t>
-      </w:r>
-      <w:r>
-        <w:rPr>
-          <w:rFonts w:ascii="Times New Roman" w:hAnsi="Times New Roman" w:cs="Times New Roman" w:hint="eastAsia"/>
-          <w:color w:val="000000"/>
-          <w:sz w:val="24"/>
-          <w:szCs w:val="24"/>
-        </w:rPr>
-        <w:lastRenderedPageBreak/>
-        <w:t xml:space="preserve">of mutations of the pre-defined MSI tumors. </w:t>
+        <w:t xml:space="preserve">The thresholds were selected based on the minimum number of mutations of the pre-defined MSI tumors. </w:t>
       </w:r>
       <w:r>
         <w:rPr>
@@ -10597,6 +10791,7 @@
           <w:sz w:val="24"/>
           <w:szCs w:val="24"/>
         </w:rPr>
+        <w:lastRenderedPageBreak/>
         <w:t>Reference</w:t>
       </w:r>
     </w:p>
@@ -10743,15 +10938,7 @@
           <w:rFonts w:ascii="Times New Roman" w:hAnsi="Times New Roman" w:cs="Times New Roman"/>
           <w:sz w:val="24"/>
         </w:rPr>
-        <w:t xml:space="preserve">Boot, Arnoud, Mi Ni Huang, Alvin W.T. Ng, Szu Chi Ho, Jing Quan Lim, Yoshiiku Kawakami, Kazuaki Chayama, Bin Tean Teh, Hidewaki Nakagawa, and Steven G. Rozen. 2018. ‘In-Depth Characterization of the Cisplatin Mutational Signature in Human Cell Lines and in </w:t>
-      </w:r>
-      <w:r>
-        <w:rPr>
-          <w:rFonts w:ascii="Times New Roman" w:hAnsi="Times New Roman" w:cs="Times New Roman"/>
-          <w:sz w:val="24"/>
-        </w:rPr>
-        <w:lastRenderedPageBreak/>
-        <w:t xml:space="preserve">Esophageal and Liver Tumors’. </w:t>
+        <w:t xml:space="preserve">Boot, Arnoud, Mi Ni Huang, Alvin W.T. Ng, Szu Chi Ho, Jing Quan Lim, Yoshiiku Kawakami, Kazuaki Chayama, Bin Tean Teh, Hidewaki Nakagawa, and Steven G. Rozen. 2018. ‘In-Depth Characterization of the Cisplatin Mutational Signature in Human Cell Lines and in Esophageal and Liver Tumors’. </w:t>
       </w:r>
       <w:r>
         <w:rPr>
@@ -10959,6 +11146,7 @@
           <w:rFonts w:ascii="Times New Roman" w:hAnsi="Times New Roman" w:cs="Times New Roman"/>
           <w:sz w:val="24"/>
         </w:rPr>
+        <w:lastRenderedPageBreak/>
         <w:t xml:space="preserve">Davies, Helen, Dominik Glodzik, Sandro Morganella, Lucy R. Yates, Johan Staaf, Xueqing Zou, Manasa Ramakrishna, et al. 2017. ‘HRDetect Is a Predictor of BRCA1 and BRCA2 Deficiency Based on Mutational Signatures’. </w:t>
       </w:r>
       <w:r>
@@ -11087,15 +11275,7 @@
           <w:rFonts w:ascii="Times New Roman" w:hAnsi="Times New Roman" w:cs="Times New Roman"/>
           <w:sz w:val="24"/>
         </w:rPr>
-        <w:t xml:space="preserve">Grolleman, Judith E., Richarda M. de Voer, Fadwa A. Elsayed, Maartje Nielsen, Robbert D.A. Weren, Claire Palles, Marjolijn J.L. Ligtenberg, et al. 2019. ‘Mutational Signature </w:t>
-      </w:r>
-      <w:r>
-        <w:rPr>
-          <w:rFonts w:ascii="Times New Roman" w:hAnsi="Times New Roman" w:cs="Times New Roman"/>
-          <w:sz w:val="24"/>
-        </w:rPr>
-        <w:lastRenderedPageBreak/>
-        <w:t xml:space="preserve">Analysis Reveals NTHL1 Deficiency to Cause a Multi-Tumor Phenotype’. </w:t>
+        <w:t xml:space="preserve">Grolleman, Judith E., Richarda M. de Voer, Fadwa A. Elsayed, Maartje Nielsen, Robbert D.A. Weren, Claire Palles, Marjolijn J.L. Ligtenberg, et al. 2019. ‘Mutational Signature Analysis Reveals NTHL1 Deficiency to Cause a Multi-Tumor Phenotype’. </w:t>
       </w:r>
       <w:r>
         <w:rPr>
@@ -11335,7 +11515,15 @@
           <w:rFonts w:ascii="Times New Roman" w:hAnsi="Times New Roman" w:cs="Times New Roman"/>
           <w:sz w:val="24"/>
         </w:rPr>
-        <w:t xml:space="preserve">Nik-Zainal, Serena, Ludmil B. Alexandrov, David C. Wedge, Peter Van Loo, Christopher D. Greenman, Keiran Raine, David Jones, et al. 2012. ‘Mutational Processes Molding the Genomes of 21 Breast Cancers’. </w:t>
+        <w:t xml:space="preserve">Nik-Zainal, Serena, Ludmil B. Alexandrov, David C. Wedge, Peter Van Loo, Christopher D. Greenman, Keiran Raine, David Jones, et al. 2012. ‘Mutational Processes Molding the </w:t>
+      </w:r>
+      <w:r>
+        <w:rPr>
+          <w:rFonts w:ascii="Times New Roman" w:hAnsi="Times New Roman" w:cs="Times New Roman"/>
+          <w:sz w:val="24"/>
+        </w:rPr>
+        <w:lastRenderedPageBreak/>
+        <w:t xml:space="preserve">Genomes of 21 Breast Cancers’. </w:t>
       </w:r>
       <w:r>
         <w:rPr>
@@ -11495,7 +11683,6 @@
           <w:rFonts w:ascii="Times New Roman" w:hAnsi="Times New Roman" w:cs="Times New Roman"/>
           <w:sz w:val="24"/>
         </w:rPr>
-        <w:lastRenderedPageBreak/>
         <w:t xml:space="preserve">Sparks, Justin L, and Peter M Burgers. 2015. ‘Error‐free and Mutagenic Processing of Topoisomerase 1‐provoked Damage at Genomic Ribonucleotides’. </w:t>
       </w:r>
       <w:r>
@@ -11634,7 +11821,7 @@
         </w:rPr>
         <w:t xml:space="preserve">, 15587 (2015). </w:t>
       </w:r>
-      <w:hyperlink r:id="rId19" w:history="1">
+      <w:hyperlink r:id="rId20" w:history="1">
         <w:r>
           <w:rPr>
             <w:rStyle w:val="Hyperlink"/>
@@ -11749,7 +11936,7 @@
       </w:r>
     </w:p>
     <w:sectPr>
-      <w:footerReference w:type="default" r:id="rId20"/>
+      <w:footerReference w:type="default" r:id="rId21"/>
       <w:pgSz w:w="12240" w:h="15840"/>
       <w:pgMar w:top="1440" w:right="1440" w:bottom="1440" w:left="1440" w:header="720" w:footer="720" w:gutter="0"/>
       <w:cols w:space="720"/>
@@ -11765,9 +11952,6 @@
     <w:p>
       <w:pPr>
         <w:pStyle w:val="CommentText"/>
-        <w:rPr>
-          <w:rFonts w:hint="eastAsia"/>
-        </w:rPr>
       </w:pPr>
       <w:r>
         <w:rPr>
@@ -11852,9 +12036,6 @@
     <w:p>
       <w:pPr>
         <w:pStyle w:val="CommentText"/>
-        <w:rPr>
-          <w:rFonts w:hint="eastAsia"/>
-        </w:rPr>
       </w:pPr>
       <w:r>
         <w:rPr>
@@ -11868,9 +12049,6 @@
     <w:p>
       <w:pPr>
         <w:pStyle w:val="CommentText"/>
-        <w:rPr>
-          <w:rFonts w:hint="eastAsia"/>
-        </w:rPr>
       </w:pPr>
       <w:r>
         <w:rPr>
@@ -11887,13 +12065,10 @@
       </w:r>
     </w:p>
   </w:comment>
-  <w:comment w:id="25" w:author="Steve Rozen, Ph.D." w:date="2025-03-10T09:43:00Z" w:initials="SR">
+  <w:comment w:id="27" w:author="Steve Rozen, Ph.D." w:date="2025-03-10T09:43:00Z" w:initials="SR">
     <w:p>
       <w:pPr>
         <w:pStyle w:val="CommentText"/>
-        <w:rPr>
-          <w:rFonts w:hint="eastAsia"/>
-        </w:rPr>
       </w:pPr>
       <w:r>
         <w:rPr>
@@ -11921,13 +12096,10 @@
       </w:r>
     </w:p>
   </w:comment>
-  <w:comment w:id="44" w:author="Steve Rozen, Ph.D." w:date="2025-03-10T09:49:00Z" w:initials="SR">
+  <w:comment w:id="46" w:author="Steve Rozen, Ph.D." w:date="2025-03-10T09:49:00Z" w:initials="SR">
     <w:p>
       <w:pPr>
         <w:pStyle w:val="CommentText"/>
-        <w:rPr>
-          <w:rFonts w:hint="eastAsia"/>
-        </w:rPr>
       </w:pPr>
       <w:r>
         <w:rPr>
@@ -11946,116 +12118,107 @@
       </w:r>
     </w:p>
   </w:comment>
-  <w:comment w:id="56" w:author="Steve Rozen, Ph.D." w:date="2025-03-10T09:53:00Z" w:initials="SR">
+  <w:comment w:id="57" w:author="Steve Rozen, Ph.D." w:date="2025-03-10T10:02:00Z" w:initials="SR">
     <w:p>
       <w:pPr>
         <w:pStyle w:val="CommentText"/>
+      </w:pPr>
+      <w:r>
+        <w:rPr>
+          <w:rStyle w:val="CommentReference"/>
+        </w:rPr>
+        <w:annotationRef/>
+      </w:r>
+      <w:r>
+        <w:t>N</w:t>
+      </w:r>
+      <w:r>
         <w:rPr>
           <w:rFonts w:hint="eastAsia"/>
         </w:rPr>
-      </w:pPr>
-      <w:r>
-        <w:rPr>
-          <w:rStyle w:val="CommentReference"/>
-        </w:rPr>
-        <w:annotationRef/>
-      </w:r>
-      <w:r>
-        <w:rPr>
-          <w:rFonts w:hint="eastAsia"/>
-        </w:rPr>
-        <w:t>In all cancer types or just lung cancers? Which types of lung cancer?</w:t>
+        <w:t>on</w:t>
+      </w:r>
+      <w:r>
+        <w:t>-silent?</w:t>
       </w:r>
     </w:p>
   </w:comment>
-  <w:comment w:id="63" w:author="Steve Rozen, Ph.D." w:date="2025-03-10T09:54:00Z" w:initials="SR">
+  <w:comment w:id="59" w:author="Steve Rozen, Ph.D." w:date="2025-03-10T09:53:00Z" w:initials="SR">
     <w:p>
       <w:pPr>
         <w:pStyle w:val="CommentText"/>
+      </w:pPr>
+      <w:r>
+        <w:rPr>
+          <w:rStyle w:val="CommentReference"/>
+        </w:rPr>
+        <w:annotationRef/>
+      </w:r>
+      <w:r>
         <w:rPr>
           <w:rFonts w:hint="eastAsia"/>
         </w:rPr>
-      </w:pPr>
-      <w:r>
-        <w:rPr>
-          <w:rStyle w:val="CommentReference"/>
-        </w:rPr>
-        <w:annotationRef/>
-      </w:r>
-      <w:r>
-        <w:rPr>
-          <w:rFonts w:hint="eastAsia"/>
-        </w:rPr>
-        <w:t xml:space="preserve">This is vague and no supported </w:t>
-      </w:r>
-      <w:r>
-        <w:t>in the</w:t>
-      </w:r>
-      <w:r>
-        <w:rPr>
-          <w:rFonts w:hint="eastAsia"/>
-        </w:rPr>
-        <w:t xml:space="preserve"> abstract; what are we referring to?</w:t>
+        <w:t>In all cancer types or just lung cancers? Which types of lung cancer?</w:t>
       </w:r>
     </w:p>
   </w:comment>
-  <w:comment w:id="68" w:author="Steve Rozen, Ph.D." w:date="2025-03-10T09:55:00Z" w:initials="SR">
+  <w:comment w:id="66" w:author="Steve Rozen, Ph.D." w:date="2025-03-10T09:54:00Z" w:initials="SR">
     <w:p>
       <w:pPr>
         <w:pStyle w:val="CommentText"/>
+      </w:pPr>
+      <w:r>
+        <w:rPr>
+          <w:rStyle w:val="CommentReference"/>
+        </w:rPr>
+        <w:annotationRef/>
+      </w:r>
+      <w:r>
         <w:rPr>
           <w:rFonts w:hint="eastAsia"/>
         </w:rPr>
-      </w:pPr>
-      <w:r>
-        <w:rPr>
-          <w:rStyle w:val="CommentReference"/>
-        </w:rPr>
-        <w:annotationRef/>
+        <w:t xml:space="preserve">This is vague and no supported </w:t>
+      </w:r>
+      <w:r>
+        <w:t>in the</w:t>
       </w:r>
       <w:r>
         <w:rPr>
           <w:rFonts w:hint="eastAsia"/>
         </w:rPr>
-        <w:t xml:space="preserve">This refers to looking at larger sequence context, correct? We need to </w:t>
-      </w:r>
-      <w:r>
-        <w:t>support</w:t>
-      </w:r>
-      <w:r>
-        <w:rPr>
-          <w:rFonts w:hint="eastAsia"/>
-        </w:rPr>
-        <w:t xml:space="preserve"> this</w:t>
+        <w:t xml:space="preserve"> abstract; what are we referring to?</w:t>
       </w:r>
     </w:p>
   </w:comment>
-  <w:comment w:id="69" w:author="Steve Rozen, Ph.D." w:date="2025-03-10T09:56:00Z" w:initials="SR">
+  <w:comment w:id="71" w:author="Steve Rozen, Ph.D." w:date="2025-03-10T09:55:00Z" w:initials="SR">
     <w:p>
       <w:pPr>
         <w:pStyle w:val="CommentText"/>
+      </w:pPr>
+      <w:r>
+        <w:rPr>
+          <w:rStyle w:val="CommentReference"/>
+        </w:rPr>
+        <w:annotationRef/>
+      </w:r>
+      <w:r>
         <w:rPr>
           <w:rFonts w:hint="eastAsia"/>
         </w:rPr>
-      </w:pPr>
-      <w:r>
-        <w:rPr>
-          <w:rStyle w:val="CommentReference"/>
-        </w:rPr>
-        <w:annotationRef/>
-      </w:r>
-      <w:r>
-        <w:t>P</w:t>
+        <w:t xml:space="preserve">This refers to looking at larger sequence context, correct? We need to </w:t>
+      </w:r>
+      <w:r>
+        <w:t>support</w:t>
       </w:r>
       <w:r>
         <w:rPr>
           <w:rFonts w:hint="eastAsia"/>
         </w:rPr>
-        <w:t>robably can delete</w:t>
+        <w:t xml:space="preserve"> this</w:t>
       </w:r>
     </w:p>
   </w:comment>
-  <w:comment w:id="70" w:author="Mo Liu" w:date="2024-10-08T17:13:00Z" w:initials="ML">
+  <w:comment w:id="72" w:author="Steve Rozen, Ph.D." w:date="2025-03-10T09:56:00Z" w:initials="SR">
     <w:p>
       <w:pPr>
         <w:pStyle w:val="CommentText"/>
@@ -12067,11 +12230,127 @@
         <w:annotationRef/>
       </w:r>
       <w:r>
-        <w:t>Top5samples, ID5: average ratio 100%, n=703;ID8:94.32%,n=1917</w:t>
+        <w:t>P</w:t>
+      </w:r>
+      <w:r>
+        <w:rPr>
+          <w:rFonts w:hint="eastAsia"/>
+        </w:rPr>
+        <w:t>robably can delete</w:t>
       </w:r>
     </w:p>
   </w:comment>
-  <w:comment w:id="73" w:author="Mo Liu" w:date="2024-10-04T09:10:00Z" w:initials="ML">
+  <w:comment w:id="73" w:author="Steve Rozen, Ph.D." w:date="2025-03-10T10:08:00Z" w:initials="SR">
+    <w:p>
+      <w:pPr>
+        <w:pStyle w:val="CommentText"/>
+      </w:pPr>
+      <w:r>
+        <w:rPr>
+          <w:rStyle w:val="CommentReference"/>
+        </w:rPr>
+        <w:annotationRef/>
+      </w:r>
+      <w:r>
+        <w:t>Prev sentence redundant w/ this one</w:t>
+      </w:r>
+    </w:p>
+  </w:comment>
+  <w:comment w:id="75" w:author="Steve Rozen, Ph.D." w:date="2025-03-10T20:27:00Z" w:initials="SR">
+    <w:p>
+      <w:pPr>
+        <w:pStyle w:val="CommentText"/>
+      </w:pPr>
+      <w:r>
+        <w:rPr>
+          <w:rStyle w:val="CommentReference"/>
+        </w:rPr>
+        <w:annotationRef/>
+      </w:r>
+      <w:r>
+        <w:t xml:space="preserve">Suggest distributing these references to the previous 2 sentences. I doesn’t seem to make sense to cite Davies, </w:t>
+      </w:r>
+      <w:proofErr w:type="spellStart"/>
+      <w:r>
+        <w:t>Grolleman</w:t>
+      </w:r>
+      <w:proofErr w:type="spellEnd"/>
+      <w:r>
+        <w:t xml:space="preserve"> here when you just sited them 2 sentences before</w:t>
+      </w:r>
+    </w:p>
+  </w:comment>
+  <w:comment w:id="82" w:author="Steve Rozen, Ph.D." w:date="2025-03-10T20:30:00Z" w:initials="SR">
+    <w:p>
+      <w:pPr>
+        <w:pStyle w:val="CommentText"/>
+      </w:pPr>
+      <w:r>
+        <w:rPr>
+          <w:rStyle w:val="CommentReference"/>
+        </w:rPr>
+        <w:annotationRef/>
+      </w:r>
+      <w:r>
+        <w:t>I don’t think this word is really right here –maybe “to discover latent factors that can explain the patterns of mutations in large collections of somatic mutation data”</w:t>
+      </w:r>
+    </w:p>
+  </w:comment>
+  <w:comment w:id="83" w:author="Steve Rozen, Ph.D." w:date="2025-03-10T20:32:00Z" w:initials="SR">
+    <w:p>
+      <w:pPr>
+        <w:pStyle w:val="CommentText"/>
+      </w:pPr>
+      <w:r>
+        <w:rPr>
+          <w:rStyle w:val="CommentReference"/>
+        </w:rPr>
+        <w:annotationRef/>
+      </w:r>
+      <w:r>
+        <w:t>This isn’t what happened. We fond the AA SBS signature in upper tract urothelial cancers from Taiwan, then used attribution to find the signature in liver cancers.</w:t>
+      </w:r>
+      <w:r>
+        <w:t xml:space="preserve"> You could start this sentence by calling out data mining in UTCC</w:t>
+      </w:r>
+    </w:p>
+  </w:comment>
+  <w:comment w:id="90" w:author="Steve Rozen, Ph.D." w:date="2025-03-10T20:40:00Z" w:initials="SR">
+    <w:p>
+      <w:pPr>
+        <w:pStyle w:val="CommentText"/>
+      </w:pPr>
+      <w:r>
+        <w:rPr>
+          <w:rStyle w:val="CommentReference"/>
+        </w:rPr>
+        <w:annotationRef/>
+      </w:r>
+      <w:r>
+        <w:t xml:space="preserve">This isn’t a great example, partly because lots of exposures cause these deletion, and because we have not shown these yet. Maybe we could combine with the AA example </w:t>
+      </w:r>
+      <w:r>
+        <w:t>above. The AA DBS and ID signatures are quite distinctive.</w:t>
+      </w:r>
+    </w:p>
+  </w:comment>
+  <w:comment w:id="94" w:author="Mo Liu" w:date="2024-10-08T17:13:00Z" w:initials="ML">
+    <w:p>
+      <w:pPr>
+        <w:pStyle w:val="CommentText"/>
+      </w:pPr>
+      <w:r>
+        <w:rPr>
+          <w:rStyle w:val="CommentReference"/>
+        </w:rPr>
+        <w:annotationRef/>
+      </w:r>
+      <w:r>
+        <w:t>Top5samples, ID5: average ratio 100%, n=703;ID8:94.32%,n=1917</w:t>
+      </w:r>
+    </w:p>
+  </w:comment>
+  <w:comment w:id="97" w:author="Mo Liu" w:date="2024-10-04T09:10:00Z" w:initials="ML">
     <w:p>
       <w:pPr>
         <w:pStyle w:val="CommentText"/>
@@ -12097,10 +12376,16 @@
   <w15:commentEx w15:paraId="0CC04D45" w15:done="0"/>
   <w15:commentEx w15:paraId="5BA4D8C1" w15:done="0"/>
   <w15:commentEx w15:paraId="791C0E77" w15:done="0"/>
+  <w15:commentEx w15:paraId="024C1BF0" w15:done="0"/>
   <w15:commentEx w15:paraId="68702C3D" w15:done="0"/>
   <w15:commentEx w15:paraId="34CFA318" w15:done="0"/>
   <w15:commentEx w15:paraId="40987358" w15:done="0"/>
   <w15:commentEx w15:paraId="7BE8C639" w15:done="0"/>
+  <w15:commentEx w15:paraId="60FA1C8D" w15:done="0"/>
+  <w15:commentEx w15:paraId="567A3089" w15:done="0"/>
+  <w15:commentEx w15:paraId="74EAD7AA" w15:done="0"/>
+  <w15:commentEx w15:paraId="471D5C22" w15:done="0"/>
+  <w15:commentEx w15:paraId="36ADBB6A" w15:done="0"/>
   <w15:commentEx w15:paraId="7192F1DD" w15:done="0"/>
   <w15:commentEx w15:paraId="540BB308" w15:done="0"/>
 </w15:commentsEx>
@@ -12113,10 +12398,16 @@
   <w16cex:commentExtensible w16cex:durableId="158CF419" w16cex:dateUtc="2025-03-10T13:57:00Z"/>
   <w16cex:commentExtensible w16cex:durableId="28C33362" w16cex:dateUtc="2025-03-10T13:43:00Z"/>
   <w16cex:commentExtensible w16cex:durableId="33E808C0" w16cex:dateUtc="2025-03-10T13:49:00Z"/>
+  <w16cex:commentExtensible w16cex:durableId="7A0051A3" w16cex:dateUtc="2025-03-10T14:02:00Z"/>
   <w16cex:commentExtensible w16cex:durableId="154E5D19" w16cex:dateUtc="2025-03-10T13:53:00Z"/>
   <w16cex:commentExtensible w16cex:durableId="077EC710" w16cex:dateUtc="2025-03-10T13:54:00Z"/>
   <w16cex:commentExtensible w16cex:durableId="64488732" w16cex:dateUtc="2025-03-10T13:55:00Z"/>
   <w16cex:commentExtensible w16cex:durableId="2F4495AA" w16cex:dateUtc="2025-03-10T13:56:00Z"/>
+  <w16cex:commentExtensible w16cex:durableId="0BE761E7" w16cex:dateUtc="2025-03-10T14:08:00Z"/>
+  <w16cex:commentExtensible w16cex:durableId="6E51A3B0" w16cex:dateUtc="2025-03-11T00:27:00Z"/>
+  <w16cex:commentExtensible w16cex:durableId="49DB2A84" w16cex:dateUtc="2025-03-11T00:30:00Z"/>
+  <w16cex:commentExtensible w16cex:durableId="0C19E5FB" w16cex:dateUtc="2025-03-11T00:32:00Z"/>
+  <w16cex:commentExtensible w16cex:durableId="6E0C111F" w16cex:dateUtc="2025-03-11T00:40:00Z"/>
   <w16cex:commentExtensible w16cex:durableId="036A61CC" w16cex:dateUtc="2024-10-08T09:13:00Z"/>
   <w16cex:commentExtensible w16cex:durableId="6A12C4E5" w16cex:dateUtc="2024-10-04T01:10:00Z"/>
 </w16cex:commentsExtensible>
@@ -12129,10 +12420,16 @@
   <w16cid:commentId w16cid:paraId="0CC04D45" w16cid:durableId="158CF419"/>
   <w16cid:commentId w16cid:paraId="5BA4D8C1" w16cid:durableId="28C33362"/>
   <w16cid:commentId w16cid:paraId="791C0E77" w16cid:durableId="33E808C0"/>
+  <w16cid:commentId w16cid:paraId="024C1BF0" w16cid:durableId="7A0051A3"/>
   <w16cid:commentId w16cid:paraId="68702C3D" w16cid:durableId="154E5D19"/>
   <w16cid:commentId w16cid:paraId="34CFA318" w16cid:durableId="077EC710"/>
   <w16cid:commentId w16cid:paraId="40987358" w16cid:durableId="64488732"/>
   <w16cid:commentId w16cid:paraId="7BE8C639" w16cid:durableId="2F4495AA"/>
+  <w16cid:commentId w16cid:paraId="60FA1C8D" w16cid:durableId="0BE761E7"/>
+  <w16cid:commentId w16cid:paraId="567A3089" w16cid:durableId="6E51A3B0"/>
+  <w16cid:commentId w16cid:paraId="74EAD7AA" w16cid:durableId="49DB2A84"/>
+  <w16cid:commentId w16cid:paraId="471D5C22" w16cid:durableId="0C19E5FB"/>
+  <w16cid:commentId w16cid:paraId="36ADBB6A" w16cid:durableId="6E0C111F"/>
   <w16cid:commentId w16cid:paraId="7192F1DD" w16cid:durableId="036A61CC"/>
   <w16cid:commentId w16cid:paraId="540BB308" w16cid:durableId="6A12C4E5"/>
 </w16cid:commentsIds>
@@ -13150,6 +13447,7 @@
   </w:compat>
   <w:rsids>
     <w:rsidRoot w:val="000265FD"/>
+    <w:rsid w:val="00013DC2"/>
     <w:rsid w:val="000265FD"/>
     <w:rsid w:val="00034224"/>
     <w:rsid w:val="00046B90"/>
@@ -13211,6 +13509,7 @@
     <w:rsid w:val="00CA4B11"/>
     <w:rsid w:val="00CD1803"/>
     <w:rsid w:val="00D160E2"/>
+    <w:rsid w:val="00D359AF"/>
     <w:rsid w:val="00D84AC5"/>
     <w:rsid w:val="00D9293B"/>
     <w:rsid w:val="00DD3CFD"/>
@@ -13990,16 +14289,15 @@
 </file>
 
 <file path=customXml/item1.xml><?xml version="1.0" encoding="utf-8"?>
-<p:properties xmlns:p="http://schemas.microsoft.com/office/2006/metadata/properties" xmlns:xsi="http://www.w3.org/2001/XMLSchema-instance" xmlns:pc="http://schemas.microsoft.com/office/infopath/2007/PartnerControls">
-  <documentManagement/>
-</p:properties>
+<?mso-contentType ?>
+<FormTemplates xmlns="http://schemas.microsoft.com/sharepoint/v3/contenttype/forms">
+  <Display>DocumentLibraryForm</Display>
+  <Edit>DocumentLibraryForm</Edit>
+  <New>DocumentLibraryForm</New>
+</FormTemplates>
 </file>
 
 <file path=customXml/item2.xml><?xml version="1.0" encoding="utf-8"?>
-<b:Sources xmlns:b="http://schemas.openxmlformats.org/officeDocument/2006/bibliography" xmlns="http://schemas.openxmlformats.org/officeDocument/2006/bibliography" SelectedStyle="\CHICAGO.XSL" StyleName="Chicago" Version="16"/>
-</file>
-
-<file path=customXml/item3.xml><?xml version="1.0" encoding="utf-8"?>
 <ct:contentTypeSchema xmlns:ct="http://schemas.microsoft.com/office/2006/metadata/contentType" xmlns:ma="http://schemas.microsoft.com/office/2006/metadata/properties/metaAttributes" ct:_="" ma:_="" ma:contentTypeName="Document" ma:contentTypeID="0x010100FF6C6EA79DECA4438CEEEF1B06B7D479" ma:contentTypeVersion="11" ma:contentTypeDescription="Create a new document." ma:contentTypeScope="" ma:versionID="59306fbc696ac60d252eb5d7e9b2f234">
   <xsd:schema xmlns:xsd="http://www.w3.org/2001/XMLSchema" xmlns:xs="http://www.w3.org/2001/XMLSchema" xmlns:p="http://schemas.microsoft.com/office/2006/metadata/properties" xmlns:ns3="785bc66c-0f2f-4b4a-b219-0c59c8aa989f" targetNamespace="http://schemas.microsoft.com/office/2006/metadata/properties" ma:root="true" ma:fieldsID="d992e46d3823da1a4351aec5f2f9f9fb" ns3:_="">
     <xsd:import namespace="785bc66c-0f2f-4b4a-b219-0c59c8aa989f"/>
@@ -14189,33 +14487,25 @@
 </ct:contentTypeSchema>
 </file>
 
+<file path=customXml/item3.xml><?xml version="1.0" encoding="utf-8"?>
+<b:Sources xmlns:b="http://schemas.openxmlformats.org/officeDocument/2006/bibliography" xmlns="http://schemas.openxmlformats.org/officeDocument/2006/bibliography" SelectedStyle="\CHICAGO.XSL" StyleName="Chicago" Version="16"/>
+</file>
+
 <file path=customXml/item4.xml><?xml version="1.0" encoding="utf-8"?>
-<?mso-contentType ?>
-<FormTemplates xmlns="http://schemas.microsoft.com/sharepoint/v3/contenttype/forms">
-  <Display>DocumentLibraryForm</Display>
-  <Edit>DocumentLibraryForm</Edit>
-  <New>DocumentLibraryForm</New>
-</FormTemplates>
+<p:properties xmlns:p="http://schemas.microsoft.com/office/2006/metadata/properties" xmlns:xsi="http://www.w3.org/2001/XMLSchema-instance" xmlns:pc="http://schemas.microsoft.com/office/infopath/2007/PartnerControls">
+  <documentManagement/>
+</p:properties>
 </file>
 
 <file path=customXml/itemProps1.xml><?xml version="1.0" encoding="utf-8"?>
-<ds:datastoreItem xmlns:ds="http://schemas.openxmlformats.org/officeDocument/2006/customXml" ds:itemID="{7EF22130-B7D7-4BC8-8939-CB3E550FD260}">
+<ds:datastoreItem xmlns:ds="http://schemas.openxmlformats.org/officeDocument/2006/customXml" ds:itemID="{6DCE581B-9398-4C92-88C6-584968675816}">
   <ds:schemaRefs>
-    <ds:schemaRef ds:uri="http://schemas.microsoft.com/office/2006/metadata/properties"/>
-    <ds:schemaRef ds:uri="http://schemas.microsoft.com/office/infopath/2007/PartnerControls"/>
+    <ds:schemaRef ds:uri="http://schemas.microsoft.com/sharepoint/v3/contenttype/forms"/>
   </ds:schemaRefs>
 </ds:datastoreItem>
 </file>
 
 <file path=customXml/itemProps2.xml><?xml version="1.0" encoding="utf-8"?>
-<ds:datastoreItem xmlns:ds="http://schemas.openxmlformats.org/officeDocument/2006/customXml" ds:itemID="{551CE2B7-5A74-4FE4-B8D7-B5B70B4EED3B}">
-  <ds:schemaRefs>
-    <ds:schemaRef ds:uri="http://schemas.openxmlformats.org/officeDocument/2006/bibliography"/>
-  </ds:schemaRefs>
-</ds:datastoreItem>
-</file>
-
-<file path=customXml/itemProps3.xml><?xml version="1.0" encoding="utf-8"?>
 <ds:datastoreItem xmlns:ds="http://schemas.openxmlformats.org/officeDocument/2006/customXml" ds:itemID="{E2F9EA07-7443-4F34-A467-8B9C532153C3}">
   <ds:schemaRefs>
     <ds:schemaRef ds:uri="http://schemas.microsoft.com/office/2006/metadata/contentType"/>
@@ -14233,10 +14523,19 @@
 </ds:datastoreItem>
 </file>
 
+<file path=customXml/itemProps3.xml><?xml version="1.0" encoding="utf-8"?>
+<ds:datastoreItem xmlns:ds="http://schemas.openxmlformats.org/officeDocument/2006/customXml" ds:itemID="{551CE2B7-5A74-4FE4-B8D7-B5B70B4EED3B}">
+  <ds:schemaRefs>
+    <ds:schemaRef ds:uri="http://schemas.openxmlformats.org/officeDocument/2006/bibliography"/>
+  </ds:schemaRefs>
+</ds:datastoreItem>
+</file>
+
 <file path=customXml/itemProps4.xml><?xml version="1.0" encoding="utf-8"?>
-<ds:datastoreItem xmlns:ds="http://schemas.openxmlformats.org/officeDocument/2006/customXml" ds:itemID="{6DCE581B-9398-4C92-88C6-584968675816}">
+<ds:datastoreItem xmlns:ds="http://schemas.openxmlformats.org/officeDocument/2006/customXml" ds:itemID="{7EF22130-B7D7-4BC8-8939-CB3E550FD260}">
   <ds:schemaRefs>
-    <ds:schemaRef ds:uri="http://schemas.microsoft.com/sharepoint/v3/contenttype/forms"/>
+    <ds:schemaRef ds:uri="http://schemas.microsoft.com/office/2006/metadata/properties"/>
+    <ds:schemaRef ds:uri="http://schemas.microsoft.com/office/infopath/2007/PartnerControls"/>
   </ds:schemaRefs>
 </ds:datastoreItem>
 </file>
</xml_diff>